<commit_message>
Update Resume and CV for 2024
</commit_message>
<xml_diff>
--- a/documents/Michael Wester CV.docx
+++ b/documents/Michael Wester CV.docx
@@ -7,312 +7,60 @@
         <w:rPr>
           <w:rFonts w:asciiTheme="minorHAnsi" w:eastAsia="Calibri" w:hAnsiTheme="minorHAnsi" w:cstheme="minorHAnsi"/>
           <w:bCs/>
-          <w:highlight w:val="white"/>
-        </w:rPr>
-      </w:pPr>
-      <w:r>
-        <w:rPr>
-          <w:rFonts w:asciiTheme="minorHAnsi" w:eastAsia="Calibri" w:hAnsiTheme="minorHAnsi" w:cstheme="minorHAnsi"/>
-          <w:bCs/>
-          <w:highlight w:val="white"/>
-        </w:rPr>
-        <w:t xml:space="preserve">13+ </w:t>
-      </w:r>
-      <w:r>
-        <w:rPr>
-          <w:rFonts w:asciiTheme="minorHAnsi" w:eastAsia="Calibri" w:hAnsiTheme="minorHAnsi" w:cstheme="minorHAnsi"/>
-          <w:bCs/>
-          <w:highlight w:val="white"/>
-        </w:rPr>
-        <w:t>years</w:t>
-      </w:r>
-      <w:r>
-        <w:rPr>
-          <w:rFonts w:asciiTheme="minorHAnsi" w:eastAsia="Calibri" w:hAnsiTheme="minorHAnsi" w:cstheme="minorHAnsi"/>
-          <w:bCs/>
-          <w:highlight w:val="white"/>
-        </w:rPr>
-        <w:t xml:space="preserve"> of </w:t>
-      </w:r>
-      <w:r>
-        <w:rPr>
-          <w:rFonts w:asciiTheme="minorHAnsi" w:eastAsia="Calibri" w:hAnsiTheme="minorHAnsi" w:cstheme="minorHAnsi"/>
-          <w:bCs/>
-          <w:highlight w:val="white"/>
-        </w:rPr>
-        <w:t xml:space="preserve">software development </w:t>
-      </w:r>
-      <w:r>
-        <w:rPr>
-          <w:rFonts w:asciiTheme="minorHAnsi" w:eastAsia="Calibri" w:hAnsiTheme="minorHAnsi" w:cstheme="minorHAnsi"/>
-          <w:bCs/>
-          <w:highlight w:val="white"/>
-        </w:rPr>
-        <w:t xml:space="preserve">experience.  </w:t>
-      </w:r>
-      <w:r>
-        <w:rPr>
-          <w:rFonts w:asciiTheme="minorHAnsi" w:eastAsia="Calibri" w:hAnsiTheme="minorHAnsi" w:cstheme="minorHAnsi"/>
-          <w:bCs/>
-          <w:highlight w:val="white"/>
-        </w:rPr>
-        <w:t xml:space="preserve">In depth knowledge </w:t>
-      </w:r>
-      <w:r>
-        <w:rPr>
-          <w:rFonts w:asciiTheme="minorHAnsi" w:eastAsia="Calibri" w:hAnsiTheme="minorHAnsi" w:cstheme="minorHAnsi"/>
-          <w:bCs/>
-          <w:highlight w:val="white"/>
-        </w:rPr>
-        <w:t>of greenfield</w:t>
-      </w:r>
-      <w:r>
-        <w:rPr>
-          <w:rFonts w:asciiTheme="minorHAnsi" w:eastAsia="Calibri" w:hAnsiTheme="minorHAnsi" w:cstheme="minorHAnsi"/>
-          <w:bCs/>
-          <w:highlight w:val="white"/>
-        </w:rPr>
-        <w:t xml:space="preserve"> </w:t>
-      </w:r>
-      <w:r>
-        <w:rPr>
-          <w:rFonts w:asciiTheme="minorHAnsi" w:eastAsia="Calibri" w:hAnsiTheme="minorHAnsi" w:cstheme="minorHAnsi"/>
-          <w:bCs/>
-          <w:highlight w:val="white"/>
-        </w:rPr>
-        <w:t xml:space="preserve">full stack </w:t>
-      </w:r>
-      <w:r>
-        <w:rPr>
-          <w:rFonts w:asciiTheme="minorHAnsi" w:eastAsia="Calibri" w:hAnsiTheme="minorHAnsi" w:cstheme="minorHAnsi"/>
-          <w:bCs/>
-          <w:highlight w:val="white"/>
-        </w:rPr>
-        <w:t>applications</w:t>
-      </w:r>
-      <w:r>
-        <w:rPr>
-          <w:rFonts w:asciiTheme="minorHAnsi" w:eastAsia="Calibri" w:hAnsiTheme="minorHAnsi" w:cstheme="minorHAnsi"/>
-          <w:bCs/>
-          <w:highlight w:val="white"/>
-        </w:rPr>
-        <w:t xml:space="preserve">, </w:t>
-      </w:r>
-      <w:r>
-        <w:rPr>
-          <w:rFonts w:asciiTheme="minorHAnsi" w:eastAsia="Calibri" w:hAnsiTheme="minorHAnsi" w:cstheme="minorHAnsi"/>
-          <w:bCs/>
-          <w:highlight w:val="white"/>
-        </w:rPr>
-        <w:t xml:space="preserve">new </w:t>
-      </w:r>
-      <w:r>
-        <w:rPr>
-          <w:rFonts w:asciiTheme="minorHAnsi" w:eastAsia="Calibri" w:hAnsiTheme="minorHAnsi" w:cstheme="minorHAnsi"/>
-          <w:bCs/>
-          <w:highlight w:val="white"/>
-        </w:rPr>
-        <w:t>stand</w:t>
-      </w:r>
-      <w:r>
-        <w:rPr>
-          <w:rFonts w:asciiTheme="minorHAnsi" w:eastAsia="Calibri" w:hAnsiTheme="minorHAnsi" w:cstheme="minorHAnsi"/>
-          <w:bCs/>
-          <w:highlight w:val="white"/>
-        </w:rPr>
-        <w:t>-alone fronten</w:t>
-      </w:r>
-      <w:r>
-        <w:rPr>
-          <w:rFonts w:asciiTheme="minorHAnsi" w:eastAsia="Calibri" w:hAnsiTheme="minorHAnsi" w:cstheme="minorHAnsi"/>
-          <w:bCs/>
-          <w:highlight w:val="white"/>
-        </w:rPr>
-        <w:t>d</w:t>
-      </w:r>
-      <w:r>
-        <w:rPr>
-          <w:rFonts w:asciiTheme="minorHAnsi" w:eastAsia="Calibri" w:hAnsiTheme="minorHAnsi" w:cstheme="minorHAnsi"/>
-          <w:bCs/>
-          <w:highlight w:val="white"/>
-        </w:rPr>
-        <w:t xml:space="preserve"> SPA/PWA</w:t>
-      </w:r>
-      <w:r>
-        <w:rPr>
-          <w:rFonts w:asciiTheme="minorHAnsi" w:eastAsia="Calibri" w:hAnsiTheme="minorHAnsi" w:cstheme="minorHAnsi"/>
-          <w:bCs/>
-          <w:highlight w:val="white"/>
-        </w:rPr>
-        <w:t xml:space="preserve">, </w:t>
-      </w:r>
-      <w:r>
-        <w:rPr>
-          <w:rFonts w:asciiTheme="minorHAnsi" w:eastAsia="Calibri" w:hAnsiTheme="minorHAnsi" w:cstheme="minorHAnsi"/>
-          <w:bCs/>
-          <w:highlight w:val="white"/>
-        </w:rPr>
-        <w:t xml:space="preserve">RESTful </w:t>
-      </w:r>
-      <w:r>
-        <w:rPr>
-          <w:rFonts w:asciiTheme="minorHAnsi" w:eastAsia="Calibri" w:hAnsiTheme="minorHAnsi" w:cstheme="minorHAnsi"/>
-          <w:bCs/>
-          <w:highlight w:val="white"/>
-        </w:rPr>
-        <w:t>APIs</w:t>
-      </w:r>
-      <w:r>
-        <w:rPr>
-          <w:rFonts w:asciiTheme="minorHAnsi" w:eastAsia="Calibri" w:hAnsiTheme="minorHAnsi" w:cstheme="minorHAnsi"/>
-          <w:bCs/>
-          <w:highlight w:val="white"/>
-        </w:rPr>
-        <w:t xml:space="preserve">, </w:t>
-      </w:r>
-      <w:r>
-        <w:rPr>
-          <w:rFonts w:asciiTheme="minorHAnsi" w:eastAsia="Calibri" w:hAnsiTheme="minorHAnsi" w:cstheme="minorHAnsi"/>
-          <w:bCs/>
-          <w:highlight w:val="white"/>
-        </w:rPr>
-        <w:t>micro</w:t>
-      </w:r>
-      <w:r>
-        <w:rPr>
-          <w:rFonts w:asciiTheme="minorHAnsi" w:eastAsia="Calibri" w:hAnsiTheme="minorHAnsi" w:cstheme="minorHAnsi"/>
-          <w:bCs/>
-          <w:highlight w:val="white"/>
-        </w:rPr>
-        <w:t>service based</w:t>
-      </w:r>
-      <w:r>
-        <w:rPr>
-          <w:rFonts w:asciiTheme="minorHAnsi" w:eastAsia="Calibri" w:hAnsiTheme="minorHAnsi" w:cstheme="minorHAnsi"/>
-          <w:bCs/>
-          <w:highlight w:val="white"/>
-        </w:rPr>
-        <w:t xml:space="preserve"> </w:t>
-      </w:r>
-      <w:r>
-        <w:rPr>
-          <w:rFonts w:asciiTheme="minorHAnsi" w:eastAsia="Calibri" w:hAnsiTheme="minorHAnsi" w:cstheme="minorHAnsi"/>
-          <w:bCs/>
-          <w:highlight w:val="white"/>
-        </w:rPr>
-        <w:t>backend services</w:t>
-      </w:r>
-      <w:r>
-        <w:rPr>
-          <w:rFonts w:asciiTheme="minorHAnsi" w:eastAsia="Calibri" w:hAnsiTheme="minorHAnsi" w:cstheme="minorHAnsi"/>
-          <w:bCs/>
-          <w:highlight w:val="white"/>
-        </w:rPr>
-        <w:t>, etc</w:t>
-      </w:r>
-      <w:r>
-        <w:rPr>
-          <w:rFonts w:asciiTheme="minorHAnsi" w:eastAsia="Calibri" w:hAnsiTheme="minorHAnsi" w:cstheme="minorHAnsi"/>
-          <w:bCs/>
-          <w:highlight w:val="white"/>
-        </w:rPr>
-        <w:t xml:space="preserve">. </w:t>
-      </w:r>
-      <w:r>
-        <w:rPr>
-          <w:rFonts w:asciiTheme="minorHAnsi" w:eastAsia="Calibri" w:hAnsiTheme="minorHAnsi" w:cstheme="minorHAnsi"/>
-          <w:bCs/>
-          <w:highlight w:val="white"/>
-        </w:rPr>
-        <w:t>P</w:t>
-      </w:r>
-      <w:r>
-        <w:rPr>
-          <w:rFonts w:asciiTheme="minorHAnsi" w:eastAsia="Calibri" w:hAnsiTheme="minorHAnsi" w:cstheme="minorHAnsi"/>
-          <w:bCs/>
-          <w:highlight w:val="white"/>
-        </w:rPr>
-        <w:t>roven leader, mentor</w:t>
-      </w:r>
-      <w:r>
-        <w:rPr>
-          <w:rFonts w:asciiTheme="minorHAnsi" w:eastAsia="Calibri" w:hAnsiTheme="minorHAnsi" w:cstheme="minorHAnsi"/>
-          <w:bCs/>
-          <w:highlight w:val="white"/>
-        </w:rPr>
-        <w:t xml:space="preserve"> and</w:t>
-      </w:r>
-      <w:r>
-        <w:rPr>
-          <w:rFonts w:asciiTheme="minorHAnsi" w:eastAsia="Calibri" w:hAnsiTheme="minorHAnsi" w:cstheme="minorHAnsi"/>
-          <w:bCs/>
-          <w:highlight w:val="white"/>
-        </w:rPr>
-        <w:t xml:space="preserve"> </w:t>
-      </w:r>
-      <w:r>
-        <w:rPr>
-          <w:rFonts w:asciiTheme="minorHAnsi" w:eastAsia="Calibri" w:hAnsiTheme="minorHAnsi" w:cstheme="minorHAnsi"/>
-          <w:bCs/>
-          <w:highlight w:val="white"/>
-        </w:rPr>
-        <w:t xml:space="preserve">contributor </w:t>
-      </w:r>
-      <w:r>
-        <w:rPr>
-          <w:rFonts w:asciiTheme="minorHAnsi" w:eastAsia="Calibri" w:hAnsiTheme="minorHAnsi" w:cstheme="minorHAnsi"/>
-          <w:bCs/>
-          <w:highlight w:val="white"/>
-        </w:rPr>
-        <w:t>with a track history of</w:t>
-      </w:r>
-      <w:r>
-        <w:rPr>
-          <w:rFonts w:asciiTheme="minorHAnsi" w:eastAsia="Calibri" w:hAnsiTheme="minorHAnsi" w:cstheme="minorHAnsi"/>
-          <w:bCs/>
-          <w:highlight w:val="white"/>
-        </w:rPr>
-        <w:t xml:space="preserve"> </w:t>
-      </w:r>
-      <w:r>
-        <w:rPr>
-          <w:rFonts w:asciiTheme="minorHAnsi" w:eastAsia="Calibri" w:hAnsiTheme="minorHAnsi" w:cstheme="minorHAnsi"/>
-          <w:bCs/>
-          <w:highlight w:val="white"/>
-        </w:rPr>
-        <w:t>implementing</w:t>
-      </w:r>
-      <w:r>
-        <w:rPr>
-          <w:rFonts w:asciiTheme="minorHAnsi" w:eastAsia="Calibri" w:hAnsiTheme="minorHAnsi" w:cstheme="minorHAnsi"/>
-          <w:bCs/>
-          <w:highlight w:val="white"/>
-        </w:rPr>
-        <w:t xml:space="preserve"> </w:t>
-      </w:r>
-      <w:r>
-        <w:rPr>
-          <w:rFonts w:asciiTheme="minorHAnsi" w:eastAsia="Calibri" w:hAnsiTheme="minorHAnsi" w:cstheme="minorHAnsi"/>
-          <w:bCs/>
-          <w:highlight w:val="white"/>
-        </w:rPr>
-        <w:t>and improving solid</w:t>
-      </w:r>
-      <w:r>
-        <w:rPr>
-          <w:rFonts w:asciiTheme="minorHAnsi" w:eastAsia="Calibri" w:hAnsiTheme="minorHAnsi" w:cstheme="minorHAnsi"/>
-          <w:bCs/>
-          <w:highlight w:val="white"/>
-        </w:rPr>
-        <w:t xml:space="preserve"> development</w:t>
-      </w:r>
-      <w:r>
-        <w:rPr>
-          <w:rFonts w:asciiTheme="minorHAnsi" w:eastAsia="Calibri" w:hAnsiTheme="minorHAnsi" w:cstheme="minorHAnsi"/>
-          <w:bCs/>
-          <w:highlight w:val="white"/>
-        </w:rPr>
-        <w:t xml:space="preserve"> principles</w:t>
+        </w:rPr>
+      </w:pPr>
+      <w:r>
+        <w:rPr>
+          <w:rFonts w:asciiTheme="minorHAnsi" w:eastAsia="Calibri" w:hAnsiTheme="minorHAnsi" w:cstheme="minorHAnsi"/>
+          <w:bCs/>
+        </w:rPr>
+        <w:t>1</w:t>
+      </w:r>
+      <w:r>
+        <w:rPr>
+          <w:rFonts w:asciiTheme="minorHAnsi" w:eastAsia="Calibri" w:hAnsiTheme="minorHAnsi" w:cstheme="minorHAnsi"/>
+          <w:bCs/>
+        </w:rPr>
+        <w:t xml:space="preserve">3 years of experience in crafting innovative solutions across various domains. My expertise lies in spearheading the development of greenfield full-stack applications, pioneering new standalone frontend SPAs/PWAs, architecting RESTful APIs, and designing microservice-based backend infrastructures. Additionally, I'm well-versed in the intricacies of </w:t>
+      </w:r>
+      <w:proofErr w:type="spellStart"/>
+      <w:r>
+        <w:rPr>
+          <w:rFonts w:asciiTheme="minorHAnsi" w:eastAsia="Calibri" w:hAnsiTheme="minorHAnsi" w:cstheme="minorHAnsi"/>
+          <w:bCs/>
+        </w:rPr>
+        <w:t>microfrontend</w:t>
+      </w:r>
+      <w:proofErr w:type="spellEnd"/>
+      <w:r>
+        <w:rPr>
+          <w:rFonts w:asciiTheme="minorHAnsi" w:eastAsia="Calibri" w:hAnsiTheme="minorHAnsi" w:cstheme="minorHAnsi"/>
+          <w:bCs/>
+        </w:rPr>
+        <w:t>-based architectures, continuously exploring new paradigms to enhance system scalability and flexibility.</w:t>
+      </w:r>
+    </w:p>
+    <w:p>
+      <w:pPr>
+        <w:rPr>
+          <w:rFonts w:asciiTheme="minorHAnsi" w:eastAsia="Calibri" w:hAnsiTheme="minorHAnsi" w:cstheme="minorHAnsi"/>
+          <w:bCs/>
+        </w:rPr>
+      </w:pPr>
+    </w:p>
+    <w:p>
+      <w:pPr>
+        <w:rPr>
+          <w:rFonts w:asciiTheme="minorHAnsi" w:eastAsia="Calibri" w:hAnsiTheme="minorHAnsi" w:cstheme="minorHAnsi"/>
+          <w:bCs/>
+        </w:rPr>
+      </w:pPr>
+      <w:r>
+        <w:rPr>
+          <w:rFonts w:asciiTheme="minorHAnsi" w:eastAsia="Calibri" w:hAnsiTheme="minorHAnsi" w:cstheme="minorHAnsi"/>
+          <w:bCs/>
+        </w:rPr>
+        <w:t>Throughout my career, I've embraced leadership roles, serving as a mentor and collaborator to inspire teams and drive projects to success. My commitment to SOLID development principles has been instrumental in delivering robust and maintainable codebases, while my proactive approach to integrating Agile methodologies and CI/CD practices ensures efficiency and quality in every project lifecycle.</w:t>
       </w:r>
     </w:p>
     <w:p>
@@ -363,14 +111,7 @@
           <w:rFonts w:asciiTheme="minorHAnsi" w:eastAsia="Calibri" w:hAnsiTheme="minorHAnsi" w:cstheme="minorHAnsi"/>
           <w:bCs/>
         </w:rPr>
-        <w:t xml:space="preserve">Typescript, C#, </w:t>
-      </w:r>
-      <w:r>
-        <w:rPr>
-          <w:rFonts w:asciiTheme="minorHAnsi" w:eastAsia="Calibri" w:hAnsiTheme="minorHAnsi" w:cstheme="minorHAnsi"/>
-          <w:bCs/>
-        </w:rPr>
-        <w:t>Angular, .Net</w:t>
+        <w:t>Typescript</w:t>
       </w:r>
       <w:r>
         <w:rPr>
@@ -379,6 +120,13 @@
         </w:rPr>
         <w:t xml:space="preserve">, </w:t>
       </w:r>
+      <w:r>
+        <w:rPr>
+          <w:rFonts w:asciiTheme="minorHAnsi" w:eastAsia="Calibri" w:hAnsiTheme="minorHAnsi" w:cstheme="minorHAnsi"/>
+          <w:bCs/>
+        </w:rPr>
+        <w:t xml:space="preserve">C#, </w:t>
+      </w:r>
       <w:proofErr w:type="spellStart"/>
       <w:r>
         <w:rPr>
@@ -408,8 +156,101 @@
           <w:rFonts w:asciiTheme="minorHAnsi" w:eastAsia="Calibri" w:hAnsiTheme="minorHAnsi" w:cstheme="minorHAnsi"/>
           <w:bCs/>
         </w:rPr>
+        <w:t xml:space="preserve">Libraries &amp; Frameworks: Angular, </w:t>
+      </w:r>
+      <w:proofErr w:type="spellStart"/>
+      <w:proofErr w:type="gramStart"/>
+      <w:r>
+        <w:rPr>
+          <w:rFonts w:asciiTheme="minorHAnsi" w:eastAsia="Calibri" w:hAnsiTheme="minorHAnsi" w:cstheme="minorHAnsi"/>
+          <w:bCs/>
+        </w:rPr>
+        <w:t>RxJS</w:t>
+      </w:r>
+      <w:proofErr w:type="spellEnd"/>
+      <w:r>
+        <w:rPr>
+          <w:rFonts w:asciiTheme="minorHAnsi" w:eastAsia="Calibri" w:hAnsiTheme="minorHAnsi" w:cstheme="minorHAnsi"/>
+          <w:bCs/>
+        </w:rPr>
+        <w:t xml:space="preserve"> </w:t>
+      </w:r>
+      <w:r>
+        <w:rPr>
+          <w:rFonts w:asciiTheme="minorHAnsi" w:eastAsia="Calibri" w:hAnsiTheme="minorHAnsi" w:cstheme="minorHAnsi"/>
+          <w:bCs/>
+        </w:rPr>
+        <w:t>,</w:t>
+      </w:r>
+      <w:proofErr w:type="gramEnd"/>
+      <w:r>
+        <w:rPr>
+          <w:rFonts w:asciiTheme="minorHAnsi" w:eastAsia="Calibri" w:hAnsiTheme="minorHAnsi" w:cstheme="minorHAnsi"/>
+          <w:bCs/>
+        </w:rPr>
+        <w:t xml:space="preserve"> </w:t>
+      </w:r>
+      <w:r>
+        <w:rPr>
+          <w:rFonts w:asciiTheme="minorHAnsi" w:eastAsia="Calibri" w:hAnsiTheme="minorHAnsi" w:cstheme="minorHAnsi"/>
+          <w:bCs/>
+        </w:rPr>
+        <w:t xml:space="preserve">Angular Material, .NET, Entity </w:t>
+      </w:r>
+      <w:proofErr w:type="spellStart"/>
+      <w:r>
+        <w:rPr>
+          <w:rFonts w:asciiTheme="minorHAnsi" w:eastAsia="Calibri" w:hAnsiTheme="minorHAnsi" w:cstheme="minorHAnsi"/>
+          <w:bCs/>
+        </w:rPr>
+        <w:t>Framwork</w:t>
+      </w:r>
+      <w:proofErr w:type="spellEnd"/>
+      <w:r>
+        <w:rPr>
+          <w:rFonts w:asciiTheme="minorHAnsi" w:eastAsia="Calibri" w:hAnsiTheme="minorHAnsi" w:cstheme="minorHAnsi"/>
+          <w:bCs/>
+        </w:rPr>
+        <w:t xml:space="preserve">, </w:t>
+      </w:r>
+      <w:proofErr w:type="spellStart"/>
+      <w:r>
+        <w:rPr>
+          <w:rFonts w:asciiTheme="minorHAnsi" w:eastAsia="Calibri" w:hAnsiTheme="minorHAnsi" w:cstheme="minorHAnsi"/>
+          <w:bCs/>
+        </w:rPr>
+        <w:t>xUnit</w:t>
+      </w:r>
+      <w:proofErr w:type="spellEnd"/>
+      <w:r>
+        <w:rPr>
+          <w:rFonts w:asciiTheme="minorHAnsi" w:eastAsia="Calibri" w:hAnsiTheme="minorHAnsi" w:cstheme="minorHAnsi"/>
+          <w:bCs/>
+        </w:rPr>
+        <w:t>, Jasmine, Jest</w:t>
+      </w:r>
+    </w:p>
+    <w:p>
+      <w:pPr>
+        <w:rPr>
+          <w:rFonts w:asciiTheme="minorHAnsi" w:eastAsia="Calibri" w:hAnsiTheme="minorHAnsi" w:cstheme="minorHAnsi"/>
+          <w:bCs/>
+        </w:rPr>
+      </w:pPr>
+      <w:r>
+        <w:rPr>
+          <w:rFonts w:asciiTheme="minorHAnsi" w:eastAsia="Calibri" w:hAnsiTheme="minorHAnsi" w:cstheme="minorHAnsi"/>
+          <w:bCs/>
+        </w:rPr>
         <w:t>Databases: SQL Server, Oracle, Postgres</w:t>
       </w:r>
+      <w:r>
+        <w:rPr>
+          <w:rFonts w:asciiTheme="minorHAnsi" w:eastAsia="Calibri" w:hAnsiTheme="minorHAnsi" w:cstheme="minorHAnsi"/>
+          <w:bCs/>
+        </w:rPr>
+        <w:t>, MongoDB, Microsoft Azure SQL Database</w:t>
+      </w:r>
     </w:p>
     <w:p>
       <w:pPr>
@@ -521,6 +362,22 @@
         </w:rPr>
         <w:t>, Docker, Kubernetes</w:t>
       </w:r>
+      <w:r>
+        <w:rPr>
+          <w:rFonts w:asciiTheme="minorHAnsi" w:eastAsia="Calibri" w:hAnsiTheme="minorHAnsi" w:cstheme="minorHAnsi"/>
+          <w:bCs/>
+        </w:rPr>
+        <w:t xml:space="preserve">, </w:t>
+      </w:r>
+      <w:proofErr w:type="spellStart"/>
+      <w:r>
+        <w:rPr>
+          <w:rFonts w:asciiTheme="minorHAnsi" w:eastAsia="Calibri" w:hAnsiTheme="minorHAnsi" w:cstheme="minorHAnsi"/>
+          <w:bCs/>
+        </w:rPr>
+        <w:t>CircleCI</w:t>
+      </w:r>
+      <w:proofErr w:type="spellEnd"/>
     </w:p>
     <w:p>
       <w:pPr>
@@ -619,7 +476,7 @@
           <w:rFonts w:asciiTheme="minorHAnsi" w:eastAsia="Calibri" w:hAnsiTheme="minorHAnsi" w:cstheme="minorHAnsi"/>
           <w:bCs/>
         </w:rPr>
-        <w:t>Team Lead</w:t>
+        <w:t>Senior Consultant</w:t>
       </w:r>
       <w:r>
         <w:rPr>
@@ -633,7 +490,49 @@
           <w:rFonts w:asciiTheme="minorHAnsi" w:eastAsia="Calibri" w:hAnsiTheme="minorHAnsi" w:cstheme="minorHAnsi"/>
           <w:bCs/>
         </w:rPr>
-        <w:t>Oct 2021 – Nov 2022</w:t>
+        <w:t>Jan</w:t>
+      </w:r>
+      <w:r>
+        <w:rPr>
+          <w:rFonts w:asciiTheme="minorHAnsi" w:eastAsia="Calibri" w:hAnsiTheme="minorHAnsi" w:cstheme="minorHAnsi"/>
+          <w:bCs/>
+        </w:rPr>
+        <w:t xml:space="preserve"> 202</w:t>
+      </w:r>
+      <w:r>
+        <w:rPr>
+          <w:rFonts w:asciiTheme="minorHAnsi" w:eastAsia="Calibri" w:hAnsiTheme="minorHAnsi" w:cstheme="minorHAnsi"/>
+          <w:bCs/>
+        </w:rPr>
+        <w:t>4</w:t>
+      </w:r>
+      <w:r>
+        <w:rPr>
+          <w:rFonts w:asciiTheme="minorHAnsi" w:eastAsia="Calibri" w:hAnsiTheme="minorHAnsi" w:cstheme="minorHAnsi"/>
+          <w:bCs/>
+        </w:rPr>
+        <w:t xml:space="preserve"> – </w:t>
+      </w:r>
+      <w:r>
+        <w:rPr>
+          <w:rFonts w:asciiTheme="minorHAnsi" w:eastAsia="Calibri" w:hAnsiTheme="minorHAnsi" w:cstheme="minorHAnsi"/>
+          <w:bCs/>
+        </w:rPr>
+        <w:t>Feb</w:t>
+      </w:r>
+      <w:r>
+        <w:rPr>
+          <w:rFonts w:asciiTheme="minorHAnsi" w:eastAsia="Calibri" w:hAnsiTheme="minorHAnsi" w:cstheme="minorHAnsi"/>
+          <w:bCs/>
+        </w:rPr>
+        <w:t xml:space="preserve"> 202</w:t>
+      </w:r>
+      <w:r>
+        <w:rPr>
+          <w:rFonts w:asciiTheme="minorHAnsi" w:eastAsia="Calibri" w:hAnsiTheme="minorHAnsi" w:cstheme="minorHAnsi"/>
+          <w:bCs/>
+        </w:rPr>
+        <w:t>4</w:t>
       </w:r>
     </w:p>
     <w:p>
@@ -647,41 +546,23 @@
           <w:bCs/>
         </w:rPr>
       </w:pPr>
-      <w:r>
-        <w:rPr>
-          <w:rFonts w:asciiTheme="minorHAnsi" w:eastAsia="Calibri" w:hAnsiTheme="minorHAnsi" w:cstheme="minorHAnsi"/>
-          <w:bCs/>
-        </w:rPr>
-        <w:t>The Predictive Index</w:t>
-      </w:r>
+      <w:proofErr w:type="spellStart"/>
+      <w:r>
+        <w:rPr>
+          <w:rFonts w:asciiTheme="minorHAnsi" w:eastAsia="Calibri" w:hAnsiTheme="minorHAnsi" w:cstheme="minorHAnsi"/>
+          <w:bCs/>
+        </w:rPr>
+        <w:t>Sparq</w:t>
+      </w:r>
+      <w:proofErr w:type="spellEnd"/>
       <w:r>
         <w:rPr>
           <w:rFonts w:asciiTheme="minorHAnsi" w:eastAsia="Calibri" w:hAnsiTheme="minorHAnsi" w:cstheme="minorHAnsi"/>
           <w:bCs/>
         </w:rPr>
         <w:tab/>
-      </w:r>
-      <w:r>
-        <w:rPr>
-          <w:rFonts w:asciiTheme="minorHAnsi" w:eastAsia="Calibri" w:hAnsiTheme="minorHAnsi" w:cstheme="minorHAnsi"/>
-          <w:bCs/>
-        </w:rPr>
         <w:t>Remote</w:t>
       </w:r>
-      <w:r>
-        <w:rPr>
-          <w:rFonts w:asciiTheme="minorHAnsi" w:eastAsia="Calibri" w:hAnsiTheme="minorHAnsi" w:cstheme="minorHAnsi"/>
-          <w:bCs/>
-        </w:rPr>
-        <w:t xml:space="preserve"> </w:t>
-      </w:r>
-      <w:r>
-        <w:rPr>
-          <w:rFonts w:asciiTheme="minorHAnsi" w:eastAsia="Calibri" w:hAnsiTheme="minorHAnsi" w:cstheme="minorHAnsi"/>
-          <w:bCs/>
-        </w:rPr>
-        <w:t>out of Boston, MA</w:t>
-      </w:r>
     </w:p>
     <w:p>
       <w:pPr>
@@ -693,8 +574,6 @@
         <w:rPr>
           <w:rFonts w:asciiTheme="minorHAnsi" w:eastAsia="Calibri" w:hAnsiTheme="minorHAnsi" w:cstheme="minorHAnsi"/>
           <w:bCs/>
-          <w:sz w:val="20"/>
-          <w:szCs w:val="20"/>
         </w:rPr>
       </w:pPr>
     </w:p>
@@ -714,144 +593,14 @@
         <w:rPr>
           <w:rFonts w:asciiTheme="minorHAnsi" w:eastAsia="Calibri" w:hAnsiTheme="minorHAnsi" w:cstheme="minorHAnsi"/>
           <w:bCs/>
-          <w:sz w:val="20"/>
-          <w:szCs w:val="20"/>
-        </w:rPr>
-      </w:pPr>
-      <w:r>
-        <w:rPr>
-          <w:rFonts w:asciiTheme="minorHAnsi" w:eastAsia="Calibri" w:hAnsiTheme="minorHAnsi" w:cstheme="minorHAnsi"/>
-          <w:bCs/>
-          <w:sz w:val="20"/>
-          <w:szCs w:val="20"/>
-        </w:rPr>
-        <w:t xml:space="preserve">Full stack engineer helping modify logic from </w:t>
-      </w:r>
-      <w:r>
-        <w:rPr>
-          <w:rFonts w:asciiTheme="minorHAnsi" w:eastAsia="Calibri" w:hAnsiTheme="minorHAnsi" w:cstheme="minorHAnsi"/>
-          <w:bCs/>
-          <w:sz w:val="20"/>
-          <w:szCs w:val="20"/>
-        </w:rPr>
-        <w:t>role-based</w:t>
-      </w:r>
-      <w:r>
-        <w:rPr>
-          <w:rFonts w:asciiTheme="minorHAnsi" w:eastAsia="Calibri" w:hAnsiTheme="minorHAnsi" w:cstheme="minorHAnsi"/>
-          <w:bCs/>
-          <w:sz w:val="20"/>
-          <w:szCs w:val="20"/>
-        </w:rPr>
-        <w:t xml:space="preserve"> access control </w:t>
-      </w:r>
-      <w:r>
-        <w:rPr>
-          <w:rFonts w:asciiTheme="minorHAnsi" w:eastAsia="Calibri" w:hAnsiTheme="minorHAnsi" w:cstheme="minorHAnsi"/>
-          <w:bCs/>
-          <w:sz w:val="20"/>
-          <w:szCs w:val="20"/>
-        </w:rPr>
-        <w:t xml:space="preserve">to </w:t>
-      </w:r>
-      <w:r>
-        <w:rPr>
-          <w:rFonts w:asciiTheme="minorHAnsi" w:eastAsia="Calibri" w:hAnsiTheme="minorHAnsi" w:cstheme="minorHAnsi"/>
-          <w:bCs/>
-          <w:sz w:val="20"/>
-          <w:szCs w:val="20"/>
-        </w:rPr>
-        <w:t>attribute-based</w:t>
-      </w:r>
-      <w:r>
-        <w:rPr>
-          <w:rFonts w:asciiTheme="minorHAnsi" w:eastAsia="Calibri" w:hAnsiTheme="minorHAnsi" w:cstheme="minorHAnsi"/>
-          <w:bCs/>
-          <w:sz w:val="20"/>
-          <w:szCs w:val="20"/>
-        </w:rPr>
-        <w:t xml:space="preserve"> access control</w:t>
-      </w:r>
-      <w:r>
-        <w:rPr>
-          <w:rFonts w:asciiTheme="minorHAnsi" w:eastAsia="Calibri" w:hAnsiTheme="minorHAnsi" w:cstheme="minorHAnsi"/>
-          <w:bCs/>
-          <w:sz w:val="20"/>
-          <w:szCs w:val="20"/>
-        </w:rPr>
-        <w:t xml:space="preserve">.  Promoted to </w:t>
-      </w:r>
-      <w:r>
-        <w:rPr>
-          <w:rFonts w:asciiTheme="minorHAnsi" w:eastAsia="Calibri" w:hAnsiTheme="minorHAnsi" w:cstheme="minorHAnsi"/>
-          <w:bCs/>
-          <w:sz w:val="20"/>
-          <w:szCs w:val="20"/>
-        </w:rPr>
-        <w:t xml:space="preserve">Lead </w:t>
-      </w:r>
-      <w:r>
-        <w:rPr>
-          <w:rFonts w:asciiTheme="minorHAnsi" w:eastAsia="Calibri" w:hAnsiTheme="minorHAnsi" w:cstheme="minorHAnsi"/>
-          <w:bCs/>
-          <w:sz w:val="20"/>
-          <w:szCs w:val="20"/>
-        </w:rPr>
-        <w:t xml:space="preserve">Frontend </w:t>
-      </w:r>
-      <w:r>
-        <w:rPr>
-          <w:rFonts w:asciiTheme="minorHAnsi" w:eastAsia="Calibri" w:hAnsiTheme="minorHAnsi" w:cstheme="minorHAnsi"/>
-          <w:bCs/>
-          <w:sz w:val="20"/>
-          <w:szCs w:val="20"/>
-        </w:rPr>
-        <w:t xml:space="preserve">Engineer </w:t>
-      </w:r>
-      <w:r>
-        <w:rPr>
-          <w:rFonts w:asciiTheme="minorHAnsi" w:eastAsia="Calibri" w:hAnsiTheme="minorHAnsi" w:cstheme="minorHAnsi"/>
-          <w:bCs/>
-          <w:sz w:val="20"/>
-          <w:szCs w:val="20"/>
-        </w:rPr>
-        <w:t>with the objective of</w:t>
-      </w:r>
-      <w:r>
-        <w:rPr>
-          <w:rFonts w:asciiTheme="minorHAnsi" w:eastAsia="Calibri" w:hAnsiTheme="minorHAnsi" w:cstheme="minorHAnsi"/>
-          <w:bCs/>
-          <w:sz w:val="20"/>
-          <w:szCs w:val="20"/>
-        </w:rPr>
-        <w:t xml:space="preserve"> creation/publication of an </w:t>
-      </w:r>
-      <w:r>
-        <w:rPr>
-          <w:rFonts w:asciiTheme="minorHAnsi" w:eastAsia="Calibri" w:hAnsiTheme="minorHAnsi" w:cstheme="minorHAnsi"/>
-          <w:bCs/>
-          <w:sz w:val="20"/>
-          <w:szCs w:val="20"/>
-        </w:rPr>
-        <w:t xml:space="preserve">internal </w:t>
-      </w:r>
-      <w:r>
-        <w:rPr>
-          <w:rFonts w:asciiTheme="minorHAnsi" w:eastAsia="Calibri" w:hAnsiTheme="minorHAnsi" w:cstheme="minorHAnsi"/>
-          <w:bCs/>
-          <w:sz w:val="20"/>
-          <w:szCs w:val="20"/>
-        </w:rPr>
-        <w:t>Angular component library</w:t>
-      </w:r>
-      <w:r>
-        <w:rPr>
-          <w:rFonts w:asciiTheme="minorHAnsi" w:eastAsia="Calibri" w:hAnsiTheme="minorHAnsi" w:cstheme="minorHAnsi"/>
-          <w:bCs/>
-          <w:sz w:val="20"/>
-          <w:szCs w:val="20"/>
-        </w:rPr>
-        <w:t>.</w:t>
+        </w:rPr>
+      </w:pPr>
+      <w:r>
+        <w:rPr>
+          <w:rFonts w:asciiTheme="minorHAnsi" w:eastAsia="Calibri" w:hAnsiTheme="minorHAnsi" w:cstheme="minorHAnsi"/>
+          <w:bCs/>
+        </w:rPr>
+        <w:t>Senior Consultant within the .NET Practice engaged in diverse development stages, collaborating closely with skilled colleagues on a pivotal project. This experience offered a valuable opportunity to refine proficiency across the software development lifecycle.</w:t>
       </w:r>
     </w:p>
     <w:p>
@@ -870,8 +619,6 @@
         <w:rPr>
           <w:rFonts w:asciiTheme="minorHAnsi" w:eastAsia="Calibri" w:hAnsiTheme="minorHAnsi" w:cstheme="minorHAnsi"/>
           <w:bCs/>
-          <w:sz w:val="20"/>
-          <w:szCs w:val="20"/>
         </w:rPr>
       </w:pPr>
     </w:p>
@@ -903,7 +650,14 @@
           <w:rFonts w:asciiTheme="minorHAnsi" w:eastAsia="Calibri" w:hAnsiTheme="minorHAnsi" w:cstheme="minorHAnsi"/>
           <w:bCs/>
         </w:rPr>
-        <w:t>Manager of 3 direct reports of varying seniority levels.</w:t>
+        <w:t>Actively improving development skills while sitting on the bench</w:t>
+      </w:r>
+      <w:r>
+        <w:rPr>
+          <w:rFonts w:asciiTheme="minorHAnsi" w:eastAsia="Calibri" w:hAnsiTheme="minorHAnsi" w:cstheme="minorHAnsi"/>
+          <w:bCs/>
+        </w:rPr>
+        <w:t>.</w:t>
       </w:r>
     </w:p>
     <w:p>
@@ -934,42 +688,7 @@
           <w:rFonts w:asciiTheme="minorHAnsi" w:eastAsia="Calibri" w:hAnsiTheme="minorHAnsi" w:cstheme="minorHAnsi"/>
           <w:bCs/>
         </w:rPr>
-        <w:t>Implemented</w:t>
-      </w:r>
-      <w:r>
-        <w:rPr>
-          <w:rFonts w:asciiTheme="minorHAnsi" w:eastAsia="Calibri" w:hAnsiTheme="minorHAnsi" w:cstheme="minorHAnsi"/>
-          <w:bCs/>
-        </w:rPr>
-        <w:t xml:space="preserve"> Angular Materials</w:t>
-      </w:r>
-      <w:r>
-        <w:rPr>
-          <w:rFonts w:asciiTheme="minorHAnsi" w:eastAsia="Calibri" w:hAnsiTheme="minorHAnsi" w:cstheme="minorHAnsi"/>
-          <w:bCs/>
-        </w:rPr>
-        <w:t xml:space="preserve"> and AG Grid</w:t>
-      </w:r>
-      <w:r>
-        <w:rPr>
-          <w:rFonts w:asciiTheme="minorHAnsi" w:eastAsia="Calibri" w:hAnsiTheme="minorHAnsi" w:cstheme="minorHAnsi"/>
-          <w:bCs/>
-        </w:rPr>
-        <w:t xml:space="preserve"> to replace existing </w:t>
-      </w:r>
-      <w:r>
-        <w:rPr>
-          <w:rFonts w:asciiTheme="minorHAnsi" w:eastAsia="Calibri" w:hAnsiTheme="minorHAnsi" w:cstheme="minorHAnsi"/>
-          <w:bCs/>
-        </w:rPr>
-        <w:t xml:space="preserve">aging </w:t>
-      </w:r>
-      <w:r>
-        <w:rPr>
-          <w:rFonts w:asciiTheme="minorHAnsi" w:eastAsia="Calibri" w:hAnsiTheme="minorHAnsi" w:cstheme="minorHAnsi"/>
-          <w:bCs/>
-        </w:rPr>
-        <w:t>infrastructure.</w:t>
+        <w:t>Provide guidance and input to develop the best development practices.</w:t>
       </w:r>
     </w:p>
     <w:p>
@@ -1000,29 +719,165 @@
           <w:rFonts w:asciiTheme="minorHAnsi" w:eastAsia="Calibri" w:hAnsiTheme="minorHAnsi" w:cstheme="minorHAnsi"/>
           <w:bCs/>
         </w:rPr>
-        <w:t xml:space="preserve">Setup </w:t>
-      </w:r>
-      <w:r>
-        <w:rPr>
-          <w:rFonts w:asciiTheme="minorHAnsi" w:eastAsia="Calibri" w:hAnsiTheme="minorHAnsi" w:cstheme="minorHAnsi"/>
-          <w:bCs/>
-        </w:rPr>
-        <w:t>S</w:t>
-      </w:r>
-      <w:r>
-        <w:rPr>
-          <w:rFonts w:asciiTheme="minorHAnsi" w:eastAsia="Calibri" w:hAnsiTheme="minorHAnsi" w:cstheme="minorHAnsi"/>
-          <w:bCs/>
-        </w:rPr>
-        <w:t xml:space="preserve">torybook and </w:t>
-      </w:r>
-      <w:r>
-        <w:rPr>
-          <w:rFonts w:asciiTheme="minorHAnsi" w:eastAsia="Calibri" w:hAnsiTheme="minorHAnsi" w:cstheme="minorHAnsi"/>
-          <w:bCs/>
-        </w:rPr>
-        <w:t>contribution guide allowing organization wide contribution.</w:t>
-      </w:r>
+        <w:t>Collaborated on customer on-boarding process to expedite the process in the future.</w:t>
+      </w:r>
+    </w:p>
+    <w:p>
+      <w:pPr>
+        <w:pBdr>
+          <w:top w:val="none" w:sz="0" w:space="0" w:color="000000"/>
+          <w:left w:val="none" w:sz="0" w:space="0" w:color="000000"/>
+          <w:bottom w:val="none" w:sz="0" w:space="0" w:color="000000"/>
+          <w:right w:val="none" w:sz="0" w:space="0" w:color="000000"/>
+          <w:between w:val="none" w:sz="0" w:space="0" w:color="000000"/>
+        </w:pBdr>
+        <w:tabs>
+          <w:tab w:val="right" w:pos="9360"/>
+          <w:tab w:val="right" w:pos="9720"/>
+        </w:tabs>
+        <w:rPr>
+          <w:rFonts w:asciiTheme="minorHAnsi" w:eastAsia="Calibri" w:hAnsiTheme="minorHAnsi" w:cstheme="minorHAnsi"/>
+          <w:bCs/>
+        </w:rPr>
+      </w:pPr>
+    </w:p>
+    <w:p>
+      <w:pPr>
+        <w:shd w:val="clear" w:color="auto" w:fill="FFFFFF"/>
+        <w:tabs>
+          <w:tab w:val="right" w:pos="9720"/>
+        </w:tabs>
+        <w:rPr>
+          <w:rFonts w:asciiTheme="minorHAnsi" w:eastAsia="Calibri" w:hAnsiTheme="minorHAnsi" w:cstheme="minorHAnsi"/>
+          <w:bCs/>
+        </w:rPr>
+      </w:pPr>
+      <w:r>
+        <w:rPr>
+          <w:rFonts w:asciiTheme="minorHAnsi" w:eastAsia="Calibri" w:hAnsiTheme="minorHAnsi" w:cstheme="minorHAnsi"/>
+          <w:bCs/>
+        </w:rPr>
+        <w:t>Lead Engineer</w:t>
+      </w:r>
+      <w:r>
+        <w:rPr>
+          <w:rFonts w:asciiTheme="minorHAnsi" w:eastAsia="Calibri" w:hAnsiTheme="minorHAnsi" w:cstheme="minorHAnsi"/>
+          <w:bCs/>
+        </w:rPr>
+        <w:tab/>
+      </w:r>
+      <w:r>
+        <w:rPr>
+          <w:rFonts w:asciiTheme="minorHAnsi" w:eastAsia="Calibri" w:hAnsiTheme="minorHAnsi" w:cstheme="minorHAnsi"/>
+          <w:bCs/>
+        </w:rPr>
+        <w:t>Oct 2021 – Nov 2022</w:t>
+      </w:r>
+    </w:p>
+    <w:p>
+      <w:pPr>
+        <w:shd w:val="clear" w:color="auto" w:fill="FFFFFF"/>
+        <w:tabs>
+          <w:tab w:val="right" w:pos="9720"/>
+        </w:tabs>
+        <w:rPr>
+          <w:rFonts w:asciiTheme="minorHAnsi" w:eastAsia="Calibri" w:hAnsiTheme="minorHAnsi" w:cstheme="minorHAnsi"/>
+          <w:bCs/>
+        </w:rPr>
+      </w:pPr>
+      <w:r>
+        <w:rPr>
+          <w:rFonts w:asciiTheme="minorHAnsi" w:eastAsia="Calibri" w:hAnsiTheme="minorHAnsi" w:cstheme="minorHAnsi"/>
+          <w:bCs/>
+        </w:rPr>
+        <w:t>The Predictive Index</w:t>
+      </w:r>
+      <w:r>
+        <w:rPr>
+          <w:rFonts w:asciiTheme="minorHAnsi" w:eastAsia="Calibri" w:hAnsiTheme="minorHAnsi" w:cstheme="minorHAnsi"/>
+          <w:bCs/>
+        </w:rPr>
+        <w:tab/>
+      </w:r>
+      <w:r>
+        <w:rPr>
+          <w:rFonts w:asciiTheme="minorHAnsi" w:eastAsia="Calibri" w:hAnsiTheme="minorHAnsi" w:cstheme="minorHAnsi"/>
+          <w:bCs/>
+        </w:rPr>
+        <w:t>Remote</w:t>
+      </w:r>
+    </w:p>
+    <w:p>
+      <w:pPr>
+        <w:shd w:val="clear" w:color="auto" w:fill="FFFFFF"/>
+        <w:tabs>
+          <w:tab w:val="right" w:pos="9360"/>
+          <w:tab w:val="right" w:pos="9720"/>
+        </w:tabs>
+        <w:rPr>
+          <w:rFonts w:asciiTheme="minorHAnsi" w:eastAsia="Calibri" w:hAnsiTheme="minorHAnsi" w:cstheme="minorHAnsi"/>
+          <w:bCs/>
+        </w:rPr>
+      </w:pPr>
+    </w:p>
+    <w:p>
+      <w:pPr>
+        <w:pBdr>
+          <w:top w:val="none" w:sz="0" w:space="0" w:color="000000"/>
+          <w:left w:val="none" w:sz="0" w:space="0" w:color="000000"/>
+          <w:bottom w:val="none" w:sz="0" w:space="0" w:color="000000"/>
+          <w:right w:val="none" w:sz="0" w:space="0" w:color="000000"/>
+          <w:between w:val="none" w:sz="0" w:space="0" w:color="000000"/>
+        </w:pBdr>
+        <w:tabs>
+          <w:tab w:val="right" w:pos="9360"/>
+          <w:tab w:val="right" w:pos="9720"/>
+        </w:tabs>
+        <w:rPr>
+          <w:rFonts w:asciiTheme="minorHAnsi" w:eastAsia="Calibri" w:hAnsiTheme="minorHAnsi" w:cstheme="minorHAnsi"/>
+          <w:bCs/>
+        </w:rPr>
+      </w:pPr>
+      <w:r>
+        <w:rPr>
+          <w:rFonts w:asciiTheme="minorHAnsi" w:eastAsia="Calibri" w:hAnsiTheme="minorHAnsi" w:cstheme="minorHAnsi"/>
+          <w:bCs/>
+        </w:rPr>
+        <w:t xml:space="preserve">Individual Contributor (IC) Full Stack Engineer transitioning logic from role-based access control to attribute-based access control. Subsequently, promoted to Lead Engineer (LE) with the specific </w:t>
+      </w:r>
+      <w:r>
+        <w:rPr>
+          <w:rFonts w:asciiTheme="minorHAnsi" w:eastAsia="Calibri" w:hAnsiTheme="minorHAnsi" w:cstheme="minorHAnsi"/>
+          <w:bCs/>
+        </w:rPr>
+        <w:t>objective</w:t>
+      </w:r>
+      <w:r>
+        <w:rPr>
+          <w:rFonts w:asciiTheme="minorHAnsi" w:eastAsia="Calibri" w:hAnsiTheme="minorHAnsi" w:cstheme="minorHAnsi"/>
+          <w:bCs/>
+        </w:rPr>
+        <w:t xml:space="preserve"> of conceptualizing and releasing an internal Angular component library.</w:t>
+      </w:r>
+    </w:p>
+    <w:p>
+      <w:pPr>
+        <w:pBdr>
+          <w:top w:val="none" w:sz="0" w:space="0" w:color="000000"/>
+          <w:left w:val="none" w:sz="0" w:space="0" w:color="000000"/>
+          <w:bottom w:val="none" w:sz="0" w:space="0" w:color="000000"/>
+          <w:right w:val="none" w:sz="0" w:space="0" w:color="000000"/>
+          <w:between w:val="none" w:sz="0" w:space="0" w:color="000000"/>
+        </w:pBdr>
+        <w:tabs>
+          <w:tab w:val="right" w:pos="9360"/>
+          <w:tab w:val="right" w:pos="9720"/>
+        </w:tabs>
+        <w:rPr>
+          <w:rFonts w:asciiTheme="minorHAnsi" w:eastAsia="Calibri" w:hAnsiTheme="minorHAnsi" w:cstheme="minorHAnsi"/>
+          <w:bCs/>
+        </w:rPr>
+      </w:pPr>
     </w:p>
     <w:p>
       <w:pPr>
@@ -1038,6 +893,7 @@
           <w:right w:val="none" w:sz="0" w:space="0" w:color="000000"/>
           <w:between w:val="none" w:sz="0" w:space="0" w:color="000000"/>
         </w:pBdr>
+        <w:shd w:val="clear" w:color="auto" w:fill="FFFFFF"/>
         <w:tabs>
           <w:tab w:val="right" w:pos="9360"/>
           <w:tab w:val="right" w:pos="9720"/>
@@ -1052,21 +908,28 @@
           <w:rFonts w:asciiTheme="minorHAnsi" w:eastAsia="Calibri" w:hAnsiTheme="minorHAnsi" w:cstheme="minorHAnsi"/>
           <w:bCs/>
         </w:rPr>
-        <w:t>Typescript/</w:t>
-      </w:r>
-      <w:r>
-        <w:rPr>
-          <w:rFonts w:asciiTheme="minorHAnsi" w:eastAsia="Calibri" w:hAnsiTheme="minorHAnsi" w:cstheme="minorHAnsi"/>
-          <w:bCs/>
-        </w:rPr>
-        <w:t>Angular frontend and C# backend with Microsoft Azure</w:t>
-      </w:r>
-      <w:r>
-        <w:rPr>
-          <w:rFonts w:asciiTheme="minorHAnsi" w:eastAsia="Calibri" w:hAnsiTheme="minorHAnsi" w:cstheme="minorHAnsi"/>
-          <w:bCs/>
-        </w:rPr>
-        <w:t xml:space="preserve"> cloud hosting</w:t>
+        <w:t>T</w:t>
+      </w:r>
+      <w:r>
+        <w:rPr>
+          <w:rFonts w:asciiTheme="minorHAnsi" w:eastAsia="Calibri" w:hAnsiTheme="minorHAnsi" w:cstheme="minorHAnsi"/>
+          <w:bCs/>
+        </w:rPr>
+        <w:t>ransformation of Angular Materials and AG Grid into a more</w:t>
+      </w:r>
+      <w:r>
+        <w:rPr>
+          <w:rFonts w:asciiTheme="minorHAnsi" w:eastAsia="Calibri" w:hAnsiTheme="minorHAnsi" w:cstheme="minorHAnsi"/>
+          <w:bCs/>
+        </w:rPr>
+        <w:t xml:space="preserve"> </w:t>
+      </w:r>
+      <w:r>
+        <w:rPr>
+          <w:rFonts w:asciiTheme="minorHAnsi" w:eastAsia="Calibri" w:hAnsiTheme="minorHAnsi" w:cstheme="minorHAnsi"/>
+          <w:bCs/>
+        </w:rPr>
+        <w:t>standardized infrastructure</w:t>
       </w:r>
       <w:r>
         <w:rPr>
@@ -1078,6 +941,11 @@
     </w:p>
     <w:p>
       <w:pPr>
+        <w:pStyle w:val="ListParagraph"/>
+        <w:numPr>
+          <w:ilvl w:val="0"/>
+          <w:numId w:val="6"/>
+        </w:numPr>
         <w:pBdr>
           <w:top w:val="none" w:sz="0" w:space="0" w:color="000000"/>
           <w:left w:val="none" w:sz="0" w:space="0" w:color="000000"/>
@@ -1085,6 +953,7 @@
           <w:right w:val="none" w:sz="0" w:space="0" w:color="000000"/>
           <w:between w:val="none" w:sz="0" w:space="0" w:color="000000"/>
         </w:pBdr>
+        <w:shd w:val="clear" w:color="auto" w:fill="FFFFFF"/>
         <w:tabs>
           <w:tab w:val="right" w:pos="9360"/>
           <w:tab w:val="right" w:pos="9720"/>
@@ -1092,62 +961,22 @@
         <w:rPr>
           <w:rFonts w:asciiTheme="minorHAnsi" w:eastAsia="Calibri" w:hAnsiTheme="minorHAnsi" w:cstheme="minorHAnsi"/>
           <w:bCs/>
-          <w:sz w:val="20"/>
-          <w:szCs w:val="20"/>
-        </w:rPr>
-      </w:pPr>
-    </w:p>
-    <w:p>
-      <w:pPr>
-        <w:shd w:val="clear" w:color="auto" w:fill="FFFFFF"/>
-        <w:tabs>
-          <w:tab w:val="right" w:pos="9720"/>
-        </w:tabs>
-        <w:rPr>
-          <w:rFonts w:asciiTheme="minorHAnsi" w:eastAsia="Calibri" w:hAnsiTheme="minorHAnsi" w:cstheme="minorHAnsi"/>
-          <w:bCs/>
-        </w:rPr>
-      </w:pPr>
-      <w:r>
-        <w:rPr>
-          <w:rFonts w:asciiTheme="minorHAnsi" w:eastAsia="Calibri" w:hAnsiTheme="minorHAnsi" w:cstheme="minorHAnsi"/>
-          <w:bCs/>
-        </w:rPr>
-        <w:t>Software Engineer II</w:t>
-      </w:r>
-      <w:r>
-        <w:rPr>
-          <w:rFonts w:asciiTheme="minorHAnsi" w:eastAsia="Calibri" w:hAnsiTheme="minorHAnsi" w:cstheme="minorHAnsi"/>
-          <w:bCs/>
-        </w:rPr>
-        <w:tab/>
-      </w:r>
-      <w:r>
-        <w:rPr>
-          <w:rFonts w:asciiTheme="minorHAnsi" w:eastAsia="Calibri" w:hAnsiTheme="minorHAnsi" w:cstheme="minorHAnsi"/>
-          <w:bCs/>
-        </w:rPr>
-        <w:t>Feb 2021 – Oct 2021</w:t>
-      </w:r>
-    </w:p>
-    <w:p>
-      <w:pPr>
-        <w:shd w:val="clear" w:color="auto" w:fill="FFFFFF"/>
-        <w:tabs>
-          <w:tab w:val="right" w:pos="9720"/>
-        </w:tabs>
-        <w:rPr>
-          <w:rFonts w:asciiTheme="minorHAnsi" w:eastAsia="Calibri" w:hAnsiTheme="minorHAnsi" w:cstheme="minorHAnsi"/>
-          <w:bCs/>
-        </w:rPr>
-      </w:pPr>
+        </w:rPr>
+      </w:pPr>
+      <w:r>
+        <w:rPr>
+          <w:rFonts w:asciiTheme="minorHAnsi" w:eastAsia="Calibri" w:hAnsiTheme="minorHAnsi" w:cstheme="minorHAnsi"/>
+          <w:bCs/>
+        </w:rPr>
+        <w:t xml:space="preserve">Implementation/Modification of </w:t>
+      </w:r>
       <w:proofErr w:type="spellStart"/>
       <w:r>
         <w:rPr>
           <w:rFonts w:asciiTheme="minorHAnsi" w:eastAsia="Calibri" w:hAnsiTheme="minorHAnsi" w:cstheme="minorHAnsi"/>
           <w:bCs/>
         </w:rPr>
-        <w:t>GoPuff</w:t>
+        <w:t>RESTFul</w:t>
       </w:r>
       <w:proofErr w:type="spellEnd"/>
       <w:r>
@@ -1155,39 +984,46 @@
           <w:rFonts w:asciiTheme="minorHAnsi" w:eastAsia="Calibri" w:hAnsiTheme="minorHAnsi" w:cstheme="minorHAnsi"/>
           <w:bCs/>
         </w:rPr>
-        <w:tab/>
-      </w:r>
-      <w:r>
-        <w:rPr>
-          <w:rFonts w:asciiTheme="minorHAnsi" w:eastAsia="Calibri" w:hAnsiTheme="minorHAnsi" w:cstheme="minorHAnsi"/>
-          <w:bCs/>
-        </w:rPr>
-        <w:t>Remot</w:t>
-      </w:r>
-      <w:r>
-        <w:rPr>
-          <w:rFonts w:asciiTheme="minorHAnsi" w:eastAsia="Calibri" w:hAnsiTheme="minorHAnsi" w:cstheme="minorHAnsi"/>
-          <w:bCs/>
-        </w:rPr>
-        <w:t>e</w:t>
-      </w:r>
-    </w:p>
-    <w:p>
-      <w:pPr>
-        <w:shd w:val="clear" w:color="auto" w:fill="FFFFFF"/>
-        <w:tabs>
-          <w:tab w:val="right" w:pos="9720"/>
-        </w:tabs>
-        <w:rPr>
-          <w:rFonts w:asciiTheme="minorHAnsi" w:eastAsia="Calibri" w:hAnsiTheme="minorHAnsi" w:cstheme="minorHAnsi"/>
-          <w:bCs/>
-          <w:sz w:val="20"/>
-          <w:szCs w:val="20"/>
-        </w:rPr>
-      </w:pPr>
-    </w:p>
-    <w:p>
-      <w:pPr>
+        <w:t xml:space="preserve"> </w:t>
+      </w:r>
+      <w:proofErr w:type="gramStart"/>
+      <w:r>
+        <w:rPr>
+          <w:rFonts w:asciiTheme="minorHAnsi" w:eastAsia="Calibri" w:hAnsiTheme="minorHAnsi" w:cstheme="minorHAnsi"/>
+          <w:bCs/>
+        </w:rPr>
+        <w:t>API’s</w:t>
+      </w:r>
+      <w:proofErr w:type="gramEnd"/>
+      <w:r>
+        <w:rPr>
+          <w:rFonts w:asciiTheme="minorHAnsi" w:eastAsia="Calibri" w:hAnsiTheme="minorHAnsi" w:cstheme="minorHAnsi"/>
+          <w:bCs/>
+        </w:rPr>
+        <w:t xml:space="preserve"> </w:t>
+      </w:r>
+      <w:r>
+        <w:rPr>
+          <w:rFonts w:asciiTheme="minorHAnsi" w:eastAsia="Calibri" w:hAnsiTheme="minorHAnsi" w:cstheme="minorHAnsi"/>
+          <w:bCs/>
+        </w:rPr>
+        <w:t xml:space="preserve">to integrate new </w:t>
+      </w:r>
+      <w:r>
+        <w:rPr>
+          <w:rFonts w:asciiTheme="minorHAnsi" w:eastAsia="Calibri" w:hAnsiTheme="minorHAnsi" w:cstheme="minorHAnsi"/>
+          <w:bCs/>
+        </w:rPr>
+        <w:t>access control changes.</w:t>
+      </w:r>
+    </w:p>
+    <w:p>
+      <w:pPr>
+        <w:pStyle w:val="ListParagraph"/>
+        <w:numPr>
+          <w:ilvl w:val="0"/>
+          <w:numId w:val="6"/>
+        </w:numPr>
         <w:pBdr>
           <w:top w:val="none" w:sz="0" w:space="0" w:color="000000"/>
           <w:left w:val="none" w:sz="0" w:space="0" w:color="000000"/>
@@ -1195,6 +1031,7 @@
           <w:right w:val="none" w:sz="0" w:space="0" w:color="000000"/>
           <w:between w:val="none" w:sz="0" w:space="0" w:color="000000"/>
         </w:pBdr>
+        <w:shd w:val="clear" w:color="auto" w:fill="FFFFFF"/>
         <w:tabs>
           <w:tab w:val="right" w:pos="9360"/>
           <w:tab w:val="right" w:pos="9720"/>
@@ -1202,172 +1039,147 @@
         <w:rPr>
           <w:rFonts w:asciiTheme="minorHAnsi" w:eastAsia="Calibri" w:hAnsiTheme="minorHAnsi" w:cstheme="minorHAnsi"/>
           <w:bCs/>
-          <w:sz w:val="20"/>
-          <w:szCs w:val="20"/>
-        </w:rPr>
-      </w:pPr>
-      <w:r>
-        <w:rPr>
-          <w:rFonts w:asciiTheme="minorHAnsi" w:eastAsia="Calibri" w:hAnsiTheme="minorHAnsi" w:cstheme="minorHAnsi"/>
-          <w:bCs/>
-          <w:sz w:val="20"/>
-          <w:szCs w:val="20"/>
-        </w:rPr>
-        <w:t>Full stack i</w:t>
-      </w:r>
-      <w:r>
-        <w:rPr>
-          <w:rFonts w:asciiTheme="minorHAnsi" w:eastAsia="Calibri" w:hAnsiTheme="minorHAnsi" w:cstheme="minorHAnsi"/>
-          <w:bCs/>
-          <w:sz w:val="20"/>
-          <w:szCs w:val="20"/>
-        </w:rPr>
-        <w:t xml:space="preserve">ndividual contributor </w:t>
-      </w:r>
-      <w:r>
-        <w:rPr>
-          <w:rFonts w:asciiTheme="minorHAnsi" w:eastAsia="Calibri" w:hAnsiTheme="minorHAnsi" w:cstheme="minorHAnsi"/>
-          <w:bCs/>
-          <w:sz w:val="20"/>
-          <w:szCs w:val="20"/>
-        </w:rPr>
-        <w:t>for</w:t>
-      </w:r>
-      <w:r>
-        <w:rPr>
-          <w:rFonts w:asciiTheme="minorHAnsi" w:eastAsia="Calibri" w:hAnsiTheme="minorHAnsi" w:cstheme="minorHAnsi"/>
-          <w:bCs/>
-          <w:sz w:val="20"/>
-          <w:szCs w:val="20"/>
-        </w:rPr>
-        <w:t xml:space="preserve"> a green field application </w:t>
-      </w:r>
-      <w:r>
-        <w:rPr>
-          <w:rFonts w:asciiTheme="minorHAnsi" w:eastAsia="Calibri" w:hAnsiTheme="minorHAnsi" w:cstheme="minorHAnsi"/>
-          <w:bCs/>
-          <w:sz w:val="20"/>
-          <w:szCs w:val="20"/>
-        </w:rPr>
-        <w:t>to better forecast</w:t>
-      </w:r>
-      <w:r>
-        <w:rPr>
-          <w:rFonts w:asciiTheme="minorHAnsi" w:eastAsia="Calibri" w:hAnsiTheme="minorHAnsi" w:cstheme="minorHAnsi"/>
-          <w:bCs/>
-          <w:sz w:val="20"/>
-          <w:szCs w:val="20"/>
-        </w:rPr>
-        <w:t xml:space="preserve"> </w:t>
-      </w:r>
-      <w:r>
-        <w:rPr>
-          <w:rFonts w:asciiTheme="minorHAnsi" w:eastAsia="Calibri" w:hAnsiTheme="minorHAnsi" w:cstheme="minorHAnsi"/>
-          <w:bCs/>
-          <w:sz w:val="20"/>
-          <w:szCs w:val="20"/>
-        </w:rPr>
-        <w:t>staffing requirements</w:t>
-      </w:r>
-      <w:r>
-        <w:rPr>
-          <w:rFonts w:asciiTheme="minorHAnsi" w:eastAsia="Calibri" w:hAnsiTheme="minorHAnsi" w:cstheme="minorHAnsi"/>
-          <w:bCs/>
-          <w:sz w:val="20"/>
-          <w:szCs w:val="20"/>
-        </w:rPr>
-        <w:t xml:space="preserve">.  </w:t>
-      </w:r>
-      <w:r>
-        <w:rPr>
-          <w:rFonts w:asciiTheme="minorHAnsi" w:eastAsia="Calibri" w:hAnsiTheme="minorHAnsi" w:cstheme="minorHAnsi"/>
-          <w:bCs/>
-          <w:sz w:val="20"/>
-          <w:szCs w:val="20"/>
-        </w:rPr>
-        <w:t>A</w:t>
-      </w:r>
-      <w:r>
-        <w:rPr>
-          <w:rFonts w:asciiTheme="minorHAnsi" w:eastAsia="Calibri" w:hAnsiTheme="minorHAnsi" w:cstheme="minorHAnsi"/>
-          <w:bCs/>
-          <w:sz w:val="20"/>
-          <w:szCs w:val="20"/>
-        </w:rPr>
-        <w:t xml:space="preserve">pplication </w:t>
-      </w:r>
-      <w:r>
-        <w:rPr>
-          <w:rFonts w:asciiTheme="minorHAnsi" w:eastAsia="Calibri" w:hAnsiTheme="minorHAnsi" w:cstheme="minorHAnsi"/>
-          <w:bCs/>
-          <w:sz w:val="20"/>
-          <w:szCs w:val="20"/>
-        </w:rPr>
-        <w:t xml:space="preserve">separately </w:t>
-      </w:r>
-      <w:r>
-        <w:rPr>
-          <w:rFonts w:asciiTheme="minorHAnsi" w:eastAsia="Calibri" w:hAnsiTheme="minorHAnsi" w:cstheme="minorHAnsi"/>
-          <w:bCs/>
-          <w:sz w:val="20"/>
-          <w:szCs w:val="20"/>
-        </w:rPr>
-        <w:t>deployed in</w:t>
-      </w:r>
-      <w:r>
-        <w:rPr>
-          <w:rFonts w:asciiTheme="minorHAnsi" w:eastAsia="Calibri" w:hAnsiTheme="minorHAnsi" w:cstheme="minorHAnsi"/>
-          <w:bCs/>
-          <w:sz w:val="20"/>
-          <w:szCs w:val="20"/>
-        </w:rPr>
-        <w:t xml:space="preserve"> </w:t>
-      </w:r>
-      <w:r>
-        <w:rPr>
-          <w:rFonts w:asciiTheme="minorHAnsi" w:eastAsia="Calibri" w:hAnsiTheme="minorHAnsi" w:cstheme="minorHAnsi"/>
-          <w:bCs/>
-          <w:sz w:val="20"/>
-          <w:szCs w:val="20"/>
-        </w:rPr>
-        <w:t xml:space="preserve">a </w:t>
-      </w:r>
-      <w:r>
-        <w:rPr>
-          <w:rFonts w:asciiTheme="minorHAnsi" w:eastAsia="Calibri" w:hAnsiTheme="minorHAnsi" w:cstheme="minorHAnsi"/>
-          <w:bCs/>
-          <w:sz w:val="20"/>
-          <w:szCs w:val="20"/>
-        </w:rPr>
-        <w:t>Docker container</w:t>
-      </w:r>
-      <w:r>
-        <w:rPr>
-          <w:rFonts w:asciiTheme="minorHAnsi" w:eastAsia="Calibri" w:hAnsiTheme="minorHAnsi" w:cstheme="minorHAnsi"/>
-          <w:bCs/>
-          <w:sz w:val="20"/>
-          <w:szCs w:val="20"/>
-        </w:rPr>
-        <w:t>/</w:t>
-      </w:r>
-      <w:r>
-        <w:rPr>
-          <w:rFonts w:asciiTheme="minorHAnsi" w:eastAsia="Calibri" w:hAnsiTheme="minorHAnsi" w:cstheme="minorHAnsi"/>
-          <w:bCs/>
-          <w:sz w:val="20"/>
-          <w:szCs w:val="20"/>
-        </w:rPr>
-        <w:t>Kubernetes cluster</w:t>
-      </w:r>
-      <w:r>
-        <w:rPr>
-          <w:rFonts w:asciiTheme="minorHAnsi" w:eastAsia="Calibri" w:hAnsiTheme="minorHAnsi" w:cstheme="minorHAnsi"/>
-          <w:bCs/>
-          <w:sz w:val="20"/>
-          <w:szCs w:val="20"/>
+        </w:rPr>
+      </w:pPr>
+      <w:r>
+        <w:rPr>
+          <w:rFonts w:asciiTheme="minorHAnsi" w:eastAsia="Calibri" w:hAnsiTheme="minorHAnsi" w:cstheme="minorHAnsi"/>
+          <w:bCs/>
+        </w:rPr>
+        <w:t>S</w:t>
+      </w:r>
+      <w:r>
+        <w:rPr>
+          <w:rFonts w:asciiTheme="minorHAnsi" w:eastAsia="Calibri" w:hAnsiTheme="minorHAnsi" w:cstheme="minorHAnsi"/>
+          <w:bCs/>
+        </w:rPr>
+        <w:t>etu</w:t>
+      </w:r>
+      <w:r>
+        <w:rPr>
+          <w:rFonts w:asciiTheme="minorHAnsi" w:eastAsia="Calibri" w:hAnsiTheme="minorHAnsi" w:cstheme="minorHAnsi"/>
+          <w:bCs/>
+        </w:rPr>
+        <w:t>p/C</w:t>
+      </w:r>
+      <w:r>
+        <w:rPr>
+          <w:rFonts w:asciiTheme="minorHAnsi" w:eastAsia="Calibri" w:hAnsiTheme="minorHAnsi" w:cstheme="minorHAnsi"/>
+          <w:bCs/>
+        </w:rPr>
+        <w:t xml:space="preserve">reation of the initial library project, leveraging </w:t>
+      </w:r>
+      <w:proofErr w:type="spellStart"/>
+      <w:r>
+        <w:rPr>
+          <w:rFonts w:asciiTheme="minorHAnsi" w:eastAsia="Calibri" w:hAnsiTheme="minorHAnsi" w:cstheme="minorHAnsi"/>
+          <w:bCs/>
+        </w:rPr>
+        <w:t>AngularCLI</w:t>
+      </w:r>
+      <w:proofErr w:type="spellEnd"/>
+      <w:r>
+        <w:rPr>
+          <w:rFonts w:asciiTheme="minorHAnsi" w:eastAsia="Calibri" w:hAnsiTheme="minorHAnsi" w:cstheme="minorHAnsi"/>
+          <w:bCs/>
+        </w:rPr>
+        <w:t xml:space="preserve"> to streamline the process</w:t>
+      </w:r>
+      <w:r>
+        <w:rPr>
+          <w:rFonts w:asciiTheme="minorHAnsi" w:eastAsia="Calibri" w:hAnsiTheme="minorHAnsi" w:cstheme="minorHAnsi"/>
+          <w:bCs/>
         </w:rPr>
         <w:t>.</w:t>
       </w:r>
+    </w:p>
+    <w:p>
+      <w:pPr>
+        <w:shd w:val="clear" w:color="auto" w:fill="FFFFFF"/>
+        <w:tabs>
+          <w:tab w:val="right" w:pos="9720"/>
+        </w:tabs>
+        <w:rPr>
+          <w:rFonts w:asciiTheme="minorHAnsi" w:eastAsia="Calibri" w:hAnsiTheme="minorHAnsi" w:cstheme="minorHAnsi"/>
+          <w:bCs/>
+        </w:rPr>
+      </w:pPr>
+      <w:r>
+        <w:rPr>
+          <w:rFonts w:asciiTheme="minorHAnsi" w:eastAsia="Calibri" w:hAnsiTheme="minorHAnsi" w:cstheme="minorHAnsi"/>
+          <w:bCs/>
+        </w:rPr>
+        <w:lastRenderedPageBreak/>
+        <w:t>Software Engineer II</w:t>
+      </w:r>
+      <w:r>
+        <w:rPr>
+          <w:rFonts w:asciiTheme="minorHAnsi" w:eastAsia="Calibri" w:hAnsiTheme="minorHAnsi" w:cstheme="minorHAnsi"/>
+          <w:bCs/>
+        </w:rPr>
+        <w:tab/>
+      </w:r>
+      <w:r>
+        <w:rPr>
+          <w:rFonts w:asciiTheme="minorHAnsi" w:eastAsia="Calibri" w:hAnsiTheme="minorHAnsi" w:cstheme="minorHAnsi"/>
+          <w:bCs/>
+        </w:rPr>
+        <w:t>Feb 2021 – Oct 2021</w:t>
+      </w:r>
+    </w:p>
+    <w:p>
+      <w:pPr>
+        <w:shd w:val="clear" w:color="auto" w:fill="FFFFFF"/>
+        <w:tabs>
+          <w:tab w:val="right" w:pos="9720"/>
+        </w:tabs>
+        <w:rPr>
+          <w:rFonts w:asciiTheme="minorHAnsi" w:eastAsia="Calibri" w:hAnsiTheme="minorHAnsi" w:cstheme="minorHAnsi"/>
+          <w:bCs/>
+        </w:rPr>
+      </w:pPr>
+      <w:proofErr w:type="spellStart"/>
+      <w:r>
+        <w:rPr>
+          <w:rFonts w:asciiTheme="minorHAnsi" w:eastAsia="Calibri" w:hAnsiTheme="minorHAnsi" w:cstheme="minorHAnsi"/>
+          <w:bCs/>
+        </w:rPr>
+        <w:t>GoPuff</w:t>
+      </w:r>
+      <w:proofErr w:type="spellEnd"/>
+      <w:r>
+        <w:rPr>
+          <w:rFonts w:asciiTheme="minorHAnsi" w:eastAsia="Calibri" w:hAnsiTheme="minorHAnsi" w:cstheme="minorHAnsi"/>
+          <w:bCs/>
+        </w:rPr>
+        <w:tab/>
+      </w:r>
+      <w:r>
+        <w:rPr>
+          <w:rFonts w:asciiTheme="minorHAnsi" w:eastAsia="Calibri" w:hAnsiTheme="minorHAnsi" w:cstheme="minorHAnsi"/>
+          <w:bCs/>
+        </w:rPr>
+        <w:t>Remot</w:t>
+      </w:r>
+      <w:r>
+        <w:rPr>
+          <w:rFonts w:asciiTheme="minorHAnsi" w:eastAsia="Calibri" w:hAnsiTheme="minorHAnsi" w:cstheme="minorHAnsi"/>
+          <w:bCs/>
+        </w:rPr>
+        <w:t>e</w:t>
+      </w:r>
+    </w:p>
+    <w:p>
+      <w:pPr>
+        <w:shd w:val="clear" w:color="auto" w:fill="FFFFFF"/>
+        <w:tabs>
+          <w:tab w:val="right" w:pos="9720"/>
+        </w:tabs>
+        <w:rPr>
+          <w:rFonts w:asciiTheme="minorHAnsi" w:eastAsia="Calibri" w:hAnsiTheme="minorHAnsi" w:cstheme="minorHAnsi"/>
+          <w:bCs/>
+        </w:rPr>
+      </w:pPr>
     </w:p>
     <w:p>
       <w:pPr>
@@ -1385,8 +1197,60 @@
         <w:rPr>
           <w:rFonts w:asciiTheme="minorHAnsi" w:eastAsia="Calibri" w:hAnsiTheme="minorHAnsi" w:cstheme="minorHAnsi"/>
           <w:bCs/>
-          <w:sz w:val="20"/>
-          <w:szCs w:val="20"/>
+        </w:rPr>
+      </w:pPr>
+      <w:r>
+        <w:rPr>
+          <w:rFonts w:asciiTheme="minorHAnsi" w:eastAsia="Calibri" w:hAnsiTheme="minorHAnsi" w:cstheme="minorHAnsi"/>
+          <w:bCs/>
+        </w:rPr>
+        <w:t>I</w:t>
+      </w:r>
+      <w:r>
+        <w:rPr>
+          <w:rFonts w:asciiTheme="minorHAnsi" w:eastAsia="Calibri" w:hAnsiTheme="minorHAnsi" w:cstheme="minorHAnsi"/>
+          <w:bCs/>
+        </w:rPr>
+        <w:t>C Full Stack Engineer</w:t>
+      </w:r>
+      <w:r>
+        <w:rPr>
+          <w:rFonts w:asciiTheme="minorHAnsi" w:eastAsia="Calibri" w:hAnsiTheme="minorHAnsi" w:cstheme="minorHAnsi"/>
+          <w:bCs/>
+        </w:rPr>
+        <w:t xml:space="preserve"> playing a</w:t>
+      </w:r>
+      <w:r>
+        <w:rPr>
+          <w:rFonts w:asciiTheme="minorHAnsi" w:eastAsia="Calibri" w:hAnsiTheme="minorHAnsi" w:cstheme="minorHAnsi"/>
+          <w:bCs/>
+        </w:rPr>
+        <w:t xml:space="preserve"> pivotal role within the new internal Forecasting Engineering initiative. Tasked with developing a green field application aimed at improving our ability to forecast staffing requirements</w:t>
+      </w:r>
+      <w:r>
+        <w:rPr>
+          <w:rFonts w:asciiTheme="minorHAnsi" w:eastAsia="Calibri" w:hAnsiTheme="minorHAnsi" w:cstheme="minorHAnsi"/>
+          <w:bCs/>
+        </w:rPr>
+        <w:t>.</w:t>
+      </w:r>
+    </w:p>
+    <w:p>
+      <w:pPr>
+        <w:pBdr>
+          <w:top w:val="none" w:sz="0" w:space="0" w:color="000000"/>
+          <w:left w:val="none" w:sz="0" w:space="0" w:color="000000"/>
+          <w:bottom w:val="none" w:sz="0" w:space="0" w:color="000000"/>
+          <w:right w:val="none" w:sz="0" w:space="0" w:color="000000"/>
+          <w:between w:val="none" w:sz="0" w:space="0" w:color="000000"/>
+        </w:pBdr>
+        <w:tabs>
+          <w:tab w:val="right" w:pos="9360"/>
+          <w:tab w:val="right" w:pos="9720"/>
+        </w:tabs>
+        <w:rPr>
+          <w:rFonts w:asciiTheme="minorHAnsi" w:eastAsia="Calibri" w:hAnsiTheme="minorHAnsi" w:cstheme="minorHAnsi"/>
+          <w:bCs/>
         </w:rPr>
       </w:pPr>
     </w:p>
@@ -1400,7 +1264,7 @@
         <w:pBdr>
           <w:top w:val="none" w:sz="0" w:space="0" w:color="000000"/>
           <w:left w:val="none" w:sz="0" w:space="0" w:color="000000"/>
-          <w:bottom w:val="none" w:sz="0" w:space="0" w:color="000000"/>
+          <w:bottom w:val="none" w:sz="0" w:space="14" w:color="000000"/>
           <w:right w:val="none" w:sz="0" w:space="0" w:color="000000"/>
           <w:between w:val="none" w:sz="0" w:space="0" w:color="000000"/>
         </w:pBdr>
@@ -1418,63 +1282,7 @@
           <w:rFonts w:asciiTheme="minorHAnsi" w:eastAsia="Calibri" w:hAnsiTheme="minorHAnsi" w:cstheme="minorHAnsi"/>
           <w:bCs/>
         </w:rPr>
-        <w:t>Automated</w:t>
-      </w:r>
-      <w:r>
-        <w:rPr>
-          <w:rFonts w:asciiTheme="minorHAnsi" w:eastAsia="Calibri" w:hAnsiTheme="minorHAnsi" w:cstheme="minorHAnsi"/>
-          <w:bCs/>
-        </w:rPr>
-        <w:t xml:space="preserve"> current reporting </w:t>
-      </w:r>
-      <w:r>
-        <w:rPr>
-          <w:rFonts w:asciiTheme="minorHAnsi" w:eastAsia="Calibri" w:hAnsiTheme="minorHAnsi" w:cstheme="minorHAnsi"/>
-          <w:bCs/>
-        </w:rPr>
-        <w:t>process</w:t>
-      </w:r>
-      <w:r>
-        <w:rPr>
-          <w:rFonts w:asciiTheme="minorHAnsi" w:eastAsia="Calibri" w:hAnsiTheme="minorHAnsi" w:cstheme="minorHAnsi"/>
-          <w:bCs/>
-        </w:rPr>
-        <w:t xml:space="preserve"> </w:t>
-      </w:r>
-      <w:r>
-        <w:rPr>
-          <w:rFonts w:asciiTheme="minorHAnsi" w:eastAsia="Calibri" w:hAnsiTheme="minorHAnsi" w:cstheme="minorHAnsi"/>
-          <w:bCs/>
-        </w:rPr>
-        <w:t>improving</w:t>
-      </w:r>
-      <w:r>
-        <w:rPr>
-          <w:rFonts w:asciiTheme="minorHAnsi" w:eastAsia="Calibri" w:hAnsiTheme="minorHAnsi" w:cstheme="minorHAnsi"/>
-          <w:bCs/>
-        </w:rPr>
-        <w:t xml:space="preserve"> </w:t>
-      </w:r>
-      <w:r>
-        <w:rPr>
-          <w:rFonts w:asciiTheme="minorHAnsi" w:eastAsia="Calibri" w:hAnsiTheme="minorHAnsi" w:cstheme="minorHAnsi"/>
-          <w:bCs/>
-        </w:rPr>
-        <w:t>end user efficiency</w:t>
-      </w:r>
-      <w:r>
-        <w:rPr>
-          <w:rFonts w:asciiTheme="minorHAnsi" w:eastAsia="Calibri" w:hAnsiTheme="minorHAnsi" w:cstheme="minorHAnsi"/>
-          <w:bCs/>
-        </w:rPr>
-        <w:t xml:space="preserve"> </w:t>
-      </w:r>
-      <w:r>
-        <w:rPr>
-          <w:rFonts w:asciiTheme="minorHAnsi" w:eastAsia="Calibri" w:hAnsiTheme="minorHAnsi" w:cstheme="minorHAnsi"/>
-          <w:bCs/>
-        </w:rPr>
-        <w:t>by over 60%.</w:t>
+        <w:t>Automated current reporting process improving end user efficiency by over 60%.</w:t>
       </w:r>
     </w:p>
     <w:p>
@@ -1487,7 +1295,7 @@
         <w:pBdr>
           <w:top w:val="none" w:sz="0" w:space="0" w:color="000000"/>
           <w:left w:val="none" w:sz="0" w:space="0" w:color="000000"/>
-          <w:bottom w:val="none" w:sz="0" w:space="0" w:color="000000"/>
+          <w:bottom w:val="none" w:sz="0" w:space="14" w:color="000000"/>
           <w:right w:val="none" w:sz="0" w:space="0" w:color="000000"/>
           <w:between w:val="none" w:sz="0" w:space="0" w:color="000000"/>
         </w:pBdr>
@@ -1505,23 +1313,35 @@
           <w:rFonts w:asciiTheme="minorHAnsi" w:eastAsia="Calibri" w:hAnsiTheme="minorHAnsi" w:cstheme="minorHAnsi"/>
           <w:bCs/>
         </w:rPr>
-        <w:t xml:space="preserve">Modified </w:t>
-      </w:r>
-      <w:proofErr w:type="spellStart"/>
-      <w:r>
-        <w:rPr>
-          <w:rFonts w:asciiTheme="minorHAnsi" w:eastAsia="Calibri" w:hAnsiTheme="minorHAnsi" w:cstheme="minorHAnsi"/>
-          <w:bCs/>
-        </w:rPr>
-        <w:t>Dockerfiles</w:t>
-      </w:r>
-      <w:proofErr w:type="spellEnd"/>
-      <w:r>
-        <w:rPr>
-          <w:rFonts w:asciiTheme="minorHAnsi" w:eastAsia="Calibri" w:hAnsiTheme="minorHAnsi" w:cstheme="minorHAnsi"/>
-          <w:bCs/>
-        </w:rPr>
-        <w:t xml:space="preserve"> to improve build speed and efficiency.</w:t>
+        <w:t>C</w:t>
+      </w:r>
+      <w:r>
+        <w:rPr>
+          <w:rFonts w:asciiTheme="minorHAnsi" w:eastAsia="Calibri" w:hAnsiTheme="minorHAnsi" w:cstheme="minorHAnsi"/>
+          <w:bCs/>
+        </w:rPr>
+        <w:t>reation</w:t>
+      </w:r>
+      <w:r>
+        <w:rPr>
+          <w:rFonts w:asciiTheme="minorHAnsi" w:eastAsia="Calibri" w:hAnsiTheme="minorHAnsi" w:cstheme="minorHAnsi"/>
+          <w:bCs/>
+        </w:rPr>
+        <w:t>/R</w:t>
+      </w:r>
+      <w:r>
+        <w:rPr>
+          <w:rFonts w:asciiTheme="minorHAnsi" w:eastAsia="Calibri" w:hAnsiTheme="minorHAnsi" w:cstheme="minorHAnsi"/>
+          <w:bCs/>
+        </w:rPr>
+        <w:t>elease of a cutting-edge web application built on React, elevating user experience</w:t>
+      </w:r>
+      <w:r>
+        <w:rPr>
+          <w:rFonts w:asciiTheme="minorHAnsi" w:eastAsia="Calibri" w:hAnsiTheme="minorHAnsi" w:cstheme="minorHAnsi"/>
+          <w:bCs/>
+        </w:rPr>
+        <w:t>.</w:t>
       </w:r>
     </w:p>
     <w:p>
@@ -1534,7 +1354,7 @@
         <w:pBdr>
           <w:top w:val="none" w:sz="0" w:space="0" w:color="000000"/>
           <w:left w:val="none" w:sz="0" w:space="0" w:color="000000"/>
-          <w:bottom w:val="none" w:sz="0" w:space="0" w:color="000000"/>
+          <w:bottom w:val="none" w:sz="0" w:space="14" w:color="000000"/>
           <w:right w:val="none" w:sz="0" w:space="0" w:color="000000"/>
           <w:between w:val="none" w:sz="0" w:space="0" w:color="000000"/>
         </w:pBdr>
@@ -1552,50 +1372,31 @@
           <w:rFonts w:asciiTheme="minorHAnsi" w:eastAsia="Calibri" w:hAnsiTheme="minorHAnsi" w:cstheme="minorHAnsi"/>
           <w:bCs/>
         </w:rPr>
-        <w:t>Typescript/</w:t>
-      </w:r>
-      <w:r>
-        <w:rPr>
-          <w:rFonts w:asciiTheme="minorHAnsi" w:eastAsia="Calibri" w:hAnsiTheme="minorHAnsi" w:cstheme="minorHAnsi"/>
-          <w:bCs/>
-        </w:rPr>
-        <w:t xml:space="preserve">React frontend and NodeJS/Postgres backend with </w:t>
-      </w:r>
-      <w:r>
-        <w:rPr>
-          <w:rFonts w:asciiTheme="minorHAnsi" w:eastAsia="Calibri" w:hAnsiTheme="minorHAnsi" w:cstheme="minorHAnsi"/>
-          <w:bCs/>
-        </w:rPr>
-        <w:t>AWS/GCP</w:t>
-      </w:r>
-      <w:r>
-        <w:rPr>
-          <w:rFonts w:asciiTheme="minorHAnsi" w:eastAsia="Calibri" w:hAnsiTheme="minorHAnsi" w:cstheme="minorHAnsi"/>
-          <w:bCs/>
-        </w:rPr>
-        <w:t xml:space="preserve"> cloud hosting.</w:t>
-      </w:r>
-    </w:p>
-    <w:p>
-      <w:pPr>
-        <w:pBdr>
-          <w:top w:val="none" w:sz="0" w:space="0" w:color="000000"/>
-          <w:left w:val="none" w:sz="0" w:space="0" w:color="000000"/>
-          <w:bottom w:val="none" w:sz="0" w:space="0" w:color="000000"/>
-          <w:right w:val="none" w:sz="0" w:space="0" w:color="000000"/>
-          <w:between w:val="none" w:sz="0" w:space="0" w:color="000000"/>
-        </w:pBdr>
-        <w:tabs>
-          <w:tab w:val="right" w:pos="9360"/>
-          <w:tab w:val="right" w:pos="9720"/>
-        </w:tabs>
-        <w:rPr>
-          <w:rFonts w:asciiTheme="minorHAnsi" w:eastAsia="Calibri" w:hAnsiTheme="minorHAnsi" w:cstheme="minorHAnsi"/>
-          <w:bCs/>
-          <w:sz w:val="20"/>
-          <w:szCs w:val="20"/>
-        </w:rPr>
-      </w:pPr>
+        <w:t>D</w:t>
+      </w:r>
+      <w:r>
+        <w:rPr>
+          <w:rFonts w:asciiTheme="minorHAnsi" w:eastAsia="Calibri" w:hAnsiTheme="minorHAnsi" w:cstheme="minorHAnsi"/>
+          <w:bCs/>
+        </w:rPr>
+        <w:t xml:space="preserve">evelopment of new RESTful APIs, transitioning to </w:t>
+      </w:r>
+      <w:proofErr w:type="spellStart"/>
+      <w:r>
+        <w:rPr>
+          <w:rFonts w:asciiTheme="minorHAnsi" w:eastAsia="Calibri" w:hAnsiTheme="minorHAnsi" w:cstheme="minorHAnsi"/>
+          <w:bCs/>
+        </w:rPr>
+        <w:t>GraphQL</w:t>
+      </w:r>
+      <w:proofErr w:type="spellEnd"/>
+      <w:r>
+        <w:rPr>
+          <w:rFonts w:asciiTheme="minorHAnsi" w:eastAsia="Calibri" w:hAnsiTheme="minorHAnsi" w:cstheme="minorHAnsi"/>
+          <w:bCs/>
+        </w:rPr>
+        <w:t xml:space="preserve"> to enhance efficiency and flexibility in data querying and manipulation.</w:t>
+      </w:r>
     </w:p>
     <w:p>
       <w:pPr>
@@ -1689,8 +1490,6 @@
         <w:rPr>
           <w:rFonts w:asciiTheme="minorHAnsi" w:eastAsia="Calibri" w:hAnsiTheme="minorHAnsi" w:cstheme="minorHAnsi"/>
           <w:bCs/>
-          <w:sz w:val="20"/>
-          <w:szCs w:val="20"/>
         </w:rPr>
       </w:pPr>
     </w:p>
@@ -1710,137 +1509,35 @@
         <w:rPr>
           <w:rFonts w:asciiTheme="minorHAnsi" w:eastAsia="Calibri" w:hAnsiTheme="minorHAnsi" w:cstheme="minorHAnsi"/>
           <w:bCs/>
-          <w:sz w:val="20"/>
-          <w:szCs w:val="20"/>
-        </w:rPr>
-      </w:pPr>
-      <w:r>
-        <w:rPr>
-          <w:rFonts w:asciiTheme="minorHAnsi" w:eastAsia="Calibri" w:hAnsiTheme="minorHAnsi" w:cstheme="minorHAnsi"/>
-          <w:bCs/>
-          <w:sz w:val="20"/>
-          <w:szCs w:val="20"/>
-        </w:rPr>
-        <w:t xml:space="preserve">Individual contributor to </w:t>
-      </w:r>
-      <w:r>
-        <w:rPr>
-          <w:rFonts w:asciiTheme="minorHAnsi" w:eastAsia="Calibri" w:hAnsiTheme="minorHAnsi" w:cstheme="minorHAnsi"/>
-          <w:bCs/>
-          <w:sz w:val="20"/>
-          <w:szCs w:val="20"/>
-        </w:rPr>
-        <w:t xml:space="preserve">a </w:t>
-      </w:r>
-      <w:r>
-        <w:rPr>
-          <w:rFonts w:asciiTheme="minorHAnsi" w:eastAsia="Calibri" w:hAnsiTheme="minorHAnsi" w:cstheme="minorHAnsi"/>
-          <w:bCs/>
-          <w:sz w:val="20"/>
-          <w:szCs w:val="20"/>
-        </w:rPr>
-        <w:t xml:space="preserve">greenfield </w:t>
-      </w:r>
-      <w:r>
-        <w:rPr>
-          <w:rFonts w:asciiTheme="minorHAnsi" w:eastAsia="Calibri" w:hAnsiTheme="minorHAnsi" w:cstheme="minorHAnsi"/>
-          <w:bCs/>
-          <w:sz w:val="20"/>
-          <w:szCs w:val="20"/>
-        </w:rPr>
-        <w:t>SPA</w:t>
-      </w:r>
-      <w:r>
-        <w:rPr>
-          <w:rFonts w:asciiTheme="minorHAnsi" w:eastAsia="Calibri" w:hAnsiTheme="minorHAnsi" w:cstheme="minorHAnsi"/>
-          <w:bCs/>
-          <w:sz w:val="20"/>
-          <w:szCs w:val="20"/>
-        </w:rPr>
-        <w:t xml:space="preserve"> to highlight new </w:t>
-      </w:r>
-      <w:r>
-        <w:rPr>
-          <w:rFonts w:asciiTheme="minorHAnsi" w:eastAsia="Calibri" w:hAnsiTheme="minorHAnsi" w:cstheme="minorHAnsi"/>
-          <w:bCs/>
-          <w:sz w:val="20"/>
-          <w:szCs w:val="20"/>
-        </w:rPr>
-        <w:t>architectur</w:t>
-      </w:r>
-      <w:r>
-        <w:rPr>
-          <w:rFonts w:asciiTheme="minorHAnsi" w:eastAsia="Calibri" w:hAnsiTheme="minorHAnsi" w:cstheme="minorHAnsi"/>
-          <w:bCs/>
-          <w:sz w:val="20"/>
-          <w:szCs w:val="20"/>
-        </w:rPr>
-        <w:t>al</w:t>
-      </w:r>
-      <w:r>
-        <w:rPr>
-          <w:rFonts w:asciiTheme="minorHAnsi" w:eastAsia="Calibri" w:hAnsiTheme="minorHAnsi" w:cstheme="minorHAnsi"/>
-          <w:bCs/>
-          <w:sz w:val="20"/>
-          <w:szCs w:val="20"/>
-        </w:rPr>
-        <w:t xml:space="preserve"> approach</w:t>
-      </w:r>
-      <w:r>
-        <w:rPr>
-          <w:rFonts w:asciiTheme="minorHAnsi" w:eastAsia="Calibri" w:hAnsiTheme="minorHAnsi" w:cstheme="minorHAnsi"/>
-          <w:bCs/>
-          <w:sz w:val="20"/>
-          <w:szCs w:val="20"/>
-        </w:rPr>
-        <w:t xml:space="preserve">.  Team </w:t>
-      </w:r>
-      <w:proofErr w:type="gramStart"/>
-      <w:r>
-        <w:rPr>
-          <w:rFonts w:asciiTheme="minorHAnsi" w:eastAsia="Calibri" w:hAnsiTheme="minorHAnsi" w:cstheme="minorHAnsi"/>
-          <w:bCs/>
-          <w:sz w:val="20"/>
-          <w:szCs w:val="20"/>
-        </w:rPr>
-        <w:t>lead</w:t>
-      </w:r>
-      <w:proofErr w:type="gramEnd"/>
-      <w:r>
-        <w:rPr>
-          <w:rFonts w:asciiTheme="minorHAnsi" w:eastAsia="Calibri" w:hAnsiTheme="minorHAnsi" w:cstheme="minorHAnsi"/>
-          <w:bCs/>
-          <w:sz w:val="20"/>
-          <w:szCs w:val="20"/>
-        </w:rPr>
-        <w:t xml:space="preserve"> on follow-up initiative to create a second new greenfield </w:t>
-      </w:r>
-      <w:r>
-        <w:rPr>
-          <w:rFonts w:asciiTheme="minorHAnsi" w:eastAsia="Calibri" w:hAnsiTheme="minorHAnsi" w:cstheme="minorHAnsi"/>
-          <w:bCs/>
-          <w:sz w:val="20"/>
-          <w:szCs w:val="20"/>
-        </w:rPr>
-        <w:t>PWA</w:t>
-      </w:r>
-      <w:r>
-        <w:rPr>
-          <w:rFonts w:asciiTheme="minorHAnsi" w:eastAsia="Calibri" w:hAnsiTheme="minorHAnsi" w:cstheme="minorHAnsi"/>
-          <w:bCs/>
-          <w:sz w:val="20"/>
-          <w:szCs w:val="20"/>
+        </w:rPr>
+      </w:pPr>
+      <w:r>
+        <w:rPr>
+          <w:rFonts w:asciiTheme="minorHAnsi" w:eastAsia="Calibri" w:hAnsiTheme="minorHAnsi" w:cstheme="minorHAnsi"/>
+          <w:bCs/>
+        </w:rPr>
+        <w:t xml:space="preserve">Individual Contributor (IC) Full Stack Engineer, I played a pivotal role in the development of a greenfield flagship application, showcasing innovative architecture and leveraging a modern technical stack. Following its market launch, </w:t>
+      </w:r>
+      <w:r>
+        <w:rPr>
+          <w:rFonts w:asciiTheme="minorHAnsi" w:eastAsia="Calibri" w:hAnsiTheme="minorHAnsi" w:cstheme="minorHAnsi"/>
+          <w:bCs/>
+        </w:rPr>
+        <w:t>helped</w:t>
+      </w:r>
+      <w:r>
+        <w:rPr>
+          <w:rFonts w:asciiTheme="minorHAnsi" w:eastAsia="Calibri" w:hAnsiTheme="minorHAnsi" w:cstheme="minorHAnsi"/>
+          <w:bCs/>
+        </w:rPr>
+        <w:t xml:space="preserve"> lead efforts on the follow-up Essentials initiative</w:t>
+      </w:r>
+      <w:r>
+        <w:rPr>
+          <w:rFonts w:asciiTheme="minorHAnsi" w:eastAsia="Calibri" w:hAnsiTheme="minorHAnsi" w:cstheme="minorHAnsi"/>
+          <w:bCs/>
         </w:rPr>
         <w:t>.</w:t>
-      </w:r>
-      <w:r>
-        <w:rPr>
-          <w:rFonts w:asciiTheme="minorHAnsi" w:eastAsia="Calibri" w:hAnsiTheme="minorHAnsi" w:cstheme="minorHAnsi"/>
-          <w:bCs/>
-          <w:sz w:val="20"/>
-          <w:szCs w:val="20"/>
-        </w:rPr>
-        <w:t xml:space="preserve">  Core contributor to frontend development and best practices.</w:t>
       </w:r>
     </w:p>
     <w:p>
@@ -1859,174 +1556,8 @@
         <w:rPr>
           <w:rFonts w:asciiTheme="minorHAnsi" w:eastAsia="Calibri" w:hAnsiTheme="minorHAnsi" w:cstheme="minorHAnsi"/>
           <w:bCs/>
-          <w:sz w:val="20"/>
-          <w:szCs w:val="20"/>
-        </w:rPr>
-      </w:pPr>
-    </w:p>
-    <w:p>
-      <w:pPr>
-        <w:pStyle w:val="ListParagraph"/>
-        <w:numPr>
-          <w:ilvl w:val="0"/>
-          <w:numId w:val="14"/>
-        </w:numPr>
-        <w:pBdr>
-          <w:top w:val="nil"/>
-          <w:left w:val="nil"/>
-          <w:bottom w:val="nil"/>
-          <w:right w:val="nil"/>
-          <w:between w:val="nil"/>
-        </w:pBdr>
-        <w:shd w:val="clear" w:color="auto" w:fill="FFFFFF"/>
-        <w:tabs>
-          <w:tab w:val="right" w:pos="9360"/>
-          <w:tab w:val="right" w:pos="9720"/>
-        </w:tabs>
-        <w:rPr>
-          <w:rFonts w:asciiTheme="minorHAnsi" w:eastAsia="Calibri" w:hAnsiTheme="minorHAnsi" w:cstheme="minorHAnsi"/>
-          <w:bCs/>
-        </w:rPr>
-      </w:pPr>
-      <w:r>
-        <w:rPr>
-          <w:rFonts w:asciiTheme="minorHAnsi" w:eastAsia="Calibri" w:hAnsiTheme="minorHAnsi" w:cstheme="minorHAnsi"/>
-          <w:bCs/>
-        </w:rPr>
-        <w:t xml:space="preserve">Active </w:t>
-      </w:r>
-      <w:r>
-        <w:rPr>
-          <w:rFonts w:asciiTheme="minorHAnsi" w:eastAsia="Calibri" w:hAnsiTheme="minorHAnsi" w:cstheme="minorHAnsi"/>
-          <w:bCs/>
-        </w:rPr>
-        <w:t xml:space="preserve">reviewer for Angular Project </w:t>
-      </w:r>
-      <w:r>
-        <w:rPr>
-          <w:rFonts w:asciiTheme="minorHAnsi" w:eastAsia="Calibri" w:hAnsiTheme="minorHAnsi" w:cstheme="minorHAnsi"/>
-          <w:bCs/>
-        </w:rPr>
-        <w:t>ensuring best practices, performance and quality.</w:t>
-      </w:r>
-    </w:p>
-    <w:p>
-      <w:pPr>
-        <w:pStyle w:val="ListParagraph"/>
-        <w:numPr>
-          <w:ilvl w:val="0"/>
-          <w:numId w:val="14"/>
-        </w:numPr>
-        <w:pBdr>
-          <w:top w:val="nil"/>
-          <w:left w:val="nil"/>
-          <w:bottom w:val="nil"/>
-          <w:right w:val="nil"/>
-          <w:between w:val="nil"/>
-        </w:pBdr>
-        <w:tabs>
-          <w:tab w:val="right" w:pos="9360"/>
-          <w:tab w:val="right" w:pos="9720"/>
-        </w:tabs>
-        <w:rPr>
-          <w:rFonts w:asciiTheme="minorHAnsi" w:eastAsia="Calibri" w:hAnsiTheme="minorHAnsi" w:cstheme="minorHAnsi"/>
-          <w:bCs/>
-        </w:rPr>
-      </w:pPr>
-      <w:r>
-        <w:rPr>
-          <w:rFonts w:asciiTheme="minorHAnsi" w:eastAsia="Calibri" w:hAnsiTheme="minorHAnsi" w:cstheme="minorHAnsi"/>
-          <w:bCs/>
-        </w:rPr>
-        <w:t xml:space="preserve">Launched flagship </w:t>
-      </w:r>
-      <w:r>
-        <w:rPr>
-          <w:rFonts w:asciiTheme="minorHAnsi" w:eastAsia="Calibri" w:hAnsiTheme="minorHAnsi" w:cstheme="minorHAnsi"/>
-          <w:bCs/>
-        </w:rPr>
-        <w:t>SPA</w:t>
-      </w:r>
-      <w:r>
-        <w:rPr>
-          <w:rFonts w:asciiTheme="minorHAnsi" w:eastAsia="Calibri" w:hAnsiTheme="minorHAnsi" w:cstheme="minorHAnsi"/>
-          <w:bCs/>
-        </w:rPr>
-        <w:t xml:space="preserve"> </w:t>
-      </w:r>
-      <w:r>
-        <w:rPr>
-          <w:rFonts w:asciiTheme="minorHAnsi" w:eastAsia="Calibri" w:hAnsiTheme="minorHAnsi" w:cstheme="minorHAnsi"/>
-          <w:bCs/>
-        </w:rPr>
-        <w:t>in</w:t>
-      </w:r>
-      <w:r>
-        <w:rPr>
-          <w:rFonts w:asciiTheme="minorHAnsi" w:eastAsia="Calibri" w:hAnsiTheme="minorHAnsi" w:cstheme="minorHAnsi"/>
-          <w:bCs/>
-        </w:rPr>
-        <w:t xml:space="preserve"> under a year</w:t>
-      </w:r>
-      <w:r>
-        <w:rPr>
-          <w:rFonts w:asciiTheme="minorHAnsi" w:eastAsia="Calibri" w:hAnsiTheme="minorHAnsi" w:cstheme="minorHAnsi"/>
-          <w:bCs/>
-        </w:rPr>
-        <w:t xml:space="preserve"> of development</w:t>
-      </w:r>
-      <w:r>
-        <w:rPr>
-          <w:rFonts w:asciiTheme="minorHAnsi" w:eastAsia="Calibri" w:hAnsiTheme="minorHAnsi" w:cstheme="minorHAnsi"/>
-          <w:bCs/>
-        </w:rPr>
-        <w:t>.</w:t>
-      </w:r>
-    </w:p>
-    <w:p>
-      <w:pPr>
-        <w:pStyle w:val="ListParagraph"/>
-        <w:numPr>
-          <w:ilvl w:val="0"/>
-          <w:numId w:val="14"/>
-        </w:numPr>
-        <w:pBdr>
-          <w:top w:val="nil"/>
-          <w:left w:val="nil"/>
-          <w:bottom w:val="nil"/>
-          <w:right w:val="nil"/>
-          <w:between w:val="nil"/>
-        </w:pBdr>
-        <w:tabs>
-          <w:tab w:val="right" w:pos="9360"/>
-          <w:tab w:val="right" w:pos="9720"/>
-        </w:tabs>
-        <w:rPr>
-          <w:rFonts w:asciiTheme="minorHAnsi" w:eastAsia="Calibri" w:hAnsiTheme="minorHAnsi" w:cstheme="minorHAnsi"/>
-          <w:bCs/>
-        </w:rPr>
-      </w:pPr>
-      <w:r>
-        <w:rPr>
-          <w:rFonts w:asciiTheme="minorHAnsi" w:eastAsia="Calibri" w:hAnsiTheme="minorHAnsi" w:cstheme="minorHAnsi"/>
-          <w:bCs/>
-        </w:rPr>
-        <w:t xml:space="preserve">Committee member with Architecture to coordinate efforts across </w:t>
-      </w:r>
-      <w:r>
-        <w:rPr>
-          <w:rFonts w:asciiTheme="minorHAnsi" w:eastAsia="Calibri" w:hAnsiTheme="minorHAnsi" w:cstheme="minorHAnsi"/>
-          <w:bCs/>
-        </w:rPr>
-        <w:t>multiple</w:t>
-      </w:r>
-      <w:r>
-        <w:rPr>
-          <w:rFonts w:asciiTheme="minorHAnsi" w:eastAsia="Calibri" w:hAnsiTheme="minorHAnsi" w:cstheme="minorHAnsi"/>
-          <w:bCs/>
-        </w:rPr>
-        <w:t xml:space="preserve"> teams.</w:t>
-      </w:r>
+        </w:rPr>
+      </w:pPr>
     </w:p>
     <w:p>
       <w:pPr>
@@ -2056,290 +1587,50 @@
           <w:rFonts w:asciiTheme="minorHAnsi" w:eastAsia="Calibri" w:hAnsiTheme="minorHAnsi" w:cstheme="minorHAnsi"/>
           <w:bCs/>
         </w:rPr>
-        <w:t>Typescript/Angular frontend and C# backend with Microsoft Azure cloud hosting.</w:t>
-      </w:r>
-    </w:p>
-    <w:p>
-      <w:pPr>
-        <w:pBdr>
-          <w:top w:val="none" w:sz="0" w:space="0" w:color="000000"/>
-          <w:left w:val="none" w:sz="0" w:space="0" w:color="000000"/>
-          <w:bottom w:val="none" w:sz="0" w:space="0" w:color="000000"/>
-          <w:right w:val="none" w:sz="0" w:space="0" w:color="000000"/>
-          <w:between w:val="none" w:sz="0" w:space="0" w:color="000000"/>
-        </w:pBdr>
-        <w:tabs>
-          <w:tab w:val="right" w:pos="9360"/>
-          <w:tab w:val="right" w:pos="9720"/>
-        </w:tabs>
-        <w:rPr>
-          <w:rFonts w:asciiTheme="minorHAnsi" w:eastAsia="Calibri" w:hAnsiTheme="minorHAnsi" w:cstheme="minorHAnsi"/>
-          <w:bCs/>
-        </w:rPr>
-      </w:pPr>
-    </w:p>
-    <w:p>
-      <w:pPr>
-        <w:keepLines/>
-        <w:shd w:val="clear" w:color="auto" w:fill="FFFFFF"/>
-        <w:tabs>
-          <w:tab w:val="right" w:pos="9720"/>
-        </w:tabs>
-        <w:rPr>
-          <w:rFonts w:asciiTheme="minorHAnsi" w:eastAsia="Calibri" w:hAnsiTheme="minorHAnsi" w:cstheme="minorHAnsi"/>
-          <w:bCs/>
-        </w:rPr>
-      </w:pPr>
-      <w:r>
-        <w:rPr>
-          <w:rFonts w:asciiTheme="minorHAnsi" w:eastAsia="Calibri" w:hAnsiTheme="minorHAnsi" w:cstheme="minorHAnsi"/>
-          <w:bCs/>
-        </w:rPr>
-        <w:t>Software Engineer - Team Lead</w:t>
-      </w:r>
-      <w:r>
-        <w:rPr>
-          <w:rFonts w:asciiTheme="minorHAnsi" w:eastAsia="Calibri" w:hAnsiTheme="minorHAnsi" w:cstheme="minorHAnsi"/>
-          <w:bCs/>
-        </w:rPr>
-        <w:tab/>
-      </w:r>
-      <w:r>
-        <w:rPr>
-          <w:rFonts w:asciiTheme="minorHAnsi" w:eastAsia="Calibri" w:hAnsiTheme="minorHAnsi" w:cstheme="minorHAnsi"/>
-          <w:bCs/>
-        </w:rPr>
-        <w:t xml:space="preserve">Apr 2016 – </w:t>
-      </w:r>
-      <w:r>
-        <w:rPr>
-          <w:rFonts w:asciiTheme="minorHAnsi" w:eastAsia="Calibri" w:hAnsiTheme="minorHAnsi" w:cstheme="minorHAnsi"/>
-          <w:bCs/>
-        </w:rPr>
-        <w:t>Jul 2019</w:t>
-      </w:r>
-    </w:p>
-    <w:p>
-      <w:pPr>
-        <w:keepLines/>
-        <w:shd w:val="clear" w:color="auto" w:fill="FFFFFF"/>
-        <w:tabs>
-          <w:tab w:val="right" w:pos="9720"/>
-        </w:tabs>
-        <w:rPr>
-          <w:rFonts w:asciiTheme="minorHAnsi" w:eastAsia="Calibri" w:hAnsiTheme="minorHAnsi" w:cstheme="minorHAnsi"/>
-          <w:bCs/>
-        </w:rPr>
-      </w:pPr>
-      <w:r>
-        <w:rPr>
-          <w:rFonts w:asciiTheme="minorHAnsi" w:eastAsia="Calibri" w:hAnsiTheme="minorHAnsi" w:cstheme="minorHAnsi"/>
-          <w:bCs/>
-        </w:rPr>
-        <w:t>Finastra</w:t>
-      </w:r>
-      <w:r>
-        <w:rPr>
-          <w:rFonts w:asciiTheme="minorHAnsi" w:eastAsia="Calibri" w:hAnsiTheme="minorHAnsi" w:cstheme="minorHAnsi"/>
-          <w:bCs/>
-        </w:rPr>
-        <w:tab/>
-      </w:r>
-      <w:r>
-        <w:rPr>
-          <w:rFonts w:asciiTheme="minorHAnsi" w:eastAsia="Calibri" w:hAnsiTheme="minorHAnsi" w:cstheme="minorHAnsi"/>
-          <w:bCs/>
-        </w:rPr>
-        <w:t xml:space="preserve"> Mequon, WI</w:t>
-      </w:r>
-    </w:p>
-    <w:p>
-      <w:pPr>
-        <w:keepLines/>
-        <w:shd w:val="clear" w:color="auto" w:fill="FFFFFF"/>
-        <w:tabs>
-          <w:tab w:val="right" w:pos="9720"/>
-        </w:tabs>
-        <w:rPr>
-          <w:rFonts w:asciiTheme="minorHAnsi" w:eastAsia="Calibri" w:hAnsiTheme="minorHAnsi" w:cstheme="minorHAnsi"/>
-          <w:bCs/>
-          <w:sz w:val="20"/>
-          <w:szCs w:val="20"/>
-        </w:rPr>
-      </w:pPr>
-    </w:p>
-    <w:p>
-      <w:pPr>
-        <w:pBdr>
-          <w:top w:val="none" w:sz="0" w:space="0" w:color="000000"/>
-          <w:left w:val="none" w:sz="0" w:space="0" w:color="000000"/>
-          <w:bottom w:val="none" w:sz="0" w:space="0" w:color="000000"/>
-          <w:right w:val="none" w:sz="0" w:space="0" w:color="000000"/>
-          <w:between w:val="none" w:sz="0" w:space="0" w:color="000000"/>
-        </w:pBdr>
-        <w:tabs>
-          <w:tab w:val="right" w:pos="9360"/>
-          <w:tab w:val="right" w:pos="9720"/>
-        </w:tabs>
-        <w:rPr>
-          <w:rFonts w:asciiTheme="minorHAnsi" w:eastAsia="Calibri" w:hAnsiTheme="minorHAnsi" w:cstheme="minorHAnsi"/>
-          <w:bCs/>
-          <w:sz w:val="20"/>
-          <w:szCs w:val="20"/>
-        </w:rPr>
-      </w:pPr>
-      <w:r>
-        <w:rPr>
-          <w:rFonts w:asciiTheme="minorHAnsi" w:eastAsia="Calibri" w:hAnsiTheme="minorHAnsi" w:cstheme="minorHAnsi"/>
-          <w:bCs/>
-          <w:sz w:val="20"/>
-          <w:szCs w:val="20"/>
-        </w:rPr>
-        <w:t>Individual contributor to Point-of-Sale Mortgage system, enhancing the legacy application providing banks with a SaaS solution to process mortgage applications online.</w:t>
-      </w:r>
-    </w:p>
-    <w:p>
-      <w:pPr>
-        <w:shd w:val="clear" w:color="auto" w:fill="FFFFFF"/>
-        <w:tabs>
-          <w:tab w:val="right" w:pos="9360"/>
-          <w:tab w:val="right" w:pos="9720"/>
-        </w:tabs>
-        <w:rPr>
-          <w:rFonts w:asciiTheme="minorHAnsi" w:eastAsia="Calibri" w:hAnsiTheme="minorHAnsi" w:cstheme="minorHAnsi"/>
-          <w:bCs/>
-          <w:sz w:val="20"/>
-          <w:szCs w:val="20"/>
-        </w:rPr>
-      </w:pPr>
+        <w:t>Utilized</w:t>
+      </w:r>
+      <w:r>
+        <w:rPr>
+          <w:rFonts w:asciiTheme="minorHAnsi" w:eastAsia="Calibri" w:hAnsiTheme="minorHAnsi" w:cstheme="minorHAnsi"/>
+          <w:bCs/>
+        </w:rPr>
+        <w:t xml:space="preserve"> Azure Service Bus into our microservices architecture</w:t>
+      </w:r>
+      <w:r>
+        <w:rPr>
+          <w:rFonts w:asciiTheme="minorHAnsi" w:eastAsia="Calibri" w:hAnsiTheme="minorHAnsi" w:cstheme="minorHAnsi"/>
+          <w:bCs/>
+        </w:rPr>
+        <w:t xml:space="preserve"> </w:t>
+      </w:r>
+      <w:r>
+        <w:rPr>
+          <w:rFonts w:asciiTheme="minorHAnsi" w:eastAsia="Calibri" w:hAnsiTheme="minorHAnsi" w:cstheme="minorHAnsi"/>
+          <w:bCs/>
+        </w:rPr>
+        <w:t xml:space="preserve">facilitating seamless </w:t>
+      </w:r>
+      <w:r>
+        <w:rPr>
+          <w:rFonts w:asciiTheme="minorHAnsi" w:eastAsia="Calibri" w:hAnsiTheme="minorHAnsi" w:cstheme="minorHAnsi"/>
+          <w:bCs/>
+        </w:rPr>
+        <w:t>connection</w:t>
+      </w:r>
+      <w:r>
+        <w:rPr>
+          <w:rFonts w:asciiTheme="minorHAnsi" w:eastAsia="Calibri" w:hAnsiTheme="minorHAnsi" w:cstheme="minorHAnsi"/>
+          <w:bCs/>
+        </w:rPr>
+        <w:t>.</w:t>
+      </w:r>
     </w:p>
     <w:p>
       <w:pPr>
         <w:pStyle w:val="ListParagraph"/>
         <w:numPr>
           <w:ilvl w:val="0"/>
-          <w:numId w:val="15"/>
-        </w:numPr>
-        <w:pBdr>
-          <w:top w:val="nil"/>
-          <w:left w:val="nil"/>
-          <w:bottom w:val="nil"/>
-          <w:right w:val="nil"/>
-          <w:between w:val="nil"/>
-        </w:pBdr>
-        <w:tabs>
-          <w:tab w:val="right" w:pos="9360"/>
-          <w:tab w:val="right" w:pos="9720"/>
-        </w:tabs>
-        <w:rPr>
-          <w:rFonts w:asciiTheme="minorHAnsi" w:eastAsia="Calibri" w:hAnsiTheme="minorHAnsi" w:cstheme="minorHAnsi"/>
-          <w:bCs/>
-        </w:rPr>
-      </w:pPr>
-      <w:r>
-        <w:rPr>
-          <w:rFonts w:asciiTheme="minorHAnsi" w:eastAsia="Calibri" w:hAnsiTheme="minorHAnsi" w:cstheme="minorHAnsi"/>
-          <w:bCs/>
-        </w:rPr>
-        <w:t>Updated application to comply with ADA (American Disability Act) across all browsers.</w:t>
-      </w:r>
-    </w:p>
-    <w:p>
-      <w:pPr>
-        <w:pStyle w:val="ListParagraph"/>
-        <w:numPr>
-          <w:ilvl w:val="0"/>
-          <w:numId w:val="15"/>
-        </w:numPr>
-        <w:pBdr>
-          <w:top w:val="nil"/>
-          <w:left w:val="nil"/>
-          <w:bottom w:val="nil"/>
-          <w:right w:val="nil"/>
-          <w:between w:val="nil"/>
-        </w:pBdr>
-        <w:tabs>
-          <w:tab w:val="right" w:pos="9360"/>
-          <w:tab w:val="right" w:pos="9720"/>
-        </w:tabs>
-        <w:rPr>
-          <w:rFonts w:asciiTheme="minorHAnsi" w:eastAsia="Calibri" w:hAnsiTheme="minorHAnsi" w:cstheme="minorHAnsi"/>
-          <w:bCs/>
-        </w:rPr>
-      </w:pPr>
-      <w:r>
-        <w:rPr>
-          <w:rFonts w:asciiTheme="minorHAnsi" w:eastAsia="Calibri" w:hAnsiTheme="minorHAnsi" w:cstheme="minorHAnsi"/>
-          <w:bCs/>
-        </w:rPr>
-        <w:t xml:space="preserve">Transitioned from TFS version control infrastructure to </w:t>
-      </w:r>
-      <w:r>
-        <w:rPr>
-          <w:rFonts w:asciiTheme="minorHAnsi" w:hAnsiTheme="minorHAnsi" w:cstheme="minorHAnsi"/>
-          <w:bCs/>
-        </w:rPr>
-        <w:t xml:space="preserve">decentralized </w:t>
-      </w:r>
-      <w:r>
-        <w:rPr>
-          <w:rFonts w:asciiTheme="minorHAnsi" w:eastAsia="Calibri" w:hAnsiTheme="minorHAnsi" w:cstheme="minorHAnsi"/>
-          <w:bCs/>
-        </w:rPr>
-        <w:t>VSTS with Git.</w:t>
-      </w:r>
-    </w:p>
-    <w:p>
-      <w:pPr>
-        <w:pStyle w:val="ListParagraph"/>
-        <w:numPr>
-          <w:ilvl w:val="0"/>
-          <w:numId w:val="15"/>
-        </w:numPr>
-        <w:pBdr>
-          <w:top w:val="nil"/>
-          <w:left w:val="nil"/>
-          <w:bottom w:val="nil"/>
-          <w:right w:val="nil"/>
-          <w:between w:val="nil"/>
-        </w:pBdr>
-        <w:tabs>
-          <w:tab w:val="right" w:pos="9360"/>
-          <w:tab w:val="right" w:pos="9720"/>
-        </w:tabs>
-        <w:rPr>
-          <w:rFonts w:asciiTheme="minorHAnsi" w:eastAsia="Calibri" w:hAnsiTheme="minorHAnsi" w:cstheme="minorHAnsi"/>
-          <w:bCs/>
-        </w:rPr>
-      </w:pPr>
-      <w:r>
-        <w:rPr>
-          <w:rFonts w:asciiTheme="minorHAnsi" w:eastAsia="Calibri" w:hAnsiTheme="minorHAnsi" w:cstheme="minorHAnsi"/>
-          <w:bCs/>
-        </w:rPr>
-        <w:t xml:space="preserve">Development of </w:t>
-      </w:r>
-      <w:r>
-        <w:rPr>
-          <w:rFonts w:asciiTheme="minorHAnsi" w:eastAsia="Calibri" w:hAnsiTheme="minorHAnsi" w:cstheme="minorHAnsi"/>
-          <w:bCs/>
-        </w:rPr>
-        <w:t xml:space="preserve">RESTful </w:t>
-      </w:r>
-      <w:r>
-        <w:rPr>
-          <w:rFonts w:asciiTheme="minorHAnsi" w:eastAsia="Calibri" w:hAnsiTheme="minorHAnsi" w:cstheme="minorHAnsi"/>
-          <w:bCs/>
-        </w:rPr>
-        <w:t>API microservices to replace existing monolith application.</w:t>
-      </w:r>
-    </w:p>
-    <w:p>
-      <w:pPr>
-        <w:pStyle w:val="ListParagraph"/>
-        <w:numPr>
-          <w:ilvl w:val="0"/>
-          <w:numId w:val="15"/>
+          <w:numId w:val="14"/>
         </w:numPr>
         <w:pBdr>
           <w:top w:val="none" w:sz="0" w:space="0" w:color="000000"/>
@@ -2362,36 +1653,23 @@
           <w:rFonts w:asciiTheme="minorHAnsi" w:eastAsia="Calibri" w:hAnsiTheme="minorHAnsi" w:cstheme="minorHAnsi"/>
           <w:bCs/>
         </w:rPr>
-        <w:t>Typescript/Angular frontend and C# backend with Microsoft Azure cloud hosting.</w:t>
-      </w:r>
-    </w:p>
-    <w:p>
-      <w:pPr>
-        <w:keepLines/>
-        <w:shd w:val="clear" w:color="auto" w:fill="FFFFFF"/>
-        <w:tabs>
-          <w:tab w:val="right" w:pos="9720"/>
-        </w:tabs>
-        <w:rPr>
-          <w:rFonts w:asciiTheme="minorHAnsi" w:eastAsia="Calibri" w:hAnsiTheme="minorHAnsi" w:cstheme="minorHAnsi"/>
-          <w:bCs/>
-          <w:sz w:val="20"/>
-          <w:szCs w:val="20"/>
-        </w:rPr>
-      </w:pPr>
-      <w:r>
-        <w:rPr>
-          <w:rFonts w:asciiTheme="minorHAnsi" w:eastAsia="Calibri" w:hAnsiTheme="minorHAnsi" w:cstheme="minorHAnsi"/>
-          <w:bCs/>
-          <w:sz w:val="20"/>
-          <w:szCs w:val="20"/>
-        </w:rPr>
-        <w:tab/>
-        <w:t xml:space="preserve">    </w:t>
-      </w:r>
-    </w:p>
-    <w:p>
-      <w:pPr>
+        <w:t>Implemented robust frontend unit testing standards, resulting in improved efficiency</w:t>
+      </w:r>
+      <w:r>
+        <w:rPr>
+          <w:rFonts w:asciiTheme="minorHAnsi" w:eastAsia="Calibri" w:hAnsiTheme="minorHAnsi" w:cstheme="minorHAnsi"/>
+          <w:bCs/>
+        </w:rPr>
+        <w:t>.</w:t>
+      </w:r>
+    </w:p>
+    <w:p>
+      <w:pPr>
+        <w:pStyle w:val="ListParagraph"/>
+        <w:numPr>
+          <w:ilvl w:val="0"/>
+          <w:numId w:val="14"/>
+        </w:numPr>
         <w:pBdr>
           <w:top w:val="none" w:sz="0" w:space="0" w:color="000000"/>
           <w:left w:val="none" w:sz="0" w:space="0" w:color="000000"/>
@@ -2406,132 +1684,18 @@
         <w:rPr>
           <w:rFonts w:asciiTheme="minorHAnsi" w:eastAsia="Calibri" w:hAnsiTheme="minorHAnsi" w:cstheme="minorHAnsi"/>
           <w:bCs/>
-          <w:sz w:val="20"/>
-          <w:szCs w:val="20"/>
-        </w:rPr>
-      </w:pPr>
-      <w:r>
-        <w:rPr>
-          <w:rFonts w:asciiTheme="minorHAnsi" w:eastAsia="Calibri" w:hAnsiTheme="minorHAnsi" w:cstheme="minorHAnsi"/>
-          <w:bCs/>
-          <w:sz w:val="20"/>
-          <w:szCs w:val="20"/>
-        </w:rPr>
-        <w:t>Team</w:t>
-      </w:r>
-      <w:r>
-        <w:rPr>
-          <w:rFonts w:asciiTheme="minorHAnsi" w:eastAsia="Calibri" w:hAnsiTheme="minorHAnsi" w:cstheme="minorHAnsi"/>
-          <w:bCs/>
-          <w:sz w:val="20"/>
-          <w:szCs w:val="20"/>
-        </w:rPr>
-        <w:t xml:space="preserve"> Lead </w:t>
-      </w:r>
-      <w:r>
-        <w:rPr>
-          <w:rFonts w:asciiTheme="minorHAnsi" w:eastAsia="Calibri" w:hAnsiTheme="minorHAnsi" w:cstheme="minorHAnsi"/>
-          <w:bCs/>
-          <w:sz w:val="20"/>
-          <w:szCs w:val="20"/>
-        </w:rPr>
-        <w:t xml:space="preserve">of the New Lending Product initiative to replace existing applications </w:t>
-      </w:r>
-      <w:r>
-        <w:rPr>
-          <w:rFonts w:asciiTheme="minorHAnsi" w:eastAsia="Calibri" w:hAnsiTheme="minorHAnsi" w:cstheme="minorHAnsi"/>
-          <w:bCs/>
-          <w:sz w:val="20"/>
-          <w:szCs w:val="20"/>
-        </w:rPr>
-        <w:t xml:space="preserve">with </w:t>
-      </w:r>
-      <w:r>
-        <w:rPr>
-          <w:rFonts w:asciiTheme="minorHAnsi" w:eastAsia="Calibri" w:hAnsiTheme="minorHAnsi" w:cstheme="minorHAnsi"/>
-          <w:bCs/>
-          <w:sz w:val="20"/>
-          <w:szCs w:val="20"/>
-        </w:rPr>
-        <w:t xml:space="preserve">a modern </w:t>
-      </w:r>
-      <w:r>
-        <w:rPr>
-          <w:rFonts w:asciiTheme="minorHAnsi" w:eastAsia="Calibri" w:hAnsiTheme="minorHAnsi" w:cstheme="minorHAnsi"/>
-          <w:bCs/>
-          <w:sz w:val="20"/>
-          <w:szCs w:val="20"/>
-        </w:rPr>
-        <w:t>SPA</w:t>
-      </w:r>
-      <w:r>
-        <w:rPr>
-          <w:rFonts w:asciiTheme="minorHAnsi" w:eastAsia="Calibri" w:hAnsiTheme="minorHAnsi" w:cstheme="minorHAnsi"/>
-          <w:bCs/>
-          <w:sz w:val="20"/>
-          <w:szCs w:val="20"/>
-        </w:rPr>
-        <w:t xml:space="preserve">.  Team </w:t>
-      </w:r>
-      <w:r>
-        <w:rPr>
-          <w:rFonts w:asciiTheme="minorHAnsi" w:eastAsia="Calibri" w:hAnsiTheme="minorHAnsi" w:cstheme="minorHAnsi"/>
-          <w:bCs/>
-          <w:sz w:val="20"/>
-          <w:szCs w:val="20"/>
-        </w:rPr>
-        <w:t xml:space="preserve">consisted </w:t>
-      </w:r>
-      <w:r>
-        <w:rPr>
-          <w:rFonts w:asciiTheme="minorHAnsi" w:eastAsia="Calibri" w:hAnsiTheme="minorHAnsi" w:cstheme="minorHAnsi"/>
-          <w:bCs/>
-          <w:sz w:val="20"/>
-          <w:szCs w:val="20"/>
-        </w:rPr>
-        <w:t xml:space="preserve">of </w:t>
-      </w:r>
-      <w:r>
-        <w:rPr>
-          <w:rFonts w:asciiTheme="minorHAnsi" w:eastAsia="Calibri" w:hAnsiTheme="minorHAnsi" w:cstheme="minorHAnsi"/>
-          <w:bCs/>
-          <w:sz w:val="20"/>
-          <w:szCs w:val="20"/>
-        </w:rPr>
-        <w:t>team lead</w:t>
-      </w:r>
-      <w:r>
-        <w:rPr>
-          <w:rFonts w:asciiTheme="minorHAnsi" w:eastAsia="Calibri" w:hAnsiTheme="minorHAnsi" w:cstheme="minorHAnsi"/>
-          <w:bCs/>
-          <w:sz w:val="20"/>
-          <w:szCs w:val="20"/>
-        </w:rPr>
-        <w:t>, six engineers, four QA and a product owner.</w:t>
-      </w:r>
-    </w:p>
-    <w:p>
-      <w:pPr>
-        <w:tabs>
-          <w:tab w:val="right" w:pos="9360"/>
-          <w:tab w:val="right" w:pos="9720"/>
-        </w:tabs>
-        <w:ind w:left="237"/>
-        <w:rPr>
-          <w:rFonts w:asciiTheme="minorHAnsi" w:eastAsia="Calibri" w:hAnsiTheme="minorHAnsi" w:cstheme="minorHAnsi"/>
-          <w:bCs/>
-          <w:sz w:val="20"/>
-          <w:szCs w:val="20"/>
-        </w:rPr>
-      </w:pPr>
-    </w:p>
-    <w:p>
-      <w:pPr>
-        <w:pStyle w:val="ListParagraph"/>
-        <w:numPr>
-          <w:ilvl w:val="0"/>
-          <w:numId w:val="16"/>
-        </w:numPr>
+        </w:rPr>
+      </w:pPr>
+      <w:r>
+        <w:rPr>
+          <w:rFonts w:asciiTheme="minorHAnsi" w:eastAsia="Calibri" w:hAnsiTheme="minorHAnsi" w:cstheme="minorHAnsi"/>
+          <w:bCs/>
+        </w:rPr>
+        <w:t>Successfully launched the flagship Single Page Application (SPA) built with Angular within a remarkably short timeframe of under a year.</w:t>
+      </w:r>
+    </w:p>
+    <w:p>
+      <w:pPr>
         <w:pBdr>
           <w:top w:val="nil"/>
           <w:left w:val="nil"/>
@@ -2543,32 +1707,333 @@
           <w:tab w:val="right" w:pos="9360"/>
           <w:tab w:val="right" w:pos="9720"/>
         </w:tabs>
-        <w:rPr>
-          <w:rFonts w:asciiTheme="minorHAnsi" w:eastAsia="Calibri" w:hAnsiTheme="minorHAnsi" w:cstheme="minorHAnsi"/>
-          <w:bCs/>
-        </w:rPr>
-      </w:pPr>
-      <w:r>
-        <w:rPr>
-          <w:rFonts w:asciiTheme="minorHAnsi" w:eastAsia="Calibri" w:hAnsiTheme="minorHAnsi" w:cstheme="minorHAnsi"/>
-          <w:bCs/>
-        </w:rPr>
-        <w:t>Implemented Angular animations to provide a stimulating overall User Experience.</w:t>
-      </w:r>
+        <w:ind w:left="360"/>
+        <w:rPr>
+          <w:rFonts w:asciiTheme="minorHAnsi" w:eastAsia="Calibri" w:hAnsiTheme="minorHAnsi" w:cstheme="minorHAnsi"/>
+          <w:bCs/>
+        </w:rPr>
+      </w:pPr>
+    </w:p>
+    <w:p>
+      <w:pPr>
+        <w:keepLines/>
+        <w:shd w:val="clear" w:color="auto" w:fill="FFFFFF"/>
+        <w:tabs>
+          <w:tab w:val="right" w:pos="9720"/>
+        </w:tabs>
+        <w:rPr>
+          <w:rFonts w:asciiTheme="minorHAnsi" w:eastAsia="Calibri" w:hAnsiTheme="minorHAnsi" w:cstheme="minorHAnsi"/>
+          <w:bCs/>
+        </w:rPr>
+      </w:pPr>
+      <w:r>
+        <w:rPr>
+          <w:rFonts w:asciiTheme="minorHAnsi" w:eastAsia="Calibri" w:hAnsiTheme="minorHAnsi" w:cstheme="minorHAnsi"/>
+          <w:bCs/>
+        </w:rPr>
+        <w:t>Software Engineer - Team Lead</w:t>
+      </w:r>
+      <w:r>
+        <w:rPr>
+          <w:rFonts w:asciiTheme="minorHAnsi" w:eastAsia="Calibri" w:hAnsiTheme="minorHAnsi" w:cstheme="minorHAnsi"/>
+          <w:bCs/>
+        </w:rPr>
+        <w:tab/>
+      </w:r>
+      <w:r>
+        <w:rPr>
+          <w:rFonts w:asciiTheme="minorHAnsi" w:eastAsia="Calibri" w:hAnsiTheme="minorHAnsi" w:cstheme="minorHAnsi"/>
+          <w:bCs/>
+        </w:rPr>
+        <w:t xml:space="preserve">Apr 2016 – </w:t>
+      </w:r>
+      <w:r>
+        <w:rPr>
+          <w:rFonts w:asciiTheme="minorHAnsi" w:eastAsia="Calibri" w:hAnsiTheme="minorHAnsi" w:cstheme="minorHAnsi"/>
+          <w:bCs/>
+        </w:rPr>
+        <w:t>Jul 2019</w:t>
+      </w:r>
+    </w:p>
+    <w:p>
+      <w:pPr>
+        <w:keepLines/>
+        <w:shd w:val="clear" w:color="auto" w:fill="FFFFFF"/>
+        <w:tabs>
+          <w:tab w:val="right" w:pos="9720"/>
+        </w:tabs>
+        <w:rPr>
+          <w:rFonts w:asciiTheme="minorHAnsi" w:eastAsia="Calibri" w:hAnsiTheme="minorHAnsi" w:cstheme="minorHAnsi"/>
+          <w:bCs/>
+        </w:rPr>
+      </w:pPr>
+      <w:r>
+        <w:rPr>
+          <w:rFonts w:asciiTheme="minorHAnsi" w:eastAsia="Calibri" w:hAnsiTheme="minorHAnsi" w:cstheme="minorHAnsi"/>
+          <w:bCs/>
+        </w:rPr>
+        <w:t>Finastra</w:t>
+      </w:r>
+      <w:r>
+        <w:rPr>
+          <w:rFonts w:asciiTheme="minorHAnsi" w:eastAsia="Calibri" w:hAnsiTheme="minorHAnsi" w:cstheme="minorHAnsi"/>
+          <w:bCs/>
+        </w:rPr>
+        <w:tab/>
+      </w:r>
+      <w:r>
+        <w:rPr>
+          <w:rFonts w:asciiTheme="minorHAnsi" w:eastAsia="Calibri" w:hAnsiTheme="minorHAnsi" w:cstheme="minorHAnsi"/>
+          <w:bCs/>
+        </w:rPr>
+        <w:t xml:space="preserve"> Mequon, WI</w:t>
+      </w:r>
+    </w:p>
+    <w:p>
+      <w:pPr>
+        <w:keepLines/>
+        <w:shd w:val="clear" w:color="auto" w:fill="FFFFFF"/>
+        <w:tabs>
+          <w:tab w:val="right" w:pos="9720"/>
+        </w:tabs>
+        <w:rPr>
+          <w:rFonts w:asciiTheme="minorHAnsi" w:eastAsia="Calibri" w:hAnsiTheme="minorHAnsi" w:cstheme="minorHAnsi"/>
+          <w:bCs/>
+        </w:rPr>
+      </w:pPr>
+    </w:p>
+    <w:p>
+      <w:pPr>
+        <w:shd w:val="clear" w:color="auto" w:fill="FFFFFF"/>
+        <w:tabs>
+          <w:tab w:val="right" w:pos="9360"/>
+          <w:tab w:val="right" w:pos="9720"/>
+        </w:tabs>
+        <w:rPr>
+          <w:rFonts w:asciiTheme="minorHAnsi" w:eastAsia="Calibri" w:hAnsiTheme="minorHAnsi" w:cstheme="minorHAnsi"/>
+          <w:bCs/>
+        </w:rPr>
+      </w:pPr>
+      <w:r>
+        <w:rPr>
+          <w:rFonts w:asciiTheme="minorHAnsi" w:eastAsia="Calibri" w:hAnsiTheme="minorHAnsi" w:cstheme="minorHAnsi"/>
+          <w:bCs/>
+        </w:rPr>
+        <w:t>IC Full Stack Engineer, contribut</w:t>
+      </w:r>
+      <w:r>
+        <w:rPr>
+          <w:rFonts w:asciiTheme="minorHAnsi" w:eastAsia="Calibri" w:hAnsiTheme="minorHAnsi" w:cstheme="minorHAnsi"/>
+          <w:bCs/>
+        </w:rPr>
+        <w:t>ing</w:t>
+      </w:r>
+      <w:r>
+        <w:rPr>
+          <w:rFonts w:asciiTheme="minorHAnsi" w:eastAsia="Calibri" w:hAnsiTheme="minorHAnsi" w:cstheme="minorHAnsi"/>
+          <w:bCs/>
+        </w:rPr>
+        <w:t xml:space="preserve"> to the enhancement of a legacy Point-of-Sale (POS) Mortgage system, aimed at providing banks with a Software as a Service (SaaS) solution for processing mortgage applications online.</w:t>
+      </w:r>
+    </w:p>
+    <w:p>
+      <w:pPr>
+        <w:shd w:val="clear" w:color="auto" w:fill="FFFFFF"/>
+        <w:tabs>
+          <w:tab w:val="right" w:pos="9360"/>
+          <w:tab w:val="right" w:pos="9720"/>
+        </w:tabs>
+        <w:rPr>
+          <w:rFonts w:asciiTheme="minorHAnsi" w:eastAsia="Calibri" w:hAnsiTheme="minorHAnsi" w:cstheme="minorHAnsi"/>
+          <w:bCs/>
+        </w:rPr>
+      </w:pPr>
     </w:p>
     <w:p>
       <w:pPr>
         <w:pStyle w:val="ListParagraph"/>
         <w:numPr>
           <w:ilvl w:val="0"/>
-          <w:numId w:val="16"/>
+          <w:numId w:val="15"/>
         </w:numPr>
+        <w:shd w:val="clear" w:color="auto" w:fill="FFFFFF"/>
+        <w:tabs>
+          <w:tab w:val="right" w:pos="9360"/>
+          <w:tab w:val="right" w:pos="9720"/>
+        </w:tabs>
+        <w:rPr>
+          <w:rFonts w:asciiTheme="minorHAnsi" w:eastAsia="Calibri" w:hAnsiTheme="minorHAnsi" w:cstheme="minorHAnsi"/>
+          <w:bCs/>
+        </w:rPr>
+      </w:pPr>
+      <w:r>
+        <w:rPr>
+          <w:rFonts w:asciiTheme="minorHAnsi" w:eastAsia="Calibri" w:hAnsiTheme="minorHAnsi" w:cstheme="minorHAnsi"/>
+          <w:bCs/>
+        </w:rPr>
+        <w:t>Collaborated closely with cross-functional teams focusing on enhancing user experience.</w:t>
+      </w:r>
+    </w:p>
+    <w:p>
+      <w:pPr>
+        <w:pStyle w:val="ListParagraph"/>
+        <w:numPr>
+          <w:ilvl w:val="0"/>
+          <w:numId w:val="15"/>
+        </w:numPr>
+        <w:shd w:val="clear" w:color="auto" w:fill="FFFFFF"/>
+        <w:tabs>
+          <w:tab w:val="right" w:pos="9360"/>
+          <w:tab w:val="right" w:pos="9720"/>
+        </w:tabs>
+        <w:rPr>
+          <w:rFonts w:asciiTheme="minorHAnsi" w:eastAsia="Calibri" w:hAnsiTheme="minorHAnsi" w:cstheme="minorHAnsi"/>
+          <w:bCs/>
+        </w:rPr>
+      </w:pPr>
+      <w:r>
+        <w:rPr>
+          <w:rFonts w:asciiTheme="minorHAnsi" w:eastAsia="Calibri" w:hAnsiTheme="minorHAnsi" w:cstheme="minorHAnsi"/>
+          <w:bCs/>
+        </w:rPr>
+        <w:t>Implemented new features</w:t>
+      </w:r>
+      <w:r>
+        <w:rPr>
+          <w:rFonts w:asciiTheme="minorHAnsi" w:eastAsia="Calibri" w:hAnsiTheme="minorHAnsi" w:cstheme="minorHAnsi"/>
+          <w:bCs/>
+        </w:rPr>
+        <w:t>/</w:t>
+      </w:r>
+      <w:r>
+        <w:rPr>
+          <w:rFonts w:asciiTheme="minorHAnsi" w:eastAsia="Calibri" w:hAnsiTheme="minorHAnsi" w:cstheme="minorHAnsi"/>
+          <w:bCs/>
+        </w:rPr>
+        <w:t>functionalities to streamline the mortgage application process.</w:t>
+      </w:r>
+    </w:p>
+    <w:p>
+      <w:pPr>
+        <w:pStyle w:val="ListParagraph"/>
+        <w:numPr>
+          <w:ilvl w:val="0"/>
+          <w:numId w:val="15"/>
+        </w:numPr>
+        <w:shd w:val="clear" w:color="auto" w:fill="FFFFFF"/>
+        <w:tabs>
+          <w:tab w:val="right" w:pos="9360"/>
+          <w:tab w:val="right" w:pos="9720"/>
+        </w:tabs>
+        <w:rPr>
+          <w:rFonts w:asciiTheme="minorHAnsi" w:eastAsia="Calibri" w:hAnsiTheme="minorHAnsi" w:cstheme="minorHAnsi"/>
+          <w:bCs/>
+        </w:rPr>
+      </w:pPr>
+      <w:r>
+        <w:rPr>
+          <w:rFonts w:asciiTheme="minorHAnsi" w:eastAsia="Calibri" w:hAnsiTheme="minorHAnsi" w:cstheme="minorHAnsi"/>
+          <w:bCs/>
+        </w:rPr>
+        <w:t>Optimized performance and scalability of the system to accommodate transaction volumes.</w:t>
+      </w:r>
+    </w:p>
+    <w:p>
+      <w:pPr>
+        <w:pStyle w:val="ListParagraph"/>
+        <w:numPr>
+          <w:ilvl w:val="0"/>
+          <w:numId w:val="15"/>
+        </w:numPr>
+        <w:shd w:val="clear" w:color="auto" w:fill="FFFFFF"/>
+        <w:tabs>
+          <w:tab w:val="right" w:pos="9360"/>
+          <w:tab w:val="right" w:pos="9720"/>
+        </w:tabs>
+        <w:rPr>
+          <w:rFonts w:asciiTheme="minorHAnsi" w:eastAsia="Calibri" w:hAnsiTheme="minorHAnsi" w:cstheme="minorHAnsi"/>
+          <w:bCs/>
+        </w:rPr>
+      </w:pPr>
+      <w:r>
+        <w:rPr>
+          <w:rFonts w:asciiTheme="minorHAnsi" w:eastAsia="Calibri" w:hAnsiTheme="minorHAnsi" w:cstheme="minorHAnsi"/>
+          <w:bCs/>
+        </w:rPr>
+        <w:t xml:space="preserve">Provided ongoing support for the POS Mortgage system, </w:t>
+      </w:r>
+      <w:r>
+        <w:rPr>
+          <w:rFonts w:asciiTheme="minorHAnsi" w:eastAsia="Calibri" w:hAnsiTheme="minorHAnsi" w:cstheme="minorHAnsi"/>
+          <w:bCs/>
+        </w:rPr>
+        <w:t>debugging</w:t>
+      </w:r>
+      <w:r>
+        <w:rPr>
+          <w:rFonts w:asciiTheme="minorHAnsi" w:eastAsia="Calibri" w:hAnsiTheme="minorHAnsi" w:cstheme="minorHAnsi"/>
+          <w:bCs/>
+        </w:rPr>
+        <w:t xml:space="preserve"> issues and </w:t>
+      </w:r>
+      <w:r>
+        <w:rPr>
+          <w:rFonts w:asciiTheme="minorHAnsi" w:eastAsia="Calibri" w:hAnsiTheme="minorHAnsi" w:cstheme="minorHAnsi"/>
+          <w:bCs/>
+        </w:rPr>
+        <w:t>fixing</w:t>
+      </w:r>
+      <w:r>
+        <w:rPr>
+          <w:rFonts w:asciiTheme="minorHAnsi" w:eastAsia="Calibri" w:hAnsiTheme="minorHAnsi" w:cstheme="minorHAnsi"/>
+          <w:bCs/>
+        </w:rPr>
+        <w:t xml:space="preserve"> bug</w:t>
+      </w:r>
+      <w:r>
+        <w:rPr>
+          <w:rFonts w:asciiTheme="minorHAnsi" w:eastAsia="Calibri" w:hAnsiTheme="minorHAnsi" w:cstheme="minorHAnsi"/>
+          <w:bCs/>
+        </w:rPr>
+        <w:t>s</w:t>
+      </w:r>
+      <w:r>
+        <w:rPr>
+          <w:rFonts w:asciiTheme="minorHAnsi" w:eastAsia="Calibri" w:hAnsiTheme="minorHAnsi" w:cstheme="minorHAnsi"/>
+          <w:bCs/>
+        </w:rPr>
+        <w:t>.</w:t>
+      </w:r>
+    </w:p>
+    <w:p>
+      <w:pPr>
+        <w:keepLines/>
+        <w:shd w:val="clear" w:color="auto" w:fill="FFFFFF"/>
+        <w:tabs>
+          <w:tab w:val="right" w:pos="9720"/>
+        </w:tabs>
+        <w:rPr>
+          <w:rFonts w:asciiTheme="minorHAnsi" w:eastAsia="Calibri" w:hAnsiTheme="minorHAnsi" w:cstheme="minorHAnsi"/>
+          <w:bCs/>
+        </w:rPr>
+      </w:pPr>
+      <w:r>
+        <w:rPr>
+          <w:rFonts w:asciiTheme="minorHAnsi" w:eastAsia="Calibri" w:hAnsiTheme="minorHAnsi" w:cstheme="minorHAnsi"/>
+          <w:bCs/>
+        </w:rPr>
+        <w:tab/>
+        <w:t xml:space="preserve">    </w:t>
+      </w:r>
+    </w:p>
+    <w:p>
+      <w:pPr>
         <w:pBdr>
-          <w:top w:val="nil"/>
-          <w:left w:val="nil"/>
-          <w:bottom w:val="nil"/>
-          <w:right w:val="nil"/>
-          <w:between w:val="nil"/>
+          <w:top w:val="none" w:sz="0" w:space="0" w:color="000000"/>
+          <w:left w:val="none" w:sz="0" w:space="0" w:color="000000"/>
+          <w:bottom w:val="none" w:sz="0" w:space="0" w:color="000000"/>
+          <w:right w:val="none" w:sz="0" w:space="0" w:color="000000"/>
+          <w:between w:val="none" w:sz="0" w:space="0" w:color="000000"/>
         </w:pBdr>
         <w:tabs>
           <w:tab w:val="right" w:pos="9360"/>
@@ -2584,8 +2049,48 @@
           <w:rFonts w:asciiTheme="minorHAnsi" w:eastAsia="Calibri" w:hAnsiTheme="minorHAnsi" w:cstheme="minorHAnsi"/>
           <w:bCs/>
         </w:rPr>
-        <w:t>Team Lead and Owner of 3 backend microservices and contributor to SPA application.</w:t>
-      </w:r>
+        <w:t>Lead Engineer</w:t>
+      </w:r>
+      <w:r>
+        <w:rPr>
+          <w:rFonts w:asciiTheme="minorHAnsi" w:eastAsia="Calibri" w:hAnsiTheme="minorHAnsi" w:cstheme="minorHAnsi"/>
+          <w:bCs/>
+        </w:rPr>
+        <w:t xml:space="preserve"> </w:t>
+      </w:r>
+      <w:r>
+        <w:rPr>
+          <w:rFonts w:asciiTheme="minorHAnsi" w:eastAsia="Calibri" w:hAnsiTheme="minorHAnsi" w:cstheme="minorHAnsi"/>
+          <w:bCs/>
+        </w:rPr>
+        <w:t xml:space="preserve">(LE) of a greenfield initiative, spearheading the effort to replace existing applications with a modern Single Page Application (SPA). </w:t>
+      </w:r>
+      <w:r>
+        <w:rPr>
+          <w:rFonts w:asciiTheme="minorHAnsi" w:eastAsia="Calibri" w:hAnsiTheme="minorHAnsi" w:cstheme="minorHAnsi"/>
+          <w:bCs/>
+        </w:rPr>
+        <w:t>P</w:t>
+      </w:r>
+      <w:r>
+        <w:rPr>
+          <w:rFonts w:asciiTheme="minorHAnsi" w:eastAsia="Calibri" w:hAnsiTheme="minorHAnsi" w:cstheme="minorHAnsi"/>
+          <w:bCs/>
+        </w:rPr>
+        <w:t>layed a pivotal role in delivering a cutting-edge solution to meet our business objectives.</w:t>
+      </w:r>
+    </w:p>
+    <w:p>
+      <w:pPr>
+        <w:tabs>
+          <w:tab w:val="right" w:pos="9360"/>
+          <w:tab w:val="right" w:pos="9720"/>
+        </w:tabs>
+        <w:rPr>
+          <w:rFonts w:asciiTheme="minorHAnsi" w:eastAsia="Calibri" w:hAnsiTheme="minorHAnsi" w:cstheme="minorHAnsi"/>
+          <w:bCs/>
+        </w:rPr>
+      </w:pPr>
     </w:p>
     <w:p>
       <w:pPr>
@@ -2615,107 +2120,23 @@
           <w:rFonts w:asciiTheme="minorHAnsi" w:eastAsia="Calibri" w:hAnsiTheme="minorHAnsi" w:cstheme="minorHAnsi"/>
           <w:bCs/>
         </w:rPr>
-        <w:t>Typescript/Angular frontend and C# backend with Microsoft Azure cloud hosting.</w:t>
-      </w:r>
-    </w:p>
-    <w:p>
-      <w:pPr>
-        <w:shd w:val="clear" w:color="auto" w:fill="FFFFFF"/>
-        <w:tabs>
-          <w:tab w:val="right" w:pos="9360"/>
-          <w:tab w:val="right" w:pos="9720"/>
-        </w:tabs>
-        <w:rPr>
-          <w:rFonts w:asciiTheme="minorHAnsi" w:eastAsia="Calibri" w:hAnsiTheme="minorHAnsi" w:cstheme="minorHAnsi"/>
-          <w:bCs/>
-          <w:sz w:val="20"/>
-          <w:szCs w:val="20"/>
-        </w:rPr>
-      </w:pPr>
-    </w:p>
-    <w:p>
-      <w:pPr>
-        <w:shd w:val="clear" w:color="auto" w:fill="FFFFFF"/>
-        <w:tabs>
-          <w:tab w:val="right" w:pos="9720"/>
-        </w:tabs>
-        <w:rPr>
-          <w:rFonts w:asciiTheme="minorHAnsi" w:eastAsia="Calibri" w:hAnsiTheme="minorHAnsi" w:cstheme="minorHAnsi"/>
-          <w:bCs/>
-        </w:rPr>
-      </w:pPr>
-      <w:r>
-        <w:rPr>
-          <w:rFonts w:asciiTheme="minorHAnsi" w:eastAsia="Calibri" w:hAnsiTheme="minorHAnsi" w:cstheme="minorHAnsi"/>
-          <w:bCs/>
-        </w:rPr>
-        <w:t>Senior Consulting Software Engineer</w:t>
-      </w:r>
-      <w:r>
-        <w:rPr>
-          <w:rFonts w:asciiTheme="minorHAnsi" w:eastAsia="Calibri" w:hAnsiTheme="minorHAnsi" w:cstheme="minorHAnsi"/>
-          <w:bCs/>
-        </w:rPr>
-        <w:tab/>
-      </w:r>
-      <w:r>
-        <w:rPr>
-          <w:rFonts w:asciiTheme="minorHAnsi" w:eastAsia="Calibri" w:hAnsiTheme="minorHAnsi" w:cstheme="minorHAnsi"/>
-          <w:bCs/>
-        </w:rPr>
-        <w:t>May 2015 – Mar 2016</w:t>
-      </w:r>
-    </w:p>
-    <w:p>
-      <w:pPr>
-        <w:shd w:val="clear" w:color="auto" w:fill="FFFFFF"/>
-        <w:tabs>
-          <w:tab w:val="right" w:pos="9720"/>
-        </w:tabs>
-        <w:rPr>
-          <w:rFonts w:asciiTheme="minorHAnsi" w:eastAsia="Calibri" w:hAnsiTheme="minorHAnsi" w:cstheme="minorHAnsi"/>
-          <w:bCs/>
-        </w:rPr>
-      </w:pPr>
-      <w:r>
-        <w:rPr>
-          <w:rFonts w:asciiTheme="minorHAnsi" w:eastAsia="Calibri" w:hAnsiTheme="minorHAnsi" w:cstheme="minorHAnsi"/>
-          <w:bCs/>
-        </w:rPr>
-        <w:t>Blue Yonder</w:t>
-      </w:r>
-      <w:r>
-        <w:rPr>
-          <w:rFonts w:asciiTheme="minorHAnsi" w:eastAsia="Calibri" w:hAnsiTheme="minorHAnsi" w:cstheme="minorHAnsi"/>
-          <w:bCs/>
-        </w:rPr>
-        <w:tab/>
-      </w:r>
-      <w:r>
-        <w:rPr>
-          <w:rFonts w:asciiTheme="minorHAnsi" w:eastAsia="Calibri" w:hAnsiTheme="minorHAnsi" w:cstheme="minorHAnsi"/>
-          <w:bCs/>
-        </w:rPr>
-        <w:t>Waukesha, WI</w:t>
-      </w:r>
-    </w:p>
-    <w:p>
-      <w:pPr>
-        <w:shd w:val="clear" w:color="auto" w:fill="FFFFFF"/>
-        <w:tabs>
-          <w:tab w:val="right" w:pos="9360"/>
-          <w:tab w:val="right" w:pos="9720"/>
-        </w:tabs>
-        <w:rPr>
-          <w:rFonts w:asciiTheme="minorHAnsi" w:eastAsia="Calibri" w:hAnsiTheme="minorHAnsi" w:cstheme="minorHAnsi"/>
-          <w:bCs/>
-          <w:sz w:val="20"/>
-          <w:szCs w:val="20"/>
-        </w:rPr>
-      </w:pPr>
-    </w:p>
-    <w:p>
-      <w:pPr>
+        <w:t>Introduced Angular animations to elevate the overall user experience</w:t>
+      </w:r>
+      <w:r>
+        <w:rPr>
+          <w:rFonts w:asciiTheme="minorHAnsi" w:eastAsia="Calibri" w:hAnsiTheme="minorHAnsi" w:cstheme="minorHAnsi"/>
+          <w:bCs/>
+        </w:rPr>
+        <w:t>.</w:t>
+      </w:r>
+    </w:p>
+    <w:p>
+      <w:pPr>
+        <w:pStyle w:val="ListParagraph"/>
+        <w:numPr>
+          <w:ilvl w:val="0"/>
+          <w:numId w:val="16"/>
+        </w:numPr>
         <w:pBdr>
           <w:top w:val="none" w:sz="0" w:space="0" w:color="000000"/>
           <w:left w:val="none" w:sz="0" w:space="0" w:color="000000"/>
@@ -2730,250 +2151,23 @@
         <w:rPr>
           <w:rFonts w:asciiTheme="minorHAnsi" w:eastAsia="Calibri" w:hAnsiTheme="minorHAnsi" w:cstheme="minorHAnsi"/>
           <w:bCs/>
-          <w:sz w:val="20"/>
-          <w:szCs w:val="20"/>
-        </w:rPr>
-      </w:pPr>
-      <w:r>
-        <w:rPr>
-          <w:rFonts w:asciiTheme="minorHAnsi" w:eastAsia="Calibri" w:hAnsiTheme="minorHAnsi" w:cstheme="minorHAnsi"/>
-          <w:bCs/>
-          <w:sz w:val="20"/>
-          <w:szCs w:val="20"/>
-          <w:highlight w:val="white"/>
-        </w:rPr>
-        <w:t xml:space="preserve">Individual contributor </w:t>
-      </w:r>
-      <w:r>
-        <w:rPr>
-          <w:rFonts w:asciiTheme="minorHAnsi" w:eastAsia="Calibri" w:hAnsiTheme="minorHAnsi" w:cstheme="minorHAnsi"/>
-          <w:bCs/>
-          <w:sz w:val="20"/>
-          <w:szCs w:val="20"/>
-          <w:highlight w:val="white"/>
-        </w:rPr>
-        <w:t>a</w:t>
-      </w:r>
-      <w:r>
-        <w:rPr>
-          <w:rFonts w:asciiTheme="minorHAnsi" w:eastAsia="Calibri" w:hAnsiTheme="minorHAnsi" w:cstheme="minorHAnsi"/>
-          <w:bCs/>
-          <w:sz w:val="20"/>
-          <w:szCs w:val="20"/>
-          <w:highlight w:val="white"/>
-        </w:rPr>
-        <w:t>ddressing identified gaps between our core software platform and the customer needs</w:t>
-      </w:r>
-      <w:r>
-        <w:rPr>
-          <w:rFonts w:asciiTheme="minorHAnsi" w:eastAsia="Calibri" w:hAnsiTheme="minorHAnsi" w:cstheme="minorHAnsi"/>
-          <w:bCs/>
-          <w:sz w:val="20"/>
-          <w:szCs w:val="20"/>
-          <w:highlight w:val="white"/>
-        </w:rPr>
-        <w:t xml:space="preserve">. </w:t>
-      </w:r>
-      <w:r>
-        <w:rPr>
-          <w:rFonts w:asciiTheme="minorHAnsi" w:eastAsia="Calibri" w:hAnsiTheme="minorHAnsi" w:cstheme="minorHAnsi"/>
-          <w:bCs/>
-          <w:sz w:val="20"/>
-          <w:szCs w:val="20"/>
-        </w:rPr>
-        <w:t>Worked to either implement customer specific changes or provide generic solutions for core warehouse management solution.</w:t>
-      </w:r>
-    </w:p>
-    <w:p>
-      <w:pPr>
-        <w:shd w:val="clear" w:color="auto" w:fill="FFFFFF"/>
-        <w:tabs>
-          <w:tab w:val="right" w:pos="9360"/>
-          <w:tab w:val="right" w:pos="9720"/>
-        </w:tabs>
-        <w:rPr>
-          <w:rFonts w:asciiTheme="minorHAnsi" w:eastAsia="Calibri" w:hAnsiTheme="minorHAnsi" w:cstheme="minorHAnsi"/>
-          <w:bCs/>
-          <w:sz w:val="20"/>
-          <w:szCs w:val="20"/>
-        </w:rPr>
-      </w:pPr>
+        </w:rPr>
+      </w:pPr>
+      <w:r>
+        <w:rPr>
+          <w:rFonts w:asciiTheme="minorHAnsi" w:eastAsia="Calibri" w:hAnsiTheme="minorHAnsi" w:cstheme="minorHAnsi"/>
+          <w:bCs/>
+        </w:rPr>
+        <w:t xml:space="preserve">Took full ownership of three C# .NET backend microservices, overseeing their development and maintenance, while concurrently playing an active role in enhancing the SPA frontend. </w:t>
+      </w:r>
     </w:p>
     <w:p>
       <w:pPr>
         <w:pStyle w:val="ListParagraph"/>
         <w:numPr>
           <w:ilvl w:val="0"/>
-          <w:numId w:val="17"/>
+          <w:numId w:val="16"/>
         </w:numPr>
-        <w:shd w:val="clear" w:color="auto" w:fill="FFFFFF"/>
-        <w:tabs>
-          <w:tab w:val="right" w:pos="9360"/>
-          <w:tab w:val="right" w:pos="9720"/>
-        </w:tabs>
-        <w:rPr>
-          <w:rFonts w:asciiTheme="minorHAnsi" w:eastAsia="Calibri" w:hAnsiTheme="minorHAnsi" w:cstheme="minorHAnsi"/>
-          <w:bCs/>
-        </w:rPr>
-      </w:pPr>
-      <w:r>
-        <w:rPr>
-          <w:rFonts w:asciiTheme="minorHAnsi" w:eastAsia="Calibri" w:hAnsiTheme="minorHAnsi" w:cstheme="minorHAnsi"/>
-          <w:bCs/>
-        </w:rPr>
-        <w:t>Implement Voice enhancements introduced to the core product.</w:t>
-      </w:r>
-    </w:p>
-    <w:p>
-      <w:pPr>
-        <w:pStyle w:val="ListParagraph"/>
-        <w:numPr>
-          <w:ilvl w:val="0"/>
-          <w:numId w:val="17"/>
-        </w:numPr>
-        <w:shd w:val="clear" w:color="auto" w:fill="FFFFFF"/>
-        <w:tabs>
-          <w:tab w:val="right" w:pos="9360"/>
-          <w:tab w:val="right" w:pos="9720"/>
-        </w:tabs>
-        <w:rPr>
-          <w:rFonts w:asciiTheme="minorHAnsi" w:eastAsia="Calibri" w:hAnsiTheme="minorHAnsi" w:cstheme="minorHAnsi"/>
-          <w:bCs/>
-        </w:rPr>
-      </w:pPr>
-      <w:r>
-        <w:rPr>
-          <w:rFonts w:asciiTheme="minorHAnsi" w:eastAsia="Calibri" w:hAnsiTheme="minorHAnsi" w:cstheme="minorHAnsi"/>
-          <w:bCs/>
-        </w:rPr>
-        <w:t>Lead efforts collaborating with customers directly to meet their needs.</w:t>
-      </w:r>
-    </w:p>
-    <w:p>
-      <w:pPr>
-        <w:pStyle w:val="ListParagraph"/>
-        <w:numPr>
-          <w:ilvl w:val="0"/>
-          <w:numId w:val="17"/>
-        </w:numPr>
-        <w:shd w:val="clear" w:color="auto" w:fill="FFFFFF"/>
-        <w:tabs>
-          <w:tab w:val="right" w:pos="9360"/>
-          <w:tab w:val="right" w:pos="9720"/>
-        </w:tabs>
-        <w:rPr>
-          <w:rFonts w:asciiTheme="minorHAnsi" w:eastAsia="Calibri" w:hAnsiTheme="minorHAnsi" w:cstheme="minorHAnsi"/>
-          <w:bCs/>
-        </w:rPr>
-      </w:pPr>
-      <w:r>
-        <w:rPr>
-          <w:rFonts w:asciiTheme="minorHAnsi" w:eastAsia="Calibri" w:hAnsiTheme="minorHAnsi" w:cstheme="minorHAnsi"/>
-          <w:bCs/>
-        </w:rPr>
-        <w:t>Provided on-site support during customer go-lives.</w:t>
-      </w:r>
-    </w:p>
-    <w:p>
-      <w:pPr>
-        <w:shd w:val="clear" w:color="auto" w:fill="FFFFFF"/>
-        <w:tabs>
-          <w:tab w:val="right" w:pos="9360"/>
-          <w:tab w:val="right" w:pos="9720"/>
-        </w:tabs>
-        <w:rPr>
-          <w:rFonts w:asciiTheme="minorHAnsi" w:eastAsia="Calibri" w:hAnsiTheme="minorHAnsi" w:cstheme="minorHAnsi"/>
-          <w:bCs/>
-          <w:sz w:val="20"/>
-          <w:szCs w:val="20"/>
-        </w:rPr>
-      </w:pPr>
-    </w:p>
-    <w:p>
-      <w:pPr>
-        <w:shd w:val="clear" w:color="auto" w:fill="FFFFFF"/>
-        <w:tabs>
-          <w:tab w:val="right" w:pos="9720"/>
-        </w:tabs>
-        <w:rPr>
-          <w:rFonts w:asciiTheme="minorHAnsi" w:eastAsia="Calibri" w:hAnsiTheme="minorHAnsi" w:cstheme="minorHAnsi"/>
-          <w:bCs/>
-        </w:rPr>
-      </w:pPr>
-      <w:r>
-        <w:rPr>
-          <w:rFonts w:asciiTheme="minorHAnsi" w:eastAsia="Calibri" w:hAnsiTheme="minorHAnsi" w:cstheme="minorHAnsi"/>
-          <w:bCs/>
-        </w:rPr>
-        <w:t>Software Developer</w:t>
-      </w:r>
-      <w:r>
-        <w:rPr>
-          <w:rFonts w:asciiTheme="minorHAnsi" w:eastAsia="Calibri" w:hAnsiTheme="minorHAnsi" w:cstheme="minorHAnsi"/>
-          <w:bCs/>
-        </w:rPr>
-        <w:tab/>
-      </w:r>
-      <w:r>
-        <w:rPr>
-          <w:rFonts w:asciiTheme="minorHAnsi" w:eastAsia="Calibri" w:hAnsiTheme="minorHAnsi" w:cstheme="minorHAnsi"/>
-          <w:bCs/>
-        </w:rPr>
-        <w:t>Dec 2013 – May 2015</w:t>
-      </w:r>
-    </w:p>
-    <w:p>
-      <w:pPr>
-        <w:shd w:val="clear" w:color="auto" w:fill="FFFFFF"/>
-        <w:tabs>
-          <w:tab w:val="right" w:pos="9720"/>
-        </w:tabs>
-        <w:rPr>
-          <w:rFonts w:asciiTheme="minorHAnsi" w:eastAsia="Calibri" w:hAnsiTheme="minorHAnsi" w:cstheme="minorHAnsi"/>
-          <w:bCs/>
-        </w:rPr>
-      </w:pPr>
-      <w:proofErr w:type="spellStart"/>
-      <w:r>
-        <w:rPr>
-          <w:rFonts w:asciiTheme="minorHAnsi" w:eastAsia="Calibri" w:hAnsiTheme="minorHAnsi" w:cstheme="minorHAnsi"/>
-          <w:bCs/>
-        </w:rPr>
-        <w:t>Iptor</w:t>
-      </w:r>
-      <w:proofErr w:type="spellEnd"/>
-      <w:r>
-        <w:rPr>
-          <w:rFonts w:asciiTheme="minorHAnsi" w:eastAsia="Calibri" w:hAnsiTheme="minorHAnsi" w:cstheme="minorHAnsi"/>
-          <w:bCs/>
-        </w:rPr>
-        <w:tab/>
-      </w:r>
-      <w:r>
-        <w:rPr>
-          <w:rFonts w:asciiTheme="minorHAnsi" w:eastAsia="Calibri" w:hAnsiTheme="minorHAnsi" w:cstheme="minorHAnsi"/>
-          <w:bCs/>
-        </w:rPr>
-        <w:t>Brookfield, WI</w:t>
-      </w:r>
-    </w:p>
-    <w:p>
-      <w:pPr>
-        <w:shd w:val="clear" w:color="auto" w:fill="FFFFFF"/>
-        <w:tabs>
-          <w:tab w:val="right" w:pos="9360"/>
-          <w:tab w:val="right" w:pos="9720"/>
-        </w:tabs>
-        <w:rPr>
-          <w:rFonts w:asciiTheme="minorHAnsi" w:eastAsia="Calibri" w:hAnsiTheme="minorHAnsi" w:cstheme="minorHAnsi"/>
-          <w:bCs/>
-          <w:sz w:val="20"/>
-          <w:szCs w:val="20"/>
-        </w:rPr>
-      </w:pPr>
-    </w:p>
-    <w:p>
-      <w:pPr>
         <w:pBdr>
           <w:top w:val="none" w:sz="0" w:space="0" w:color="000000"/>
           <w:left w:val="none" w:sz="0" w:space="0" w:color="000000"/>
@@ -2988,113 +2182,398 @@
         <w:rPr>
           <w:rFonts w:asciiTheme="minorHAnsi" w:eastAsia="Calibri" w:hAnsiTheme="minorHAnsi" w:cstheme="minorHAnsi"/>
           <w:bCs/>
-          <w:sz w:val="20"/>
-          <w:szCs w:val="20"/>
-        </w:rPr>
-      </w:pPr>
-      <w:r>
-        <w:rPr>
-          <w:rFonts w:asciiTheme="minorHAnsi" w:eastAsia="Calibri" w:hAnsiTheme="minorHAnsi" w:cstheme="minorHAnsi"/>
-          <w:bCs/>
-          <w:sz w:val="20"/>
-          <w:szCs w:val="20"/>
-        </w:rPr>
-        <w:t xml:space="preserve">Individual contributor to the modernization of the </w:t>
-      </w:r>
-      <w:r>
-        <w:rPr>
-          <w:rFonts w:asciiTheme="minorHAnsi" w:eastAsia="Calibri" w:hAnsiTheme="minorHAnsi" w:cstheme="minorHAnsi"/>
-          <w:bCs/>
-          <w:sz w:val="20"/>
-          <w:szCs w:val="20"/>
-        </w:rPr>
-        <w:t xml:space="preserve">warehouse </w:t>
-      </w:r>
-      <w:r>
-        <w:rPr>
-          <w:rFonts w:asciiTheme="minorHAnsi" w:eastAsia="Calibri" w:hAnsiTheme="minorHAnsi" w:cstheme="minorHAnsi"/>
-          <w:bCs/>
-          <w:sz w:val="20"/>
-          <w:szCs w:val="20"/>
-        </w:rPr>
-        <w:t>management</w:t>
-      </w:r>
-      <w:r>
-        <w:rPr>
-          <w:rFonts w:asciiTheme="minorHAnsi" w:eastAsia="Calibri" w:hAnsiTheme="minorHAnsi" w:cstheme="minorHAnsi"/>
-          <w:bCs/>
-          <w:sz w:val="20"/>
-          <w:szCs w:val="20"/>
-        </w:rPr>
-        <w:t xml:space="preserve"> application.  Team </w:t>
-      </w:r>
-      <w:r>
-        <w:rPr>
-          <w:rFonts w:asciiTheme="minorHAnsi" w:eastAsia="Calibri" w:hAnsiTheme="minorHAnsi" w:cstheme="minorHAnsi"/>
-          <w:bCs/>
-          <w:sz w:val="20"/>
-          <w:szCs w:val="20"/>
-        </w:rPr>
-        <w:t xml:space="preserve">consisting </w:t>
-      </w:r>
-      <w:r>
-        <w:rPr>
-          <w:rFonts w:asciiTheme="minorHAnsi" w:eastAsia="Calibri" w:hAnsiTheme="minorHAnsi" w:cstheme="minorHAnsi"/>
-          <w:bCs/>
-          <w:sz w:val="20"/>
-          <w:szCs w:val="20"/>
-        </w:rPr>
-        <w:t xml:space="preserve">of </w:t>
-      </w:r>
-      <w:r>
-        <w:rPr>
-          <w:rFonts w:asciiTheme="minorHAnsi" w:eastAsia="Calibri" w:hAnsiTheme="minorHAnsi" w:cstheme="minorHAnsi"/>
-          <w:bCs/>
-          <w:sz w:val="20"/>
-          <w:szCs w:val="20"/>
-        </w:rPr>
-        <w:t>four</w:t>
-      </w:r>
-      <w:r>
-        <w:rPr>
-          <w:rFonts w:asciiTheme="minorHAnsi" w:eastAsia="Calibri" w:hAnsiTheme="minorHAnsi" w:cstheme="minorHAnsi"/>
-          <w:bCs/>
-          <w:sz w:val="20"/>
-          <w:szCs w:val="20"/>
-        </w:rPr>
-        <w:t xml:space="preserve"> engineers working to switch from a legacy on-prem VB .NET application to a </w:t>
-      </w:r>
-      <w:r>
-        <w:rPr>
-          <w:rFonts w:asciiTheme="minorHAnsi" w:eastAsia="Calibri" w:hAnsiTheme="minorHAnsi" w:cstheme="minorHAnsi"/>
-          <w:bCs/>
-          <w:sz w:val="20"/>
-          <w:szCs w:val="20"/>
-        </w:rPr>
-        <w:t xml:space="preserve">modern </w:t>
-      </w:r>
-      <w:r>
-        <w:rPr>
-          <w:rFonts w:asciiTheme="minorHAnsi" w:eastAsia="Calibri" w:hAnsiTheme="minorHAnsi" w:cstheme="minorHAnsi"/>
-          <w:bCs/>
-          <w:sz w:val="20"/>
-          <w:szCs w:val="20"/>
-        </w:rPr>
-        <w:t>web application.</w:t>
+        </w:rPr>
+      </w:pPr>
+      <w:r>
+        <w:rPr>
+          <w:rFonts w:asciiTheme="minorHAnsi" w:eastAsia="Calibri" w:hAnsiTheme="minorHAnsi" w:cstheme="minorHAnsi"/>
+          <w:bCs/>
+        </w:rPr>
+        <w:t>Leveraged TypeScript and Angular for frontend development.</w:t>
       </w:r>
     </w:p>
     <w:p>
       <w:pPr>
         <w:shd w:val="clear" w:color="auto" w:fill="FFFFFF"/>
         <w:tabs>
+          <w:tab w:val="right" w:pos="9720"/>
+        </w:tabs>
+        <w:rPr>
+          <w:rFonts w:asciiTheme="minorHAnsi" w:eastAsia="Calibri" w:hAnsiTheme="minorHAnsi" w:cstheme="minorHAnsi"/>
+          <w:bCs/>
+        </w:rPr>
+      </w:pPr>
+      <w:r>
+        <w:rPr>
+          <w:rFonts w:asciiTheme="minorHAnsi" w:eastAsia="Calibri" w:hAnsiTheme="minorHAnsi" w:cstheme="minorHAnsi"/>
+          <w:bCs/>
+        </w:rPr>
+        <w:lastRenderedPageBreak/>
+        <w:t>Senior Consulting Software Engineer</w:t>
+      </w:r>
+      <w:r>
+        <w:rPr>
+          <w:rFonts w:asciiTheme="minorHAnsi" w:eastAsia="Calibri" w:hAnsiTheme="minorHAnsi" w:cstheme="minorHAnsi"/>
+          <w:bCs/>
+        </w:rPr>
+        <w:tab/>
+      </w:r>
+      <w:r>
+        <w:rPr>
+          <w:rFonts w:asciiTheme="minorHAnsi" w:eastAsia="Calibri" w:hAnsiTheme="minorHAnsi" w:cstheme="minorHAnsi"/>
+          <w:bCs/>
+        </w:rPr>
+        <w:t>May 2015 – Mar 2016</w:t>
+      </w:r>
+    </w:p>
+    <w:p>
+      <w:pPr>
+        <w:shd w:val="clear" w:color="auto" w:fill="FFFFFF"/>
+        <w:tabs>
+          <w:tab w:val="right" w:pos="9720"/>
+        </w:tabs>
+        <w:rPr>
+          <w:rFonts w:asciiTheme="minorHAnsi" w:eastAsia="Calibri" w:hAnsiTheme="minorHAnsi" w:cstheme="minorHAnsi"/>
+          <w:bCs/>
+        </w:rPr>
+      </w:pPr>
+      <w:r>
+        <w:rPr>
+          <w:rFonts w:asciiTheme="minorHAnsi" w:eastAsia="Calibri" w:hAnsiTheme="minorHAnsi" w:cstheme="minorHAnsi"/>
+          <w:bCs/>
+        </w:rPr>
+        <w:t>Blue Yonder</w:t>
+      </w:r>
+      <w:r>
+        <w:rPr>
+          <w:rFonts w:asciiTheme="minorHAnsi" w:eastAsia="Calibri" w:hAnsiTheme="minorHAnsi" w:cstheme="minorHAnsi"/>
+          <w:bCs/>
+        </w:rPr>
+        <w:tab/>
+      </w:r>
+      <w:r>
+        <w:rPr>
+          <w:rFonts w:asciiTheme="minorHAnsi" w:eastAsia="Calibri" w:hAnsiTheme="minorHAnsi" w:cstheme="minorHAnsi"/>
+          <w:bCs/>
+        </w:rPr>
+        <w:t>Waukesha, WI</w:t>
+      </w:r>
+    </w:p>
+    <w:p>
+      <w:pPr>
+        <w:shd w:val="clear" w:color="auto" w:fill="FFFFFF"/>
+        <w:tabs>
           <w:tab w:val="right" w:pos="9360"/>
           <w:tab w:val="right" w:pos="9720"/>
         </w:tabs>
         <w:rPr>
           <w:rFonts w:asciiTheme="minorHAnsi" w:eastAsia="Calibri" w:hAnsiTheme="minorHAnsi" w:cstheme="minorHAnsi"/>
           <w:bCs/>
-          <w:sz w:val="20"/>
-          <w:szCs w:val="20"/>
+        </w:rPr>
+      </w:pPr>
+    </w:p>
+    <w:p>
+      <w:pPr>
+        <w:shd w:val="clear" w:color="auto" w:fill="FFFFFF"/>
+        <w:tabs>
+          <w:tab w:val="right" w:pos="9360"/>
+          <w:tab w:val="right" w:pos="9720"/>
+        </w:tabs>
+        <w:rPr>
+          <w:rFonts w:asciiTheme="minorHAnsi" w:eastAsia="Calibri" w:hAnsiTheme="minorHAnsi" w:cstheme="minorHAnsi"/>
+          <w:bCs/>
+        </w:rPr>
+      </w:pPr>
+      <w:r>
+        <w:rPr>
+          <w:rFonts w:asciiTheme="minorHAnsi" w:eastAsia="Calibri" w:hAnsiTheme="minorHAnsi" w:cstheme="minorHAnsi"/>
+          <w:bCs/>
+        </w:rPr>
+        <w:t xml:space="preserve">Senior Consultant </w:t>
+      </w:r>
+      <w:r>
+        <w:rPr>
+          <w:rFonts w:asciiTheme="minorHAnsi" w:eastAsia="Calibri" w:hAnsiTheme="minorHAnsi" w:cstheme="minorHAnsi"/>
+          <w:bCs/>
+        </w:rPr>
+        <w:t>focus</w:t>
+      </w:r>
+      <w:r>
+        <w:rPr>
+          <w:rFonts w:asciiTheme="minorHAnsi" w:eastAsia="Calibri" w:hAnsiTheme="minorHAnsi" w:cstheme="minorHAnsi"/>
+          <w:bCs/>
+        </w:rPr>
+        <w:t>ing</w:t>
+      </w:r>
+      <w:r>
+        <w:rPr>
+          <w:rFonts w:asciiTheme="minorHAnsi" w:eastAsia="Calibri" w:hAnsiTheme="minorHAnsi" w:cstheme="minorHAnsi"/>
+          <w:bCs/>
+        </w:rPr>
+        <w:t xml:space="preserve"> on bridging the identified gaps between our core software platform and customer requirements within the solutions. This involved either implementing customer-specific changes or devising generic solutions to enhance the core product to better meet customer needs.</w:t>
+      </w:r>
+    </w:p>
+    <w:p>
+      <w:pPr>
+        <w:shd w:val="clear" w:color="auto" w:fill="FFFFFF"/>
+        <w:tabs>
+          <w:tab w:val="right" w:pos="9360"/>
+          <w:tab w:val="right" w:pos="9720"/>
+        </w:tabs>
+        <w:rPr>
+          <w:rFonts w:asciiTheme="minorHAnsi" w:eastAsia="Calibri" w:hAnsiTheme="minorHAnsi" w:cstheme="minorHAnsi"/>
+          <w:bCs/>
+        </w:rPr>
+      </w:pPr>
+    </w:p>
+    <w:p>
+      <w:pPr>
+        <w:pStyle w:val="ListParagraph"/>
+        <w:numPr>
+          <w:ilvl w:val="0"/>
+          <w:numId w:val="17"/>
+        </w:numPr>
+        <w:shd w:val="clear" w:color="auto" w:fill="FFFFFF"/>
+        <w:tabs>
+          <w:tab w:val="right" w:pos="9360"/>
+          <w:tab w:val="right" w:pos="9720"/>
+        </w:tabs>
+        <w:rPr>
+          <w:rFonts w:asciiTheme="minorHAnsi" w:eastAsia="Calibri" w:hAnsiTheme="minorHAnsi" w:cstheme="minorHAnsi"/>
+          <w:bCs/>
+        </w:rPr>
+      </w:pPr>
+      <w:r>
+        <w:rPr>
+          <w:rFonts w:asciiTheme="minorHAnsi" w:eastAsia="Calibri" w:hAnsiTheme="minorHAnsi" w:cstheme="minorHAnsi"/>
+          <w:bCs/>
+        </w:rPr>
+        <w:t xml:space="preserve">Spearheaded the implementation of </w:t>
+      </w:r>
+      <w:r>
+        <w:rPr>
+          <w:rFonts w:asciiTheme="minorHAnsi" w:eastAsia="Calibri" w:hAnsiTheme="minorHAnsi" w:cstheme="minorHAnsi"/>
+          <w:bCs/>
+        </w:rPr>
+        <w:t>V</w:t>
+      </w:r>
+      <w:r>
+        <w:rPr>
+          <w:rFonts w:asciiTheme="minorHAnsi" w:eastAsia="Calibri" w:hAnsiTheme="minorHAnsi" w:cstheme="minorHAnsi"/>
+          <w:bCs/>
+        </w:rPr>
+        <w:t>oice enhancements within the core product, enhancing user experience and efficiency.</w:t>
+      </w:r>
+    </w:p>
+    <w:p>
+      <w:pPr>
+        <w:pStyle w:val="ListParagraph"/>
+        <w:numPr>
+          <w:ilvl w:val="0"/>
+          <w:numId w:val="17"/>
+        </w:numPr>
+        <w:shd w:val="clear" w:color="auto" w:fill="FFFFFF"/>
+        <w:tabs>
+          <w:tab w:val="right" w:pos="9360"/>
+          <w:tab w:val="right" w:pos="9720"/>
+        </w:tabs>
+        <w:rPr>
+          <w:rFonts w:asciiTheme="minorHAnsi" w:eastAsia="Calibri" w:hAnsiTheme="minorHAnsi" w:cstheme="minorHAnsi"/>
+          <w:bCs/>
+        </w:rPr>
+      </w:pPr>
+      <w:r>
+        <w:rPr>
+          <w:rFonts w:asciiTheme="minorHAnsi" w:eastAsia="Calibri" w:hAnsiTheme="minorHAnsi" w:cstheme="minorHAnsi"/>
+          <w:bCs/>
+        </w:rPr>
+        <w:t>Led collaborative efforts with customers directly to understand their unique needs and tailor solutions to address them effectively.</w:t>
+      </w:r>
+    </w:p>
+    <w:p>
+      <w:pPr>
+        <w:pStyle w:val="ListParagraph"/>
+        <w:numPr>
+          <w:ilvl w:val="0"/>
+          <w:numId w:val="17"/>
+        </w:numPr>
+        <w:shd w:val="clear" w:color="auto" w:fill="FFFFFF"/>
+        <w:tabs>
+          <w:tab w:val="right" w:pos="9360"/>
+          <w:tab w:val="right" w:pos="9720"/>
+        </w:tabs>
+        <w:rPr>
+          <w:rFonts w:asciiTheme="minorHAnsi" w:eastAsia="Calibri" w:hAnsiTheme="minorHAnsi" w:cstheme="minorHAnsi"/>
+          <w:bCs/>
+        </w:rPr>
+      </w:pPr>
+      <w:r>
+        <w:rPr>
+          <w:rFonts w:asciiTheme="minorHAnsi" w:eastAsia="Calibri" w:hAnsiTheme="minorHAnsi" w:cstheme="minorHAnsi"/>
+          <w:bCs/>
+        </w:rPr>
+        <w:t>Provided on-site support during critical phases such as customer go-lives, ensuring smooth implementation and customer satisfaction.</w:t>
+      </w:r>
+    </w:p>
+    <w:p>
+      <w:pPr>
+        <w:shd w:val="clear" w:color="auto" w:fill="FFFFFF"/>
+        <w:tabs>
+          <w:tab w:val="right" w:pos="9360"/>
+          <w:tab w:val="right" w:pos="9720"/>
+        </w:tabs>
+        <w:rPr>
+          <w:rFonts w:asciiTheme="minorHAnsi" w:eastAsia="Calibri" w:hAnsiTheme="minorHAnsi" w:cstheme="minorHAnsi"/>
+          <w:bCs/>
+        </w:rPr>
+      </w:pPr>
+    </w:p>
+    <w:p>
+      <w:pPr>
+        <w:shd w:val="clear" w:color="auto" w:fill="FFFFFF"/>
+        <w:tabs>
+          <w:tab w:val="right" w:pos="9720"/>
+        </w:tabs>
+        <w:rPr>
+          <w:rFonts w:asciiTheme="minorHAnsi" w:eastAsia="Calibri" w:hAnsiTheme="minorHAnsi" w:cstheme="minorHAnsi"/>
+          <w:bCs/>
+        </w:rPr>
+      </w:pPr>
+      <w:r>
+        <w:rPr>
+          <w:rFonts w:asciiTheme="minorHAnsi" w:eastAsia="Calibri" w:hAnsiTheme="minorHAnsi" w:cstheme="minorHAnsi"/>
+          <w:bCs/>
+        </w:rPr>
+        <w:t>Software Developer</w:t>
+      </w:r>
+      <w:r>
+        <w:rPr>
+          <w:rFonts w:asciiTheme="minorHAnsi" w:eastAsia="Calibri" w:hAnsiTheme="minorHAnsi" w:cstheme="minorHAnsi"/>
+          <w:bCs/>
+        </w:rPr>
+        <w:tab/>
+      </w:r>
+      <w:r>
+        <w:rPr>
+          <w:rFonts w:asciiTheme="minorHAnsi" w:eastAsia="Calibri" w:hAnsiTheme="minorHAnsi" w:cstheme="minorHAnsi"/>
+          <w:bCs/>
+        </w:rPr>
+        <w:t>Dec 2013 – May 2015</w:t>
+      </w:r>
+    </w:p>
+    <w:p>
+      <w:pPr>
+        <w:shd w:val="clear" w:color="auto" w:fill="FFFFFF"/>
+        <w:tabs>
+          <w:tab w:val="right" w:pos="9720"/>
+        </w:tabs>
+        <w:rPr>
+          <w:rFonts w:asciiTheme="minorHAnsi" w:eastAsia="Calibri" w:hAnsiTheme="minorHAnsi" w:cstheme="minorHAnsi"/>
+          <w:bCs/>
+        </w:rPr>
+      </w:pPr>
+      <w:proofErr w:type="spellStart"/>
+      <w:r>
+        <w:rPr>
+          <w:rFonts w:asciiTheme="minorHAnsi" w:eastAsia="Calibri" w:hAnsiTheme="minorHAnsi" w:cstheme="minorHAnsi"/>
+          <w:bCs/>
+        </w:rPr>
+        <w:t>Iptor</w:t>
+      </w:r>
+      <w:proofErr w:type="spellEnd"/>
+      <w:r>
+        <w:rPr>
+          <w:rFonts w:asciiTheme="minorHAnsi" w:eastAsia="Calibri" w:hAnsiTheme="minorHAnsi" w:cstheme="minorHAnsi"/>
+          <w:bCs/>
+        </w:rPr>
+        <w:tab/>
+      </w:r>
+      <w:r>
+        <w:rPr>
+          <w:rFonts w:asciiTheme="minorHAnsi" w:eastAsia="Calibri" w:hAnsiTheme="minorHAnsi" w:cstheme="minorHAnsi"/>
+          <w:bCs/>
+        </w:rPr>
+        <w:t>Brookfield, WI</w:t>
+      </w:r>
+    </w:p>
+    <w:p>
+      <w:pPr>
+        <w:shd w:val="clear" w:color="auto" w:fill="FFFFFF"/>
+        <w:tabs>
+          <w:tab w:val="right" w:pos="9360"/>
+          <w:tab w:val="right" w:pos="9720"/>
+        </w:tabs>
+        <w:rPr>
+          <w:rFonts w:asciiTheme="minorHAnsi" w:eastAsia="Calibri" w:hAnsiTheme="minorHAnsi" w:cstheme="minorHAnsi"/>
+          <w:bCs/>
+        </w:rPr>
+      </w:pPr>
+    </w:p>
+    <w:p>
+      <w:pPr>
+        <w:shd w:val="clear" w:color="auto" w:fill="FFFFFF"/>
+        <w:tabs>
+          <w:tab w:val="right" w:pos="9360"/>
+          <w:tab w:val="right" w:pos="9720"/>
+        </w:tabs>
+        <w:rPr>
+          <w:rFonts w:asciiTheme="minorHAnsi" w:eastAsia="Calibri" w:hAnsiTheme="minorHAnsi" w:cstheme="minorHAnsi"/>
+          <w:bCs/>
+        </w:rPr>
+      </w:pPr>
+      <w:r>
+        <w:rPr>
+          <w:rFonts w:asciiTheme="minorHAnsi" w:eastAsia="Calibri" w:hAnsiTheme="minorHAnsi" w:cstheme="minorHAnsi"/>
+          <w:bCs/>
+        </w:rPr>
+        <w:t>IC Full Stack Engineer</w:t>
+      </w:r>
+      <w:r>
+        <w:rPr>
+          <w:rFonts w:asciiTheme="minorHAnsi" w:eastAsia="Calibri" w:hAnsiTheme="minorHAnsi" w:cstheme="minorHAnsi"/>
+          <w:bCs/>
+        </w:rPr>
+        <w:t xml:space="preserve">, </w:t>
+      </w:r>
+      <w:r>
+        <w:rPr>
+          <w:rFonts w:asciiTheme="minorHAnsi" w:eastAsia="Calibri" w:hAnsiTheme="minorHAnsi" w:cstheme="minorHAnsi"/>
+          <w:bCs/>
+        </w:rPr>
+        <w:t>modernizing</w:t>
+      </w:r>
+      <w:r>
+        <w:rPr>
+          <w:rFonts w:asciiTheme="minorHAnsi" w:eastAsia="Calibri" w:hAnsiTheme="minorHAnsi" w:cstheme="minorHAnsi"/>
+          <w:bCs/>
+        </w:rPr>
+        <w:t xml:space="preserve"> of our warehouse management application. Working within a team of four engineers, our objective was to transition from a legacy on-prem VB .NET application to a modern</w:t>
+      </w:r>
+      <w:r>
+        <w:rPr>
+          <w:rFonts w:asciiTheme="minorHAnsi" w:eastAsia="Calibri" w:hAnsiTheme="minorHAnsi" w:cstheme="minorHAnsi"/>
+          <w:bCs/>
+        </w:rPr>
+        <w:t xml:space="preserve"> AngularJS</w:t>
+      </w:r>
+      <w:r>
+        <w:rPr>
+          <w:rFonts w:asciiTheme="minorHAnsi" w:eastAsia="Calibri" w:hAnsiTheme="minorHAnsi" w:cstheme="minorHAnsi"/>
+          <w:bCs/>
+        </w:rPr>
+        <w:t xml:space="preserve"> web-based solution.</w:t>
+      </w:r>
+    </w:p>
+    <w:p>
+      <w:pPr>
+        <w:shd w:val="clear" w:color="auto" w:fill="FFFFFF"/>
+        <w:tabs>
+          <w:tab w:val="right" w:pos="9360"/>
+          <w:tab w:val="right" w:pos="9720"/>
+        </w:tabs>
+        <w:rPr>
+          <w:rFonts w:asciiTheme="minorHAnsi" w:eastAsia="Calibri" w:hAnsiTheme="minorHAnsi" w:cstheme="minorHAnsi"/>
+          <w:bCs/>
         </w:rPr>
       </w:pPr>
     </w:p>
@@ -3120,21 +2599,7 @@
           <w:rFonts w:asciiTheme="minorHAnsi" w:eastAsia="Calibri" w:hAnsiTheme="minorHAnsi" w:cstheme="minorHAnsi"/>
           <w:bCs/>
         </w:rPr>
-        <w:t xml:space="preserve">Developed Entity Framework RESTful </w:t>
-      </w:r>
-      <w:r>
-        <w:rPr>
-          <w:rFonts w:asciiTheme="minorHAnsi" w:eastAsia="Calibri" w:hAnsiTheme="minorHAnsi" w:cstheme="minorHAnsi"/>
-          <w:bCs/>
-        </w:rPr>
-        <w:t>APIs</w:t>
-      </w:r>
-      <w:r>
-        <w:rPr>
-          <w:rFonts w:asciiTheme="minorHAnsi" w:eastAsia="Calibri" w:hAnsiTheme="minorHAnsi" w:cstheme="minorHAnsi"/>
-          <w:bCs/>
-        </w:rPr>
-        <w:t xml:space="preserve"> for integration with internal and external systems.</w:t>
+        <w:t>Developed Entity Framework RESTful APIs to facilitate seamless integration with both internal and external systems, ensuring data interoperability and efficiency.</w:t>
       </w:r>
     </w:p>
     <w:p>
@@ -3159,36 +2624,7 @@
           <w:rFonts w:asciiTheme="minorHAnsi" w:eastAsia="Calibri" w:hAnsiTheme="minorHAnsi" w:cstheme="minorHAnsi"/>
           <w:bCs/>
         </w:rPr>
-        <w:t>Implemented SOAP base Web Services for 3</w:t>
-      </w:r>
-      <w:r>
-        <w:rPr>
-          <w:rFonts w:asciiTheme="minorHAnsi" w:eastAsia="Calibri" w:hAnsiTheme="minorHAnsi" w:cstheme="minorHAnsi"/>
-          <w:bCs/>
-          <w:vertAlign w:val="superscript"/>
-        </w:rPr>
-        <w:t>rd</w:t>
-      </w:r>
-      <w:r>
-        <w:rPr>
-          <w:rFonts w:asciiTheme="minorHAnsi" w:eastAsia="Calibri" w:hAnsiTheme="minorHAnsi" w:cstheme="minorHAnsi"/>
-          <w:bCs/>
-        </w:rPr>
-        <w:t xml:space="preserve"> party integrations with the</w:t>
-      </w:r>
-      <w:r>
-        <w:rPr>
-          <w:rFonts w:asciiTheme="minorHAnsi" w:eastAsia="Calibri" w:hAnsiTheme="minorHAnsi" w:cstheme="minorHAnsi"/>
-          <w:bCs/>
-        </w:rPr>
-        <w:t xml:space="preserve"> application</w:t>
-      </w:r>
-      <w:r>
-        <w:rPr>
-          <w:rFonts w:asciiTheme="minorHAnsi" w:eastAsia="Calibri" w:hAnsiTheme="minorHAnsi" w:cstheme="minorHAnsi"/>
-          <w:bCs/>
-        </w:rPr>
-        <w:t>.</w:t>
+        <w:t>Implemented SOAP-based Web Services to enable smooth integration with third-party systems, enhancing the application's functionality and interoperability.</w:t>
       </w:r>
     </w:p>
     <w:p>
@@ -3213,14 +2649,7 @@
           <w:rFonts w:asciiTheme="minorHAnsi" w:eastAsia="Calibri" w:hAnsiTheme="minorHAnsi" w:cstheme="minorHAnsi"/>
           <w:bCs/>
         </w:rPr>
-        <w:t>Lead</w:t>
-      </w:r>
-      <w:r>
-        <w:rPr>
-          <w:rFonts w:asciiTheme="minorHAnsi" w:eastAsia="Calibri" w:hAnsiTheme="minorHAnsi" w:cstheme="minorHAnsi"/>
-          <w:bCs/>
-        </w:rPr>
-        <w:t xml:space="preserve"> development efforts modify core applications for S tier customers.</w:t>
+        <w:t>Led development efforts to customize core applications tailored to the needs of our highest-tier customers, ensuring that their unique requirements were met with precision and excellence.</w:t>
       </w:r>
     </w:p>
     <w:p>
@@ -3230,11 +2659,10 @@
           <w:tab w:val="right" w:pos="9360"/>
           <w:tab w:val="right" w:pos="9720"/>
         </w:tabs>
-        <w:rPr>
-          <w:rFonts w:asciiTheme="minorHAnsi" w:eastAsia="Calibri" w:hAnsiTheme="minorHAnsi" w:cstheme="minorHAnsi"/>
-          <w:bCs/>
-          <w:sz w:val="20"/>
-          <w:szCs w:val="20"/>
+        <w:ind w:left="360"/>
+        <w:rPr>
+          <w:rFonts w:asciiTheme="minorHAnsi" w:eastAsia="Calibri" w:hAnsiTheme="minorHAnsi" w:cstheme="minorHAnsi"/>
+          <w:bCs/>
         </w:rPr>
       </w:pPr>
     </w:p>
@@ -3242,6 +2670,19 @@
       <w:pPr>
         <w:shd w:val="clear" w:color="auto" w:fill="FFFFFF"/>
         <w:tabs>
+          <w:tab w:val="right" w:pos="9360"/>
+          <w:tab w:val="right" w:pos="9720"/>
+        </w:tabs>
+        <w:rPr>
+          <w:rFonts w:asciiTheme="minorHAnsi" w:eastAsia="Calibri" w:hAnsiTheme="minorHAnsi" w:cstheme="minorHAnsi"/>
+          <w:bCs/>
+        </w:rPr>
+      </w:pPr>
+    </w:p>
+    <w:p>
+      <w:pPr>
+        <w:shd w:val="clear" w:color="auto" w:fill="FFFFFF"/>
+        <w:tabs>
           <w:tab w:val="right" w:pos="9720"/>
         </w:tabs>
         <w:rPr>
@@ -3321,8 +2762,6 @@
         <w:rPr>
           <w:rFonts w:asciiTheme="minorHAnsi" w:eastAsia="Calibri" w:hAnsiTheme="minorHAnsi" w:cstheme="minorHAnsi"/>
           <w:bCs/>
-          <w:sz w:val="20"/>
-          <w:szCs w:val="20"/>
         </w:rPr>
       </w:pPr>
     </w:p>
@@ -3336,8 +2775,6 @@
         <w:rPr>
           <w:rFonts w:asciiTheme="minorHAnsi" w:eastAsia="Calibri" w:hAnsiTheme="minorHAnsi" w:cstheme="minorHAnsi"/>
           <w:bCs/>
-          <w:sz w:val="20"/>
-          <w:szCs w:val="20"/>
         </w:rPr>
       </w:pPr>
       <w:bookmarkStart w:id="0" w:name="_heading=h.gjdgxs" w:colFirst="0" w:colLast="0"/>
@@ -3346,64 +2783,8 @@
         <w:rPr>
           <w:rFonts w:asciiTheme="minorHAnsi" w:eastAsia="Calibri" w:hAnsiTheme="minorHAnsi" w:cstheme="minorHAnsi"/>
           <w:bCs/>
-          <w:sz w:val="20"/>
-          <w:szCs w:val="20"/>
-        </w:rPr>
-        <w:t xml:space="preserve">Product </w:t>
-      </w:r>
-      <w:r>
-        <w:rPr>
-          <w:rFonts w:asciiTheme="minorHAnsi" w:eastAsia="Calibri" w:hAnsiTheme="minorHAnsi" w:cstheme="minorHAnsi"/>
-          <w:bCs/>
-          <w:sz w:val="20"/>
-          <w:szCs w:val="20"/>
-        </w:rPr>
-        <w:t>d</w:t>
-      </w:r>
-      <w:r>
-        <w:rPr>
-          <w:rFonts w:asciiTheme="minorHAnsi" w:eastAsia="Calibri" w:hAnsiTheme="minorHAnsi" w:cstheme="minorHAnsi"/>
-          <w:bCs/>
-          <w:sz w:val="20"/>
-          <w:szCs w:val="20"/>
-        </w:rPr>
-        <w:t xml:space="preserve">evelopment </w:t>
-      </w:r>
-      <w:r>
-        <w:rPr>
-          <w:rFonts w:asciiTheme="minorHAnsi" w:eastAsia="Calibri" w:hAnsiTheme="minorHAnsi" w:cstheme="minorHAnsi"/>
-          <w:bCs/>
-          <w:sz w:val="20"/>
-          <w:szCs w:val="20"/>
-        </w:rPr>
-        <w:t>i</w:t>
-      </w:r>
-      <w:r>
-        <w:rPr>
-          <w:rFonts w:asciiTheme="minorHAnsi" w:eastAsia="Calibri" w:hAnsiTheme="minorHAnsi" w:cstheme="minorHAnsi"/>
-          <w:bCs/>
-          <w:sz w:val="20"/>
-          <w:szCs w:val="20"/>
-        </w:rPr>
-        <w:t xml:space="preserve">ntern working on new features and issues for core product.  Transitioned </w:t>
-      </w:r>
-      <w:r>
-        <w:rPr>
-          <w:rFonts w:asciiTheme="minorHAnsi" w:eastAsia="Calibri" w:hAnsiTheme="minorHAnsi" w:cstheme="minorHAnsi"/>
-          <w:bCs/>
-          <w:sz w:val="20"/>
-          <w:szCs w:val="20"/>
-        </w:rPr>
-        <w:t xml:space="preserve">to </w:t>
-      </w:r>
-      <w:r>
-        <w:rPr>
-          <w:rFonts w:asciiTheme="minorHAnsi" w:eastAsia="Calibri" w:hAnsiTheme="minorHAnsi" w:cstheme="minorHAnsi"/>
-          <w:bCs/>
-          <w:sz w:val="20"/>
-          <w:szCs w:val="20"/>
-        </w:rPr>
-        <w:t>full time and assisted in project implementations collaborating directly with customers to identify gaps between our product and their needs.</w:t>
+        </w:rPr>
+        <w:t>Product Development Intern advancing our core product by implementing new features and addressing issues. Upon transitioning to a full-time role, I continued to contribute significantly by assisting in project implementations, collaborating directly with customers to bridge gaps between our product and their requirements.</w:t>
       </w:r>
     </w:p>
     <w:p>
@@ -3416,8 +2797,6 @@
         <w:rPr>
           <w:rFonts w:asciiTheme="minorHAnsi" w:eastAsia="Calibri" w:hAnsiTheme="minorHAnsi" w:cstheme="minorHAnsi"/>
           <w:bCs/>
-          <w:sz w:val="20"/>
-          <w:szCs w:val="20"/>
         </w:rPr>
       </w:pPr>
     </w:p>
@@ -3443,7 +2822,7 @@
           <w:rFonts w:asciiTheme="minorHAnsi" w:eastAsia="Calibri" w:hAnsiTheme="minorHAnsi" w:cstheme="minorHAnsi"/>
           <w:bCs/>
         </w:rPr>
-        <w:t>Implemented new features to provide threaded session expiration in our core product.</w:t>
+        <w:t>Collaborated closely with customers to understand their needs and translate them into actionable solutions, ensuring alignment between our product and customer expectations.</w:t>
       </w:r>
     </w:p>
     <w:p>
@@ -3468,21 +2847,32 @@
           <w:rFonts w:asciiTheme="minorHAnsi" w:eastAsia="Calibri" w:hAnsiTheme="minorHAnsi" w:cstheme="minorHAnsi"/>
           <w:bCs/>
         </w:rPr>
-        <w:t xml:space="preserve">Provided Analysis, Design, Implementation and Support for </w:t>
-      </w:r>
-      <w:r>
-        <w:rPr>
-          <w:rFonts w:asciiTheme="minorHAnsi" w:eastAsia="Calibri" w:hAnsiTheme="minorHAnsi" w:cstheme="minorHAnsi"/>
-          <w:bCs/>
-        </w:rPr>
-        <w:t xml:space="preserve">all </w:t>
-      </w:r>
-      <w:r>
-        <w:rPr>
-          <w:rFonts w:asciiTheme="minorHAnsi" w:eastAsia="Calibri" w:hAnsiTheme="minorHAnsi" w:cstheme="minorHAnsi"/>
-          <w:bCs/>
-        </w:rPr>
-        <w:t>different phases of projects.</w:t>
+        <w:t>Implemented threaded session expiration feature in our core product, enhancing security.</w:t>
+      </w:r>
+    </w:p>
+    <w:p>
+      <w:pPr>
+        <w:pStyle w:val="ListParagraph"/>
+        <w:numPr>
+          <w:ilvl w:val="0"/>
+          <w:numId w:val="19"/>
+        </w:numPr>
+        <w:shd w:val="clear" w:color="auto" w:fill="FFFFFF"/>
+        <w:tabs>
+          <w:tab w:val="right" w:pos="9360"/>
+          <w:tab w:val="right" w:pos="9720"/>
+        </w:tabs>
+        <w:rPr>
+          <w:rFonts w:asciiTheme="minorHAnsi" w:eastAsia="Calibri" w:hAnsiTheme="minorHAnsi" w:cstheme="minorHAnsi"/>
+          <w:bCs/>
+        </w:rPr>
+      </w:pPr>
+      <w:r>
+        <w:rPr>
+          <w:rFonts w:asciiTheme="minorHAnsi" w:eastAsia="Calibri" w:hAnsiTheme="minorHAnsi" w:cstheme="minorHAnsi"/>
+          <w:bCs/>
+        </w:rPr>
+        <w:t>Provided comprehensive support throughout all phases of projects, from analysis and design to implementation and ongoing maintenance.</w:t>
       </w:r>
     </w:p>
     <w:sectPr>
@@ -7015,28 +6405,28 @@
 </file>
 
 <file path=customXml/item1.xml><?xml version="1.0" encoding="utf-8"?>
+<b:Sources xmlns:b="http://schemas.openxmlformats.org/officeDocument/2006/bibliography" xmlns="http://schemas.openxmlformats.org/officeDocument/2006/bibliography" SelectedStyle="/APASixthEditionOfficeOnline.xsl" StyleName="APA" Version="6"/>
+</file>
+
+<file path=customXml/item2.xml><?xml version="1.0" encoding="utf-8"?>
 <go:gDocsCustomXmlDataStorage xmlns:go="http://customooxmlschemas.google.com/" xmlns:r="http://schemas.openxmlformats.org/officeDocument/2006/relationships">
   <go:docsCustomData xmlns:go="http://customooxmlschemas.google.com/" roundtripDataSignature="AMtx7mixa6C8CXp7n35u42Wkhwu8BjxIcw==">AMUW2mU0Ul7H1enkqs1LZ+h4uanGmu/pTEgpn0O9H8yc/FhzoqPpQQEBmpJe6H/NC2fdxgldqgzGQbRwATGgdoNwX4IdF51S8nIKEW4XGisrvgvIkudY5AjJ0GPUa9KyiL8L3OWx8JLI</go:docsCustomData>
 </go:gDocsCustomXmlDataStorage>
 </file>
 
-<file path=customXml/item2.xml><?xml version="1.0" encoding="utf-8"?>
-<b:Sources xmlns:b="http://schemas.openxmlformats.org/officeDocument/2006/bibliography" xmlns="http://schemas.openxmlformats.org/officeDocument/2006/bibliography" SelectedStyle="/APASixthEditionOfficeOnline.xsl" StyleName="APA" Version="6"/>
+<file path=customXml/itemProps1.xml><?xml version="1.0" encoding="utf-8"?>
+<ds:datastoreItem xmlns:ds="http://schemas.openxmlformats.org/officeDocument/2006/customXml" ds:itemID="{5C97994B-3059-DD48-9CDD-AFB7341E25DB}">
+  <ds:schemaRefs>
+    <ds:schemaRef ds:uri="http://schemas.openxmlformats.org/officeDocument/2006/bibliography"/>
+  </ds:schemaRefs>
+</ds:datastoreItem>
 </file>
 
-<file path=customXml/itemProps1.xml><?xml version="1.0" encoding="utf-8"?>
+<file path=customXml/itemProps2.xml><?xml version="1.0" encoding="utf-8"?>
 <ds:datastoreItem xmlns:ds="http://schemas.openxmlformats.org/officeDocument/2006/customXml" ds:itemID="{11111111-1234-1234-1234-123412341234}">
   <ds:schemaRefs>
     <ds:schemaRef ds:uri="http://customooxmlschemas.google.com/"/>
     <ds:schemaRef ds:uri="http://schemas.openxmlformats.org/officeDocument/2006/relationships"/>
   </ds:schemaRefs>
 </ds:datastoreItem>
-</file>
-
-<file path=customXml/itemProps2.xml><?xml version="1.0" encoding="utf-8"?>
-<ds:datastoreItem xmlns:ds="http://schemas.openxmlformats.org/officeDocument/2006/customXml" ds:itemID="{5C97994B-3059-DD48-9CDD-AFB7341E25DB}">
-  <ds:schemaRefs>
-    <ds:schemaRef ds:uri="http://schemas.openxmlformats.org/officeDocument/2006/bibliography"/>
-  </ds:schemaRefs>
-</ds:datastoreItem>
 </file>
</xml_diff>